<commit_message>
still figuring out file handling
</commit_message>
<xml_diff>
--- a/academic_integrity_001.docx
+++ b/academic_integrity_001.docx
@@ -4,43 +4,43 @@
   <w:body>
     <w:p>
       <w:pPr>
-        <w:spacing w:after="0" w:line="259" w:lineRule="auto"/>
-        <w:rPr>
-          <w:rFonts w:ascii="Calibri" w:eastAsia="Calibri" w:hAnsi="Calibri" w:cs="Times New Roman"/>
+        <w:spacing w:line="259" w:lineRule="auto"/>
+        <w:rPr>
+          <w:rFonts w:ascii="Calibri" w:eastAsia="Calibri" w:hAnsi="Calibri"/>
           <w:b/>
         </w:rPr>
       </w:pPr>
       <w:r>
         <w:rPr>
-          <w:rFonts w:ascii="Calibri" w:eastAsia="Calibri" w:hAnsi="Calibri" w:cs="Times New Roman"/>
+          <w:rFonts w:ascii="Calibri" w:eastAsia="Calibri" w:hAnsi="Calibri"/>
           <w:b/>
         </w:rPr>
         <w:t>CS 4280</w:t>
       </w:r>
       <w:r>
         <w:rPr>
-          <w:rFonts w:ascii="Calibri" w:eastAsia="Calibri" w:hAnsi="Calibri" w:cs="Times New Roman"/>
+          <w:rFonts w:ascii="Calibri" w:eastAsia="Calibri" w:hAnsi="Calibri"/>
           <w:b/>
         </w:rPr>
         <w:t>, Section 001</w:t>
       </w:r>
       <w:r>
         <w:rPr>
-          <w:rFonts w:ascii="Calibri" w:eastAsia="Calibri" w:hAnsi="Calibri" w:cs="Times New Roman"/>
+          <w:rFonts w:ascii="Calibri" w:eastAsia="Calibri" w:hAnsi="Calibri"/>
           <w:b/>
         </w:rPr>
         <w:t>,</w:t>
       </w:r>
       <w:r>
         <w:rPr>
-          <w:rFonts w:ascii="Calibri" w:eastAsia="Calibri" w:hAnsi="Calibri" w:cs="Times New Roman"/>
+          <w:rFonts w:ascii="Calibri" w:eastAsia="Calibri" w:hAnsi="Calibri"/>
           <w:b/>
         </w:rPr>
         <w:t xml:space="preserve"> </w:t>
       </w:r>
       <w:r>
         <w:rPr>
-          <w:rFonts w:ascii="Calibri" w:eastAsia="Calibri" w:hAnsi="Calibri" w:cs="Times New Roman"/>
+          <w:rFonts w:ascii="Calibri" w:eastAsia="Calibri" w:hAnsi="Calibri"/>
           <w:b/>
         </w:rPr>
         <w:t>Academic Integrity Statement</w:t>
@@ -48,104 +48,104 @@
     </w:p>
     <w:p>
       <w:pPr>
-        <w:spacing w:after="0" w:line="259" w:lineRule="auto"/>
-        <w:rPr>
-          <w:rFonts w:ascii="Calibri" w:eastAsia="Calibri" w:hAnsi="Calibri" w:cs="Times New Roman"/>
-        </w:rPr>
-      </w:pPr>
-    </w:p>
-    <w:p>
-      <w:pPr>
-        <w:spacing w:after="0" w:line="259" w:lineRule="auto"/>
-        <w:rPr>
-          <w:rFonts w:ascii="Calibri" w:eastAsia="Calibri" w:hAnsi="Calibri" w:cs="Times New Roman"/>
-        </w:rPr>
-      </w:pPr>
-      <w:r>
-        <w:rPr>
-          <w:rFonts w:ascii="Calibri" w:eastAsia="Calibri" w:hAnsi="Calibri" w:cs="Times New Roman"/>
+        <w:spacing w:line="259" w:lineRule="auto"/>
+        <w:rPr>
+          <w:rFonts w:ascii="Calibri" w:eastAsia="Calibri" w:hAnsi="Calibri"/>
+        </w:rPr>
+      </w:pPr>
+    </w:p>
+    <w:p>
+      <w:pPr>
+        <w:spacing w:line="259" w:lineRule="auto"/>
+        <w:rPr>
+          <w:rFonts w:ascii="Calibri" w:eastAsia="Calibri" w:hAnsi="Calibri"/>
+        </w:rPr>
+      </w:pPr>
+      <w:r>
+        <w:rPr>
+          <w:rFonts w:ascii="Calibri" w:eastAsia="Calibri" w:hAnsi="Calibri"/>
         </w:rPr>
         <w:t>For this project, AI resources can be used for debugging purposes</w:t>
       </w:r>
       <w:r>
         <w:rPr>
-          <w:rFonts w:ascii="Calibri" w:eastAsia="Calibri" w:hAnsi="Calibri" w:cs="Times New Roman"/>
+          <w:rFonts w:ascii="Calibri" w:eastAsia="Calibri" w:hAnsi="Calibri"/>
         </w:rPr>
         <w:t xml:space="preserve">, </w:t>
       </w:r>
       <w:proofErr w:type="gramStart"/>
       <w:r>
         <w:rPr>
-          <w:rFonts w:ascii="Calibri" w:eastAsia="Calibri" w:hAnsi="Calibri" w:cs="Times New Roman"/>
+          <w:rFonts w:ascii="Calibri" w:eastAsia="Calibri" w:hAnsi="Calibri"/>
         </w:rPr>
         <w:t>as long as</w:t>
       </w:r>
       <w:proofErr w:type="gramEnd"/>
       <w:r>
         <w:rPr>
-          <w:rFonts w:ascii="Calibri" w:eastAsia="Calibri" w:hAnsi="Calibri" w:cs="Times New Roman"/>
+          <w:rFonts w:ascii="Calibri" w:eastAsia="Calibri" w:hAnsi="Calibri"/>
         </w:rPr>
         <w:t xml:space="preserve"> they are fully disclosed as described herein</w:t>
       </w:r>
       <w:r>
         <w:rPr>
-          <w:rFonts w:ascii="Calibri" w:eastAsia="Calibri" w:hAnsi="Calibri" w:cs="Times New Roman"/>
+          <w:rFonts w:ascii="Calibri" w:eastAsia="Calibri" w:hAnsi="Calibri"/>
         </w:rPr>
         <w:t>. ALL OTHER USES OF AI ARE STRICTLY PROHIBITED.</w:t>
       </w:r>
       <w:r>
         <w:rPr>
-          <w:rFonts w:ascii="Calibri" w:eastAsia="Calibri" w:hAnsi="Calibri" w:cs="Times New Roman"/>
+          <w:rFonts w:ascii="Calibri" w:eastAsia="Calibri" w:hAnsi="Calibri"/>
         </w:rPr>
         <w:t xml:space="preserve"> Additional non-AI internet resources can be utilized, </w:t>
       </w:r>
       <w:proofErr w:type="gramStart"/>
       <w:r>
         <w:rPr>
-          <w:rFonts w:ascii="Calibri" w:eastAsia="Calibri" w:hAnsi="Calibri" w:cs="Times New Roman"/>
+          <w:rFonts w:ascii="Calibri" w:eastAsia="Calibri" w:hAnsi="Calibri"/>
         </w:rPr>
         <w:t>as long as</w:t>
       </w:r>
       <w:proofErr w:type="gramEnd"/>
       <w:r>
         <w:rPr>
-          <w:rFonts w:ascii="Calibri" w:eastAsia="Calibri" w:hAnsi="Calibri" w:cs="Times New Roman"/>
+          <w:rFonts w:ascii="Calibri" w:eastAsia="Calibri" w:hAnsi="Calibri"/>
         </w:rPr>
         <w:t xml:space="preserve"> they are fully disclosed</w:t>
       </w:r>
       <w:r>
         <w:rPr>
-          <w:rFonts w:ascii="Calibri" w:eastAsia="Calibri" w:hAnsi="Calibri" w:cs="Times New Roman"/>
+          <w:rFonts w:ascii="Calibri" w:eastAsia="Calibri" w:hAnsi="Calibri"/>
         </w:rPr>
         <w:t>.</w:t>
       </w:r>
       <w:r>
         <w:rPr>
-          <w:rFonts w:ascii="Calibri" w:eastAsia="Calibri" w:hAnsi="Calibri" w:cs="Times New Roman"/>
+          <w:rFonts w:ascii="Calibri" w:eastAsia="Calibri" w:hAnsi="Calibri"/>
         </w:rPr>
         <w:t xml:space="preserve"> </w:t>
       </w:r>
       <w:r>
         <w:rPr>
-          <w:rFonts w:ascii="Calibri" w:eastAsia="Calibri" w:hAnsi="Calibri" w:cs="Times New Roman"/>
+          <w:rFonts w:ascii="Calibri" w:eastAsia="Calibri" w:hAnsi="Calibri"/>
         </w:rPr>
         <w:t>Furthermore, code written by</w:t>
       </w:r>
       <w:r>
         <w:rPr>
-          <w:rFonts w:ascii="Calibri" w:eastAsia="Calibri" w:hAnsi="Calibri" w:cs="Times New Roman"/>
+          <w:rFonts w:ascii="Calibri" w:eastAsia="Calibri" w:hAnsi="Calibri"/>
         </w:rPr>
         <w:t xml:space="preserve"> UMSL</w:t>
       </w:r>
       <w:r>
         <w:rPr>
-          <w:rFonts w:ascii="Calibri" w:eastAsia="Calibri" w:hAnsi="Calibri" w:cs="Times New Roman"/>
+          <w:rFonts w:ascii="Calibri" w:eastAsia="Calibri" w:hAnsi="Calibri"/>
         </w:rPr>
         <w:t xml:space="preserve"> students in </w:t>
       </w:r>
       <w:r>
         <w:rPr>
-          <w:rFonts w:ascii="Calibri" w:eastAsia="Calibri" w:hAnsi="Calibri" w:cs="Times New Roman"/>
+          <w:rFonts w:ascii="Calibri" w:eastAsia="Calibri" w:hAnsi="Calibri"/>
           <w:b/>
           <w:bCs/>
           <w:i/>
@@ -155,16 +155,16 @@
       </w:r>
       <w:r>
         <w:rPr>
-          <w:rFonts w:ascii="Calibri" w:eastAsia="Calibri" w:hAnsi="Calibri" w:cs="Times New Roman"/>
+          <w:rFonts w:ascii="Calibri" w:eastAsia="Calibri" w:hAnsi="Calibri"/>
         </w:rPr>
         <w:t xml:space="preserve"> semesters can be looked at, but never copied. </w:t>
       </w:r>
     </w:p>
     <w:p>
       <w:pPr>
-        <w:spacing w:after="0" w:line="259" w:lineRule="auto"/>
-        <w:rPr>
-          <w:rFonts w:ascii="Calibri" w:eastAsia="Calibri" w:hAnsi="Calibri" w:cs="Times New Roman"/>
+        <w:spacing w:line="259" w:lineRule="auto"/>
+        <w:rPr>
+          <w:rFonts w:ascii="Calibri" w:eastAsia="Calibri" w:hAnsi="Calibri"/>
         </w:rPr>
       </w:pPr>
     </w:p>
@@ -172,85 +172,85 @@
       <w:pPr>
         <w:spacing w:after="160" w:line="259" w:lineRule="auto"/>
         <w:rPr>
-          <w:rFonts w:ascii="Calibri" w:eastAsia="Calibri" w:hAnsi="Calibri" w:cs="Times New Roman"/>
-        </w:rPr>
-      </w:pPr>
-      <w:r>
-        <w:rPr>
-          <w:rFonts w:ascii="Calibri" w:eastAsia="Calibri" w:hAnsi="Calibri" w:cs="Times New Roman"/>
+          <w:rFonts w:ascii="Calibri" w:eastAsia="Calibri" w:hAnsi="Calibri"/>
+        </w:rPr>
+      </w:pPr>
+      <w:r>
+        <w:rPr>
+          <w:rFonts w:ascii="Calibri" w:eastAsia="Calibri" w:hAnsi="Calibri"/>
           <w:b/>
         </w:rPr>
         <w:t>IMPORTANT</w:t>
       </w:r>
       <w:r>
         <w:rPr>
-          <w:rFonts w:ascii="Calibri" w:eastAsia="Calibri" w:hAnsi="Calibri" w:cs="Times New Roman"/>
+          <w:rFonts w:ascii="Calibri" w:eastAsia="Calibri" w:hAnsi="Calibri"/>
         </w:rPr>
         <w:t>: Clearly indicate</w:t>
       </w:r>
       <w:r>
         <w:rPr>
-          <w:rFonts w:ascii="Calibri" w:eastAsia="Calibri" w:hAnsi="Calibri" w:cs="Times New Roman"/>
+          <w:rFonts w:ascii="Calibri" w:eastAsia="Calibri" w:hAnsi="Calibri"/>
         </w:rPr>
         <w:t xml:space="preserve"> all</w:t>
       </w:r>
       <w:r>
         <w:rPr>
-          <w:rFonts w:ascii="Calibri" w:eastAsia="Calibri" w:hAnsi="Calibri" w:cs="Times New Roman"/>
+          <w:rFonts w:ascii="Calibri" w:eastAsia="Calibri" w:hAnsi="Calibri"/>
         </w:rPr>
         <w:t xml:space="preserve"> outside resources utilized and sign below. Failure to cite </w:t>
       </w:r>
       <w:r>
         <w:rPr>
-          <w:rFonts w:ascii="Calibri" w:eastAsia="Calibri" w:hAnsi="Calibri" w:cs="Times New Roman"/>
+          <w:rFonts w:ascii="Calibri" w:eastAsia="Calibri" w:hAnsi="Calibri"/>
         </w:rPr>
         <w:t xml:space="preserve">the </w:t>
       </w:r>
       <w:r>
         <w:rPr>
-          <w:rFonts w:ascii="Calibri" w:eastAsia="Calibri" w:hAnsi="Calibri" w:cs="Times New Roman"/>
+          <w:rFonts w:ascii="Calibri" w:eastAsia="Calibri" w:hAnsi="Calibri"/>
         </w:rPr>
         <w:t xml:space="preserve">use of outside resources will be reported for appropriate disciplinary actions. Note that discussions with other students are encouraged; </w:t>
       </w:r>
       <w:r>
         <w:rPr>
-          <w:rFonts w:ascii="Calibri" w:eastAsia="Calibri" w:hAnsi="Calibri" w:cs="Times New Roman"/>
+          <w:rFonts w:ascii="Calibri" w:eastAsia="Calibri" w:hAnsi="Calibri"/>
         </w:rPr>
         <w:t xml:space="preserve">looking at each </w:t>
       </w:r>
       <w:r>
         <w:rPr>
-          <w:rFonts w:ascii="Calibri" w:eastAsia="Calibri" w:hAnsi="Calibri" w:cs="Times New Roman"/>
+          <w:rFonts w:ascii="Calibri" w:eastAsia="Calibri" w:hAnsi="Calibri"/>
         </w:rPr>
         <w:t>other’s code and</w:t>
       </w:r>
       <w:r>
         <w:rPr>
-          <w:rFonts w:ascii="Calibri" w:eastAsia="Calibri" w:hAnsi="Calibri" w:cs="Times New Roman"/>
+          <w:rFonts w:ascii="Calibri" w:eastAsia="Calibri" w:hAnsi="Calibri"/>
         </w:rPr>
         <w:t>/or</w:t>
       </w:r>
       <w:r>
         <w:rPr>
-          <w:rFonts w:ascii="Calibri" w:eastAsia="Calibri" w:hAnsi="Calibri" w:cs="Times New Roman"/>
+          <w:rFonts w:ascii="Calibri" w:eastAsia="Calibri" w:hAnsi="Calibri"/>
         </w:rPr>
         <w:t xml:space="preserve"> </w:t>
       </w:r>
       <w:r>
         <w:rPr>
-          <w:rFonts w:ascii="Calibri" w:eastAsia="Calibri" w:hAnsi="Calibri" w:cs="Times New Roman"/>
+          <w:rFonts w:ascii="Calibri" w:eastAsia="Calibri" w:hAnsi="Calibri"/>
         </w:rPr>
         <w:t xml:space="preserve">copying – with or without modifications – </w:t>
       </w:r>
       <w:r>
         <w:rPr>
-          <w:rFonts w:ascii="Calibri" w:eastAsia="Calibri" w:hAnsi="Calibri" w:cs="Times New Roman"/>
+          <w:rFonts w:ascii="Calibri" w:eastAsia="Calibri" w:hAnsi="Calibri"/>
         </w:rPr>
         <w:t>are</w:t>
       </w:r>
       <w:r>
         <w:rPr>
-          <w:rFonts w:ascii="Calibri" w:eastAsia="Calibri" w:hAnsi="Calibri" w:cs="Times New Roman"/>
+          <w:rFonts w:ascii="Calibri" w:eastAsia="Calibri" w:hAnsi="Calibri"/>
         </w:rPr>
         <w:t xml:space="preserve"> unacceptable and will be reported.</w:t>
       </w:r>
@@ -259,432 +259,432 @@
       <w:pPr>
         <w:spacing w:after="160" w:line="259" w:lineRule="auto"/>
         <w:rPr>
-          <w:rFonts w:ascii="Calibri" w:eastAsia="Calibri" w:hAnsi="Calibri" w:cs="Times New Roman"/>
-        </w:rPr>
-      </w:pPr>
-    </w:p>
-    <w:p>
-      <w:pPr>
-        <w:spacing w:after="0" w:line="259" w:lineRule="auto"/>
-        <w:rPr>
-          <w:rFonts w:ascii="Calibri" w:eastAsia="Calibri" w:hAnsi="Calibri" w:cs="Times New Roman"/>
-        </w:rPr>
-      </w:pPr>
-      <w:r>
-        <w:rPr>
-          <w:rFonts w:ascii="Calibri" w:eastAsia="Calibri" w:hAnsi="Calibri" w:cs="Times New Roman"/>
+          <w:rFonts w:ascii="Calibri" w:eastAsia="Calibri" w:hAnsi="Calibri"/>
+        </w:rPr>
+      </w:pPr>
+    </w:p>
+    <w:p>
+      <w:pPr>
+        <w:spacing w:line="259" w:lineRule="auto"/>
+        <w:rPr>
+          <w:rFonts w:ascii="Calibri" w:eastAsia="Calibri" w:hAnsi="Calibri"/>
+        </w:rPr>
+      </w:pPr>
+      <w:r>
+        <w:rPr>
+          <w:rFonts w:ascii="Calibri" w:eastAsia="Calibri" w:hAnsi="Calibri"/>
         </w:rPr>
         <w:t>**************************************************************************************************</w:t>
       </w:r>
     </w:p>
     <w:p>
       <w:pPr>
-        <w:spacing w:after="0" w:line="259" w:lineRule="auto"/>
-        <w:rPr>
-          <w:rFonts w:ascii="Calibri" w:eastAsia="Calibri" w:hAnsi="Calibri" w:cs="Times New Roman"/>
-        </w:rPr>
-      </w:pPr>
-    </w:p>
-    <w:p>
-      <w:pPr>
-        <w:spacing w:after="0" w:line="259" w:lineRule="auto"/>
-        <w:rPr>
-          <w:rFonts w:ascii="Calibri" w:eastAsia="Calibri" w:hAnsi="Calibri" w:cs="Times New Roman"/>
-        </w:rPr>
-      </w:pPr>
-      <w:r>
-        <w:rPr>
-          <w:rFonts w:ascii="Calibri" w:eastAsia="Calibri" w:hAnsi="Calibri" w:cs="Times New Roman"/>
+        <w:spacing w:line="259" w:lineRule="auto"/>
+        <w:rPr>
+          <w:rFonts w:ascii="Calibri" w:eastAsia="Calibri" w:hAnsi="Calibri"/>
+        </w:rPr>
+      </w:pPr>
+    </w:p>
+    <w:p>
+      <w:pPr>
+        <w:spacing w:line="259" w:lineRule="auto"/>
+        <w:rPr>
+          <w:rFonts w:ascii="Calibri" w:eastAsia="Calibri" w:hAnsi="Calibri"/>
+        </w:rPr>
+      </w:pPr>
+      <w:r>
+        <w:rPr>
+          <w:rFonts w:ascii="Calibri" w:eastAsia="Calibri" w:hAnsi="Calibri"/>
         </w:rPr>
         <w:t>I hereby certify that a</w:t>
       </w:r>
       <w:r>
         <w:rPr>
-          <w:rFonts w:ascii="Calibri" w:eastAsia="Calibri" w:hAnsi="Calibri" w:cs="Times New Roman"/>
+          <w:rFonts w:ascii="Calibri" w:eastAsia="Calibri" w:hAnsi="Calibri"/>
         </w:rPr>
         <w:t>ll</w:t>
       </w:r>
       <w:r>
         <w:rPr>
-          <w:rFonts w:ascii="Calibri" w:eastAsia="Calibri" w:hAnsi="Calibri" w:cs="Times New Roman"/>
+          <w:rFonts w:ascii="Calibri" w:eastAsia="Calibri" w:hAnsi="Calibri"/>
         </w:rPr>
         <w:t xml:space="preserve"> outside re</w:t>
       </w:r>
       <w:r>
         <w:rPr>
-          <w:rFonts w:ascii="Calibri" w:eastAsia="Calibri" w:hAnsi="Calibri" w:cs="Times New Roman"/>
+          <w:rFonts w:ascii="Calibri" w:eastAsia="Calibri" w:hAnsi="Calibri"/>
         </w:rPr>
         <w:t>sources utilized, other than suggested</w:t>
       </w:r>
       <w:r>
         <w:rPr>
-          <w:rFonts w:ascii="Calibri" w:eastAsia="Calibri" w:hAnsi="Calibri" w:cs="Times New Roman"/>
+          <w:rFonts w:ascii="Calibri" w:eastAsia="Calibri" w:hAnsi="Calibri"/>
         </w:rPr>
         <w:t xml:space="preserve"> textbook</w:t>
       </w:r>
       <w:r>
         <w:rPr>
-          <w:rFonts w:ascii="Calibri" w:eastAsia="Calibri" w:hAnsi="Calibri" w:cs="Times New Roman"/>
+          <w:rFonts w:ascii="Calibri" w:eastAsia="Calibri" w:hAnsi="Calibri"/>
         </w:rPr>
         <w:t>s</w:t>
       </w:r>
       <w:r>
         <w:rPr>
-          <w:rFonts w:ascii="Calibri" w:eastAsia="Calibri" w:hAnsi="Calibri" w:cs="Times New Roman"/>
+          <w:rFonts w:ascii="Calibri" w:eastAsia="Calibri" w:hAnsi="Calibri"/>
         </w:rPr>
         <w:t xml:space="preserve"> and class materials, are clearly </w:t>
       </w:r>
       <w:r>
         <w:rPr>
-          <w:rFonts w:ascii="Calibri" w:eastAsia="Calibri" w:hAnsi="Calibri" w:cs="Times New Roman"/>
+          <w:rFonts w:ascii="Calibri" w:eastAsia="Calibri" w:hAnsi="Calibri"/>
         </w:rPr>
         <w:t>no</w:t>
       </w:r>
       <w:r>
         <w:rPr>
-          <w:rFonts w:ascii="Calibri" w:eastAsia="Calibri" w:hAnsi="Calibri" w:cs="Times New Roman"/>
+          <w:rFonts w:ascii="Calibri" w:eastAsia="Calibri" w:hAnsi="Calibri"/>
         </w:rPr>
         <w:t>ted</w:t>
       </w:r>
       <w:r>
         <w:rPr>
-          <w:rFonts w:ascii="Calibri" w:eastAsia="Calibri" w:hAnsi="Calibri" w:cs="Times New Roman"/>
+          <w:rFonts w:ascii="Calibri" w:eastAsia="Calibri" w:hAnsi="Calibri"/>
         </w:rPr>
         <w:t xml:space="preserve"> in my source code</w:t>
       </w:r>
       <w:r>
         <w:rPr>
-          <w:rFonts w:ascii="Calibri" w:eastAsia="Calibri" w:hAnsi="Calibri" w:cs="Times New Roman"/>
+          <w:rFonts w:ascii="Calibri" w:eastAsia="Calibri" w:hAnsi="Calibri"/>
         </w:rPr>
         <w:t xml:space="preserve"> and in the following</w:t>
       </w:r>
       <w:r>
         <w:rPr>
-          <w:rFonts w:ascii="Calibri" w:eastAsia="Calibri" w:hAnsi="Calibri" w:cs="Times New Roman"/>
+          <w:rFonts w:ascii="Calibri" w:eastAsia="Calibri" w:hAnsi="Calibri"/>
         </w:rPr>
         <w:t xml:space="preserve">. </w:t>
       </w:r>
       <w:r>
         <w:rPr>
-          <w:rFonts w:ascii="Calibri" w:eastAsia="Calibri" w:hAnsi="Calibri" w:cs="Times New Roman"/>
+          <w:rFonts w:ascii="Calibri" w:eastAsia="Calibri" w:hAnsi="Calibri"/>
         </w:rPr>
         <w:t xml:space="preserve">The start and finish lines of the affected code </w:t>
       </w:r>
       <w:r>
         <w:rPr>
-          <w:rFonts w:ascii="Calibri" w:eastAsia="Calibri" w:hAnsi="Calibri" w:cs="Times New Roman"/>
+          <w:rFonts w:ascii="Calibri" w:eastAsia="Calibri" w:hAnsi="Calibri"/>
         </w:rPr>
         <w:t xml:space="preserve">are shown </w:t>
       </w:r>
       <w:r>
         <w:rPr>
-          <w:rFonts w:ascii="Calibri" w:eastAsia="Calibri" w:hAnsi="Calibri" w:cs="Times New Roman"/>
+          <w:rFonts w:ascii="Calibri" w:eastAsia="Calibri" w:hAnsi="Calibri"/>
         </w:rPr>
         <w:t xml:space="preserve">using </w:t>
       </w:r>
       <w:r>
         <w:rPr>
-          <w:rFonts w:ascii="Calibri" w:eastAsia="Calibri" w:hAnsi="Calibri" w:cs="Times New Roman"/>
+          <w:rFonts w:ascii="Calibri" w:eastAsia="Calibri" w:hAnsi="Calibri"/>
         </w:rPr>
         <w:t xml:space="preserve">‘start </w:t>
       </w:r>
       <w:proofErr w:type="spellStart"/>
       <w:r>
         <w:rPr>
-          <w:rFonts w:ascii="Calibri" w:eastAsia="Calibri" w:hAnsi="Calibri" w:cs="Times New Roman"/>
+          <w:rFonts w:ascii="Calibri" w:eastAsia="Calibri" w:hAnsi="Calibri"/>
         </w:rPr>
         <w:t>OR</w:t>
       </w:r>
       <w:r>
         <w:rPr>
-          <w:rFonts w:ascii="Calibri" w:eastAsia="Calibri" w:hAnsi="Calibri" w:cs="Times New Roman"/>
+          <w:rFonts w:ascii="Calibri" w:eastAsia="Calibri" w:hAnsi="Calibri"/>
         </w:rPr>
         <w:t>x</w:t>
       </w:r>
       <w:proofErr w:type="spellEnd"/>
       <w:r>
         <w:rPr>
-          <w:rFonts w:ascii="Calibri" w:eastAsia="Calibri" w:hAnsi="Calibri" w:cs="Times New Roman"/>
+          <w:rFonts w:ascii="Calibri" w:eastAsia="Calibri" w:hAnsi="Calibri"/>
         </w:rPr>
         <w:t xml:space="preserve">’ and ‘end </w:t>
       </w:r>
       <w:proofErr w:type="spellStart"/>
       <w:r>
         <w:rPr>
-          <w:rFonts w:ascii="Calibri" w:eastAsia="Calibri" w:hAnsi="Calibri" w:cs="Times New Roman"/>
+          <w:rFonts w:ascii="Calibri" w:eastAsia="Calibri" w:hAnsi="Calibri"/>
         </w:rPr>
         <w:t>ORx</w:t>
       </w:r>
       <w:proofErr w:type="spellEnd"/>
       <w:r>
         <w:rPr>
-          <w:rFonts w:ascii="Calibri" w:eastAsia="Calibri" w:hAnsi="Calibri" w:cs="Times New Roman"/>
+          <w:rFonts w:ascii="Calibri" w:eastAsia="Calibri" w:hAnsi="Calibri"/>
         </w:rPr>
         <w:t xml:space="preserve">’, respectively, where ‘x’ is a unique number. </w:t>
       </w:r>
       <w:r>
         <w:rPr>
-          <w:rFonts w:ascii="Calibri" w:eastAsia="Calibri" w:hAnsi="Calibri" w:cs="Times New Roman"/>
+          <w:rFonts w:ascii="Calibri" w:eastAsia="Calibri" w:hAnsi="Calibri"/>
         </w:rPr>
         <w:t xml:space="preserve">Each value of ‘x’ has a corresponding explanation in this Academic Integrity Statement. </w:t>
       </w:r>
     </w:p>
     <w:p>
       <w:pPr>
-        <w:spacing w:after="0" w:line="259" w:lineRule="auto"/>
-        <w:rPr>
-          <w:rFonts w:ascii="Calibri" w:eastAsia="Calibri" w:hAnsi="Calibri" w:cs="Times New Roman"/>
-        </w:rPr>
-      </w:pPr>
-    </w:p>
-    <w:p>
-      <w:pPr>
-        <w:spacing w:after="0" w:line="259" w:lineRule="auto"/>
-        <w:rPr>
-          <w:rFonts w:ascii="Calibri" w:eastAsia="Calibri" w:hAnsi="Calibri" w:cs="Times New Roman"/>
-        </w:rPr>
-      </w:pPr>
-      <w:r>
-        <w:rPr>
-          <w:rFonts w:ascii="Calibri" w:eastAsia="Calibri" w:hAnsi="Calibri" w:cs="Times New Roman"/>
+        <w:spacing w:line="259" w:lineRule="auto"/>
+        <w:rPr>
+          <w:rFonts w:ascii="Calibri" w:eastAsia="Calibri" w:hAnsi="Calibri"/>
+        </w:rPr>
+      </w:pPr>
+    </w:p>
+    <w:p>
+      <w:pPr>
+        <w:spacing w:line="259" w:lineRule="auto"/>
+        <w:rPr>
+          <w:rFonts w:ascii="Calibri" w:eastAsia="Calibri" w:hAnsi="Calibri"/>
+        </w:rPr>
+      </w:pPr>
+      <w:r>
+        <w:rPr>
+          <w:rFonts w:ascii="Calibri" w:eastAsia="Calibri" w:hAnsi="Calibri"/>
         </w:rPr>
         <w:t>All internet resources</w:t>
       </w:r>
       <w:r>
         <w:rPr>
-          <w:rFonts w:ascii="Calibri" w:eastAsia="Calibri" w:hAnsi="Calibri" w:cs="Times New Roman"/>
+          <w:rFonts w:ascii="Calibri" w:eastAsia="Calibri" w:hAnsi="Calibri"/>
         </w:rPr>
         <w:t xml:space="preserve"> include</w:t>
       </w:r>
       <w:r>
         <w:rPr>
-          <w:rFonts w:ascii="Calibri" w:eastAsia="Calibri" w:hAnsi="Calibri" w:cs="Times New Roman"/>
+          <w:rFonts w:ascii="Calibri" w:eastAsia="Calibri" w:hAnsi="Calibri"/>
         </w:rPr>
         <w:t xml:space="preserve"> the</w:t>
       </w:r>
       <w:r>
         <w:rPr>
-          <w:rFonts w:ascii="Calibri" w:eastAsia="Calibri" w:hAnsi="Calibri" w:cs="Times New Roman"/>
+          <w:rFonts w:ascii="Calibri" w:eastAsia="Calibri" w:hAnsi="Calibri"/>
         </w:rPr>
         <w:t xml:space="preserve"> </w:t>
       </w:r>
       <w:r>
         <w:rPr>
-          <w:rFonts w:ascii="Calibri" w:eastAsia="Calibri" w:hAnsi="Calibri" w:cs="Times New Roman"/>
+          <w:rFonts w:ascii="Calibri" w:eastAsia="Calibri" w:hAnsi="Calibri"/>
         </w:rPr>
         <w:t xml:space="preserve">web </w:t>
       </w:r>
       <w:proofErr w:type="gramStart"/>
       <w:r>
         <w:rPr>
-          <w:rFonts w:ascii="Calibri" w:eastAsia="Calibri" w:hAnsi="Calibri" w:cs="Times New Roman"/>
+          <w:rFonts w:ascii="Calibri" w:eastAsia="Calibri" w:hAnsi="Calibri"/>
         </w:rPr>
         <w:t>address</w:t>
       </w:r>
       <w:proofErr w:type="gramEnd"/>
       <w:r>
         <w:rPr>
-          <w:rFonts w:ascii="Calibri" w:eastAsia="Calibri" w:hAnsi="Calibri" w:cs="Times New Roman"/>
+          <w:rFonts w:ascii="Calibri" w:eastAsia="Calibri" w:hAnsi="Calibri"/>
         </w:rPr>
         <w:t xml:space="preserve"> and the date accessed.</w:t>
       </w:r>
       <w:r>
         <w:rPr>
-          <w:rFonts w:ascii="Calibri" w:eastAsia="Calibri" w:hAnsi="Calibri" w:cs="Times New Roman"/>
+          <w:rFonts w:ascii="Calibri" w:eastAsia="Calibri" w:hAnsi="Calibri"/>
         </w:rPr>
         <w:t xml:space="preserve"> </w:t>
       </w:r>
       <w:r>
         <w:rPr>
-          <w:rFonts w:ascii="Calibri" w:eastAsia="Calibri" w:hAnsi="Calibri" w:cs="Times New Roman"/>
+          <w:rFonts w:ascii="Calibri" w:eastAsia="Calibri" w:hAnsi="Calibri"/>
         </w:rPr>
         <w:t xml:space="preserve">For each </w:t>
       </w:r>
       <w:r>
         <w:rPr>
-          <w:rFonts w:ascii="Calibri" w:eastAsia="Calibri" w:hAnsi="Calibri" w:cs="Times New Roman"/>
+          <w:rFonts w:ascii="Calibri" w:eastAsia="Calibri" w:hAnsi="Calibri"/>
         </w:rPr>
         <w:t xml:space="preserve">usage of AI, I </w:t>
       </w:r>
       <w:r>
         <w:rPr>
-          <w:rFonts w:ascii="Calibri" w:eastAsia="Calibri" w:hAnsi="Calibri" w:cs="Times New Roman"/>
+          <w:rFonts w:ascii="Calibri" w:eastAsia="Calibri" w:hAnsi="Calibri"/>
         </w:rPr>
         <w:t xml:space="preserve">also include the prompt and code submitted and the output </w:t>
       </w:r>
       <w:r>
         <w:rPr>
-          <w:rFonts w:ascii="Calibri" w:eastAsia="Calibri" w:hAnsi="Calibri" w:cs="Times New Roman"/>
+          <w:rFonts w:ascii="Calibri" w:eastAsia="Calibri" w:hAnsi="Calibri"/>
         </w:rPr>
         <w:t>returned</w:t>
       </w:r>
       <w:r>
         <w:rPr>
-          <w:rFonts w:ascii="Calibri" w:eastAsia="Calibri" w:hAnsi="Calibri" w:cs="Times New Roman"/>
+          <w:rFonts w:ascii="Calibri" w:eastAsia="Calibri" w:hAnsi="Calibri"/>
         </w:rPr>
         <w:t xml:space="preserve">. </w:t>
       </w:r>
     </w:p>
     <w:p>
       <w:pPr>
-        <w:spacing w:after="0" w:line="259" w:lineRule="auto"/>
-        <w:rPr>
-          <w:rFonts w:ascii="Calibri" w:eastAsia="Calibri" w:hAnsi="Calibri" w:cs="Times New Roman"/>
-        </w:rPr>
-      </w:pPr>
-    </w:p>
-    <w:p>
-      <w:pPr>
-        <w:spacing w:after="0" w:line="259" w:lineRule="auto"/>
-        <w:rPr>
-          <w:rFonts w:ascii="Calibri" w:eastAsia="Calibri" w:hAnsi="Calibri" w:cs="Times New Roman"/>
-        </w:rPr>
-      </w:pPr>
-      <w:r>
-        <w:rPr>
-          <w:rFonts w:ascii="Calibri" w:eastAsia="Calibri" w:hAnsi="Calibri" w:cs="Times New Roman"/>
+        <w:spacing w:line="259" w:lineRule="auto"/>
+        <w:rPr>
+          <w:rFonts w:ascii="Calibri" w:eastAsia="Calibri" w:hAnsi="Calibri"/>
+        </w:rPr>
+      </w:pPr>
+    </w:p>
+    <w:p>
+      <w:pPr>
+        <w:spacing w:line="259" w:lineRule="auto"/>
+        <w:rPr>
+          <w:rFonts w:ascii="Calibri" w:eastAsia="Calibri" w:hAnsi="Calibri"/>
+        </w:rPr>
+      </w:pPr>
+      <w:r>
+        <w:rPr>
+          <w:rFonts w:ascii="Calibri" w:eastAsia="Calibri" w:hAnsi="Calibri"/>
         </w:rPr>
         <w:t>All other material</w:t>
       </w:r>
       <w:r>
         <w:rPr>
-          <w:rFonts w:ascii="Calibri" w:eastAsia="Calibri" w:hAnsi="Calibri" w:cs="Times New Roman"/>
+          <w:rFonts w:ascii="Calibri" w:eastAsia="Calibri" w:hAnsi="Calibri"/>
         </w:rPr>
         <w:t>s</w:t>
       </w:r>
       <w:r>
         <w:rPr>
-          <w:rFonts w:ascii="Calibri" w:eastAsia="Calibri" w:hAnsi="Calibri" w:cs="Times New Roman"/>
+          <w:rFonts w:ascii="Calibri" w:eastAsia="Calibri" w:hAnsi="Calibri"/>
         </w:rPr>
         <w:t xml:space="preserve"> I provide for this </w:t>
       </w:r>
       <w:r>
         <w:rPr>
-          <w:rFonts w:ascii="Calibri" w:eastAsia="Calibri" w:hAnsi="Calibri" w:cs="Times New Roman"/>
+          <w:rFonts w:ascii="Calibri" w:eastAsia="Calibri" w:hAnsi="Calibri"/>
         </w:rPr>
         <w:t>project</w:t>
       </w:r>
       <w:r>
         <w:rPr>
-          <w:rFonts w:ascii="Calibri" w:eastAsia="Calibri" w:hAnsi="Calibri" w:cs="Times New Roman"/>
+          <w:rFonts w:ascii="Calibri" w:eastAsia="Calibri" w:hAnsi="Calibri"/>
         </w:rPr>
         <w:t xml:space="preserve"> submission </w:t>
       </w:r>
       <w:r>
         <w:rPr>
-          <w:rFonts w:ascii="Calibri" w:eastAsia="Calibri" w:hAnsi="Calibri" w:cs="Times New Roman"/>
+          <w:rFonts w:ascii="Calibri" w:eastAsia="Calibri" w:hAnsi="Calibri"/>
         </w:rPr>
         <w:t>are</w:t>
       </w:r>
       <w:r>
         <w:rPr>
-          <w:rFonts w:ascii="Calibri" w:eastAsia="Calibri" w:hAnsi="Calibri" w:cs="Times New Roman"/>
+          <w:rFonts w:ascii="Calibri" w:eastAsia="Calibri" w:hAnsi="Calibri"/>
         </w:rPr>
         <w:t xml:space="preserve"> my own original work. </w:t>
       </w:r>
       <w:r>
         <w:rPr>
-          <w:rFonts w:ascii="Calibri" w:eastAsia="Calibri" w:hAnsi="Calibri" w:cs="Times New Roman"/>
+          <w:rFonts w:ascii="Calibri" w:eastAsia="Calibri" w:hAnsi="Calibri"/>
         </w:rPr>
         <w:t>I here</w:t>
       </w:r>
       <w:r>
         <w:rPr>
-          <w:rFonts w:ascii="Calibri" w:eastAsia="Calibri" w:hAnsi="Calibri" w:cs="Times New Roman"/>
+          <w:rFonts w:ascii="Calibri" w:eastAsia="Calibri" w:hAnsi="Calibri"/>
         </w:rPr>
         <w:t>by certify that I am responsible for</w:t>
       </w:r>
       <w:r>
         <w:rPr>
-          <w:rFonts w:ascii="Calibri" w:eastAsia="Calibri" w:hAnsi="Calibri" w:cs="Times New Roman"/>
+          <w:rFonts w:ascii="Calibri" w:eastAsia="Calibri" w:hAnsi="Calibri"/>
         </w:rPr>
         <w:t xml:space="preserve"> each and every line of code that I submit</w:t>
       </w:r>
       <w:r>
         <w:rPr>
-          <w:rFonts w:ascii="Calibri" w:eastAsia="Calibri" w:hAnsi="Calibri" w:cs="Times New Roman"/>
+          <w:rFonts w:ascii="Calibri" w:eastAsia="Calibri" w:hAnsi="Calibri"/>
         </w:rPr>
         <w:t xml:space="preserve"> in my source </w:t>
       </w:r>
       <w:proofErr w:type="gramStart"/>
       <w:r>
         <w:rPr>
-          <w:rFonts w:ascii="Calibri" w:eastAsia="Calibri" w:hAnsi="Calibri" w:cs="Times New Roman"/>
+          <w:rFonts w:ascii="Calibri" w:eastAsia="Calibri" w:hAnsi="Calibri"/>
         </w:rPr>
         <w:t>files</w:t>
       </w:r>
       <w:proofErr w:type="gramEnd"/>
       <w:r>
         <w:rPr>
-          <w:rFonts w:ascii="Calibri" w:eastAsia="Calibri" w:hAnsi="Calibri" w:cs="Times New Roman"/>
+          <w:rFonts w:ascii="Calibri" w:eastAsia="Calibri" w:hAnsi="Calibri"/>
         </w:rPr>
         <w:t xml:space="preserve"> and I thoroughly understand</w:t>
       </w:r>
       <w:r>
         <w:rPr>
-          <w:rFonts w:ascii="Calibri" w:eastAsia="Calibri" w:hAnsi="Calibri" w:cs="Times New Roman"/>
+          <w:rFonts w:ascii="Calibri" w:eastAsia="Calibri" w:hAnsi="Calibri"/>
         </w:rPr>
         <w:t xml:space="preserve"> </w:t>
       </w:r>
       <w:r>
         <w:rPr>
-          <w:rFonts w:ascii="Calibri" w:eastAsia="Calibri" w:hAnsi="Calibri" w:cs="Times New Roman"/>
+          <w:rFonts w:ascii="Calibri" w:eastAsia="Calibri" w:hAnsi="Calibri"/>
         </w:rPr>
         <w:t xml:space="preserve">how the code works to produce the output. </w:t>
       </w:r>
       <w:r>
         <w:rPr>
-          <w:rFonts w:ascii="Calibri" w:eastAsia="Calibri" w:hAnsi="Calibri" w:cs="Times New Roman"/>
+          <w:rFonts w:ascii="Calibri" w:eastAsia="Calibri" w:hAnsi="Calibri"/>
         </w:rPr>
         <w:t>I understand that I may be required to meet with the instructor to answer detailed questions about my submitted code</w:t>
       </w:r>
       <w:r>
         <w:rPr>
-          <w:rFonts w:ascii="Calibri" w:eastAsia="Calibri" w:hAnsi="Calibri" w:cs="Times New Roman"/>
+          <w:rFonts w:ascii="Calibri" w:eastAsia="Calibri" w:hAnsi="Calibri"/>
         </w:rPr>
         <w:t xml:space="preserve">. </w:t>
       </w:r>
       <w:r>
         <w:rPr>
-          <w:rFonts w:ascii="Calibri" w:eastAsia="Calibri" w:hAnsi="Calibri" w:cs="Times New Roman"/>
+          <w:rFonts w:ascii="Calibri" w:eastAsia="Calibri" w:hAnsi="Calibri"/>
         </w:rPr>
         <w:t xml:space="preserve"> </w:t>
       </w:r>
     </w:p>
     <w:p>
       <w:pPr>
-        <w:spacing w:after="0" w:line="259" w:lineRule="auto"/>
-        <w:rPr>
-          <w:rFonts w:ascii="Calibri" w:eastAsia="Calibri" w:hAnsi="Calibri" w:cs="Times New Roman"/>
-        </w:rPr>
-      </w:pPr>
-    </w:p>
-    <w:p>
-      <w:pPr>
-        <w:spacing w:after="0" w:line="259" w:lineRule="auto"/>
-        <w:rPr>
-          <w:rFonts w:ascii="Calibri" w:eastAsia="Calibri" w:hAnsi="Calibri" w:cs="Times New Roman"/>
-        </w:rPr>
-      </w:pPr>
-      <w:r>
-        <w:rPr>
-          <w:rFonts w:ascii="Calibri" w:eastAsia="Calibri" w:hAnsi="Calibri" w:cs="Times New Roman"/>
+        <w:spacing w:line="259" w:lineRule="auto"/>
+        <w:rPr>
+          <w:rFonts w:ascii="Calibri" w:eastAsia="Calibri" w:hAnsi="Calibri"/>
+        </w:rPr>
+      </w:pPr>
+    </w:p>
+    <w:p>
+      <w:pPr>
+        <w:spacing w:line="259" w:lineRule="auto"/>
+        <w:rPr>
+          <w:rFonts w:ascii="Calibri" w:eastAsia="Calibri" w:hAnsi="Calibri"/>
+        </w:rPr>
+      </w:pPr>
+      <w:r>
+        <w:rPr>
+          <w:rFonts w:ascii="Calibri" w:eastAsia="Calibri" w:hAnsi="Calibri"/>
         </w:rPr>
         <w:t xml:space="preserve">OR1: </w:t>
       </w:r>
     </w:p>
     <w:p>
       <w:pPr>
-        <w:spacing w:after="0" w:line="259" w:lineRule="auto"/>
-        <w:rPr>
-          <w:rFonts w:ascii="Calibri" w:eastAsia="Calibri" w:hAnsi="Calibri" w:cs="Times New Roman"/>
+        <w:spacing w:line="259" w:lineRule="auto"/>
+        <w:rPr>
+          <w:rFonts w:ascii="Calibri" w:eastAsia="Calibri" w:hAnsi="Calibri"/>
         </w:rPr>
       </w:pPr>
       <w:hyperlink r:id="rId5" w:history="1">
         <w:r>
           <w:rPr>
             <w:rStyle w:val="Hyperlink"/>
-            <w:rFonts w:ascii="Calibri" w:eastAsia="Calibri" w:hAnsi="Calibri" w:cs="Times New Roman"/>
+            <w:rFonts w:ascii="Calibri" w:eastAsia="Calibri" w:hAnsi="Calibri"/>
           </w:rPr>
           <w:t>https://www.w3schools.com/cpp/cpp_files.asp</w:t>
         </w:r>
@@ -717,52 +717,2641 @@
     </w:p>
     <w:p>
       <w:pPr>
-        <w:spacing w:after="0" w:line="259" w:lineRule="auto"/>
-        <w:rPr>
-          <w:rFonts w:ascii="Calibri" w:eastAsia="Calibri" w:hAnsi="Calibri" w:cs="Times New Roman"/>
-        </w:rPr>
-      </w:pPr>
-    </w:p>
-    <w:p>
-      <w:pPr>
-        <w:spacing w:after="0" w:line="259" w:lineRule="auto"/>
-        <w:rPr>
-          <w:rFonts w:ascii="Calibri" w:eastAsia="Calibri" w:hAnsi="Calibri" w:cs="Times New Roman"/>
-        </w:rPr>
-      </w:pPr>
-    </w:p>
-    <w:p>
-      <w:pPr>
-        <w:spacing w:after="0" w:line="259" w:lineRule="auto"/>
-        <w:rPr>
-          <w:rFonts w:ascii="Calibri" w:eastAsia="Calibri" w:hAnsi="Calibri" w:cs="Times New Roman"/>
-        </w:rPr>
-      </w:pPr>
-    </w:p>
-    <w:p>
-      <w:pPr>
-        <w:spacing w:after="0" w:line="259" w:lineRule="auto"/>
-        <w:rPr>
-          <w:rFonts w:ascii="Calibri" w:eastAsia="Calibri" w:hAnsi="Calibri" w:cs="Times New Roman"/>
-        </w:rPr>
-      </w:pPr>
-      <w:r>
-        <w:rPr>
-          <w:rFonts w:ascii="Calibri" w:eastAsia="Calibri" w:hAnsi="Calibri" w:cs="Times New Roman"/>
+        <w:pStyle w:val="ListParagraph"/>
+        <w:numPr>
+          <w:ilvl w:val="0"/>
+          <w:numId w:val="3"/>
+        </w:numPr>
+        <w:shd w:val="clear" w:color="auto" w:fill="131010"/>
+        <w:spacing w:line="270" w:lineRule="atLeast"/>
+        <w:rPr>
+          <w:rFonts w:ascii="Menlo" w:hAnsi="Menlo" w:cs="Menlo"/>
+          <w:color w:val="EEFFFF"/>
+          <w:sz w:val="18"/>
+          <w:szCs w:val="18"/>
+        </w:rPr>
+      </w:pPr>
+      <w:r>
+        <w:rPr>
+          <w:rFonts w:ascii="Menlo" w:hAnsi="Menlo" w:cs="Menlo"/>
+          <w:i/>
+          <w:iCs/>
+          <w:color w:val="B2B2B2"/>
+          <w:sz w:val="18"/>
+          <w:szCs w:val="18"/>
+        </w:rPr>
+        <w:t>// variables</w:t>
+      </w:r>
+    </w:p>
+    <w:p>
+      <w:pPr>
+        <w:pStyle w:val="ListParagraph"/>
+        <w:numPr>
+          <w:ilvl w:val="0"/>
+          <w:numId w:val="3"/>
+        </w:numPr>
+        <w:shd w:val="clear" w:color="auto" w:fill="131010"/>
+        <w:spacing w:line="270" w:lineRule="atLeast"/>
+        <w:rPr>
+          <w:rFonts w:ascii="Menlo" w:hAnsi="Menlo" w:cs="Menlo"/>
+          <w:color w:val="EEFFFF"/>
+          <w:sz w:val="18"/>
+          <w:szCs w:val="18"/>
+        </w:rPr>
+      </w:pPr>
+      <w:r>
+        <w:rPr>
+          <w:rFonts w:ascii="Menlo" w:hAnsi="Menlo" w:cs="Menlo"/>
+          <w:color w:val="EEFFFF"/>
+          <w:sz w:val="18"/>
+          <w:szCs w:val="18"/>
+        </w:rPr>
+        <w:t xml:space="preserve">        </w:t>
+      </w:r>
+      <w:r>
+        <w:rPr>
+          <w:rFonts w:ascii="Menlo" w:hAnsi="Menlo" w:cs="Menlo"/>
+          <w:color w:val="FAC863"/>
+          <w:sz w:val="18"/>
+          <w:szCs w:val="18"/>
+        </w:rPr>
+        <w:t>string</w:t>
+      </w:r>
+      <w:r>
+        <w:rPr>
+          <w:rFonts w:ascii="Menlo" w:hAnsi="Menlo" w:cs="Menlo"/>
+          <w:color w:val="EEFFFF"/>
+          <w:sz w:val="18"/>
+          <w:szCs w:val="18"/>
+        </w:rPr>
+        <w:t xml:space="preserve"> file </w:t>
+      </w:r>
+      <w:r>
+        <w:rPr>
+          <w:rFonts w:ascii="Menlo" w:hAnsi="Menlo" w:cs="Menlo"/>
+          <w:color w:val="D7DEEA"/>
+          <w:sz w:val="18"/>
+          <w:szCs w:val="18"/>
+        </w:rPr>
+        <w:t>=</w:t>
+      </w:r>
+      <w:r>
+        <w:rPr>
+          <w:rFonts w:ascii="Menlo" w:hAnsi="Menlo" w:cs="Menlo"/>
+          <w:color w:val="EEFFFF"/>
+          <w:sz w:val="18"/>
+          <w:szCs w:val="18"/>
+        </w:rPr>
+        <w:t xml:space="preserve"> </w:t>
+      </w:r>
+      <w:proofErr w:type="spellStart"/>
+      <w:proofErr w:type="gramStart"/>
+      <w:r>
+        <w:rPr>
+          <w:rFonts w:ascii="Menlo" w:hAnsi="Menlo" w:cs="Menlo"/>
+          <w:color w:val="FFFFFF"/>
+          <w:sz w:val="18"/>
+          <w:szCs w:val="18"/>
+        </w:rPr>
+        <w:t>argv</w:t>
+      </w:r>
+      <w:proofErr w:type="spellEnd"/>
+      <w:r>
+        <w:rPr>
+          <w:rFonts w:ascii="Menlo" w:hAnsi="Menlo" w:cs="Menlo"/>
+          <w:color w:val="88C6BE"/>
+          <w:sz w:val="18"/>
+          <w:szCs w:val="18"/>
+        </w:rPr>
+        <w:t>[</w:t>
+      </w:r>
+      <w:proofErr w:type="gramEnd"/>
+      <w:r>
+        <w:rPr>
+          <w:rFonts w:ascii="Menlo" w:hAnsi="Menlo" w:cs="Menlo"/>
+          <w:color w:val="FC929E"/>
+          <w:sz w:val="18"/>
+          <w:szCs w:val="18"/>
+        </w:rPr>
+        <w:t>1</w:t>
+      </w:r>
+      <w:r>
+        <w:rPr>
+          <w:rFonts w:ascii="Menlo" w:hAnsi="Menlo" w:cs="Menlo"/>
+          <w:color w:val="88C6BE"/>
+          <w:sz w:val="18"/>
+          <w:szCs w:val="18"/>
+        </w:rPr>
+        <w:t>]</w:t>
+      </w:r>
+      <w:r>
+        <w:rPr>
+          <w:rFonts w:ascii="Menlo" w:hAnsi="Menlo" w:cs="Menlo"/>
+          <w:color w:val="FC929E"/>
+          <w:sz w:val="18"/>
+          <w:szCs w:val="18"/>
+        </w:rPr>
+        <w:t>;</w:t>
+      </w:r>
+    </w:p>
+    <w:p>
+      <w:pPr>
+        <w:pStyle w:val="ListParagraph"/>
+        <w:numPr>
+          <w:ilvl w:val="0"/>
+          <w:numId w:val="3"/>
+        </w:numPr>
+        <w:shd w:val="clear" w:color="auto" w:fill="131010"/>
+        <w:spacing w:line="270" w:lineRule="atLeast"/>
+        <w:rPr>
+          <w:rFonts w:ascii="Menlo" w:hAnsi="Menlo" w:cs="Menlo"/>
+          <w:color w:val="EEFFFF"/>
+          <w:sz w:val="18"/>
+          <w:szCs w:val="18"/>
+        </w:rPr>
+      </w:pPr>
+      <w:r>
+        <w:rPr>
+          <w:rFonts w:ascii="Menlo" w:hAnsi="Menlo" w:cs="Menlo"/>
+          <w:color w:val="EEFFFF"/>
+          <w:sz w:val="18"/>
+          <w:szCs w:val="18"/>
+        </w:rPr>
+        <w:t xml:space="preserve">        </w:t>
+      </w:r>
+      <w:r>
+        <w:rPr>
+          <w:rFonts w:ascii="Menlo" w:hAnsi="Menlo" w:cs="Menlo"/>
+          <w:color w:val="FAC863"/>
+          <w:sz w:val="18"/>
+          <w:szCs w:val="18"/>
+        </w:rPr>
+        <w:t>string</w:t>
+      </w:r>
+      <w:r>
+        <w:rPr>
+          <w:rFonts w:ascii="Menlo" w:hAnsi="Menlo" w:cs="Menlo"/>
+          <w:color w:val="EEFFFF"/>
+          <w:sz w:val="18"/>
+          <w:szCs w:val="18"/>
+        </w:rPr>
+        <w:t xml:space="preserve"> </w:t>
+      </w:r>
+      <w:proofErr w:type="gramStart"/>
+      <w:r>
+        <w:rPr>
+          <w:rFonts w:ascii="Menlo" w:hAnsi="Menlo" w:cs="Menlo"/>
+          <w:color w:val="EEFFFF"/>
+          <w:sz w:val="18"/>
+          <w:szCs w:val="18"/>
+        </w:rPr>
+        <w:t>line</w:t>
+      </w:r>
+      <w:r>
+        <w:rPr>
+          <w:rFonts w:ascii="Menlo" w:hAnsi="Menlo" w:cs="Menlo"/>
+          <w:color w:val="FC929E"/>
+          <w:sz w:val="18"/>
+          <w:szCs w:val="18"/>
+        </w:rPr>
+        <w:t>;</w:t>
+      </w:r>
+      <w:proofErr w:type="gramEnd"/>
+    </w:p>
+    <w:p>
+      <w:pPr>
+        <w:pStyle w:val="ListParagraph"/>
+        <w:numPr>
+          <w:ilvl w:val="0"/>
+          <w:numId w:val="3"/>
+        </w:numPr>
+        <w:shd w:val="clear" w:color="auto" w:fill="131010"/>
+        <w:spacing w:line="270" w:lineRule="atLeast"/>
+        <w:rPr>
+          <w:rFonts w:ascii="Menlo" w:hAnsi="Menlo" w:cs="Menlo"/>
+          <w:color w:val="EEFFFF"/>
+          <w:sz w:val="18"/>
+          <w:szCs w:val="18"/>
+        </w:rPr>
+      </w:pPr>
+      <w:r>
+        <w:rPr>
+          <w:rFonts w:ascii="Menlo" w:hAnsi="Menlo" w:cs="Menlo"/>
+          <w:color w:val="EEFFFF"/>
+          <w:sz w:val="18"/>
+          <w:szCs w:val="18"/>
+        </w:rPr>
+        <w:t xml:space="preserve">        </w:t>
+      </w:r>
+      <w:r>
+        <w:rPr>
+          <w:rFonts w:ascii="Menlo" w:hAnsi="Menlo" w:cs="Menlo"/>
+          <w:color w:val="FAC863"/>
+          <w:sz w:val="18"/>
+          <w:szCs w:val="18"/>
+        </w:rPr>
+        <w:t>string</w:t>
+      </w:r>
+      <w:r>
+        <w:rPr>
+          <w:rFonts w:ascii="Menlo" w:hAnsi="Menlo" w:cs="Menlo"/>
+          <w:color w:val="EEFFFF"/>
+          <w:sz w:val="18"/>
+          <w:szCs w:val="18"/>
+        </w:rPr>
+        <w:t xml:space="preserve"> </w:t>
+      </w:r>
+      <w:proofErr w:type="gramStart"/>
+      <w:r>
+        <w:rPr>
+          <w:rFonts w:ascii="Menlo" w:hAnsi="Menlo" w:cs="Menlo"/>
+          <w:color w:val="EEFFFF"/>
+          <w:sz w:val="18"/>
+          <w:szCs w:val="18"/>
+        </w:rPr>
+        <w:t>chr</w:t>
+      </w:r>
+      <w:r>
+        <w:rPr>
+          <w:rFonts w:ascii="Menlo" w:hAnsi="Menlo" w:cs="Menlo"/>
+          <w:color w:val="FC929E"/>
+          <w:sz w:val="18"/>
+          <w:szCs w:val="18"/>
+        </w:rPr>
+        <w:t>;</w:t>
+      </w:r>
+      <w:proofErr w:type="gramEnd"/>
+    </w:p>
+    <w:p>
+      <w:pPr>
+        <w:pStyle w:val="ListParagraph"/>
+        <w:numPr>
+          <w:ilvl w:val="0"/>
+          <w:numId w:val="3"/>
+        </w:numPr>
+        <w:shd w:val="clear" w:color="auto" w:fill="131010"/>
+        <w:spacing w:line="270" w:lineRule="atLeast"/>
+        <w:rPr>
+          <w:rFonts w:ascii="Menlo" w:hAnsi="Menlo" w:cs="Menlo"/>
+          <w:color w:val="EEFFFF"/>
+          <w:sz w:val="18"/>
+          <w:szCs w:val="18"/>
+        </w:rPr>
+      </w:pPr>
+    </w:p>
+    <w:p>
+      <w:pPr>
+        <w:pStyle w:val="ListParagraph"/>
+        <w:numPr>
+          <w:ilvl w:val="0"/>
+          <w:numId w:val="3"/>
+        </w:numPr>
+        <w:shd w:val="clear" w:color="auto" w:fill="131010"/>
+        <w:spacing w:line="270" w:lineRule="atLeast"/>
+        <w:rPr>
+          <w:rFonts w:ascii="Menlo" w:hAnsi="Menlo" w:cs="Menlo"/>
+          <w:color w:val="EEFFFF"/>
+          <w:sz w:val="18"/>
+          <w:szCs w:val="18"/>
+        </w:rPr>
+      </w:pPr>
+      <w:r>
+        <w:rPr>
+          <w:rFonts w:ascii="Menlo" w:hAnsi="Menlo" w:cs="Menlo"/>
+          <w:i/>
+          <w:iCs/>
+          <w:color w:val="B2B2B2"/>
+          <w:sz w:val="18"/>
+          <w:szCs w:val="18"/>
+        </w:rPr>
+        <w:t xml:space="preserve">        // checking if there is </w:t>
+      </w:r>
+      <w:proofErr w:type="spellStart"/>
+      <w:r>
+        <w:rPr>
+          <w:rFonts w:ascii="Menlo" w:hAnsi="Menlo" w:cs="Menlo"/>
+          <w:i/>
+          <w:iCs/>
+          <w:color w:val="B2B2B2"/>
+          <w:sz w:val="18"/>
+          <w:szCs w:val="18"/>
+        </w:rPr>
+        <w:t>contentents</w:t>
+      </w:r>
+      <w:proofErr w:type="spellEnd"/>
+      <w:r>
+        <w:rPr>
+          <w:rFonts w:ascii="Menlo" w:hAnsi="Menlo" w:cs="Menlo"/>
+          <w:i/>
+          <w:iCs/>
+          <w:color w:val="B2B2B2"/>
+          <w:sz w:val="18"/>
+          <w:szCs w:val="18"/>
+        </w:rPr>
+        <w:t xml:space="preserve"> in file</w:t>
+      </w:r>
+    </w:p>
+    <w:p>
+      <w:pPr>
+        <w:pStyle w:val="ListParagraph"/>
+        <w:numPr>
+          <w:ilvl w:val="0"/>
+          <w:numId w:val="3"/>
+        </w:numPr>
+        <w:shd w:val="clear" w:color="auto" w:fill="131010"/>
+        <w:spacing w:line="270" w:lineRule="atLeast"/>
+        <w:rPr>
+          <w:rFonts w:ascii="Menlo" w:hAnsi="Menlo" w:cs="Menlo"/>
+          <w:color w:val="EEFFFF"/>
+          <w:sz w:val="18"/>
+          <w:szCs w:val="18"/>
+        </w:rPr>
+      </w:pPr>
+      <w:r>
+        <w:rPr>
+          <w:rFonts w:ascii="Menlo" w:hAnsi="Menlo" w:cs="Menlo"/>
+          <w:color w:val="EEFFFF"/>
+          <w:sz w:val="18"/>
+          <w:szCs w:val="18"/>
+        </w:rPr>
+        <w:t xml:space="preserve">        </w:t>
+      </w:r>
+      <w:r>
+        <w:rPr>
+          <w:rFonts w:ascii="Menlo" w:hAnsi="Menlo" w:cs="Menlo"/>
+          <w:color w:val="89DDFF"/>
+          <w:sz w:val="18"/>
+          <w:szCs w:val="18"/>
+        </w:rPr>
+        <w:t>if</w:t>
+      </w:r>
+      <w:r>
+        <w:rPr>
+          <w:rFonts w:ascii="Menlo" w:hAnsi="Menlo" w:cs="Menlo"/>
+          <w:color w:val="EEFFFF"/>
+          <w:sz w:val="18"/>
+          <w:szCs w:val="18"/>
+        </w:rPr>
+        <w:t xml:space="preserve"> </w:t>
+      </w:r>
+      <w:r>
+        <w:rPr>
+          <w:rFonts w:ascii="Menlo" w:hAnsi="Menlo" w:cs="Menlo"/>
+          <w:color w:val="88C6BE"/>
+          <w:sz w:val="18"/>
+          <w:szCs w:val="18"/>
+        </w:rPr>
+        <w:t>(</w:t>
+      </w:r>
+      <w:proofErr w:type="spellStart"/>
+      <w:r>
+        <w:rPr>
+          <w:rFonts w:ascii="Menlo" w:hAnsi="Menlo" w:cs="Menlo"/>
+          <w:color w:val="79B6F2"/>
+          <w:sz w:val="18"/>
+          <w:szCs w:val="18"/>
+        </w:rPr>
+        <w:t>isFileEmpty</w:t>
+      </w:r>
+      <w:proofErr w:type="spellEnd"/>
+      <w:r>
+        <w:rPr>
+          <w:rFonts w:ascii="Menlo" w:hAnsi="Menlo" w:cs="Menlo"/>
+          <w:color w:val="88C6BE"/>
+          <w:sz w:val="18"/>
+          <w:szCs w:val="18"/>
+        </w:rPr>
+        <w:t>(</w:t>
+      </w:r>
+      <w:r>
+        <w:rPr>
+          <w:rFonts w:ascii="Menlo" w:hAnsi="Menlo" w:cs="Menlo"/>
+          <w:color w:val="EEFFFF"/>
+          <w:sz w:val="18"/>
+          <w:szCs w:val="18"/>
+        </w:rPr>
+        <w:t>file</w:t>
+      </w:r>
+      <w:r>
+        <w:rPr>
+          <w:rFonts w:ascii="Menlo" w:hAnsi="Menlo" w:cs="Menlo"/>
+          <w:color w:val="88C6BE"/>
+          <w:sz w:val="18"/>
+          <w:szCs w:val="18"/>
+        </w:rPr>
+        <w:t>))</w:t>
+      </w:r>
+    </w:p>
+    <w:p>
+      <w:pPr>
+        <w:pStyle w:val="ListParagraph"/>
+        <w:numPr>
+          <w:ilvl w:val="0"/>
+          <w:numId w:val="3"/>
+        </w:numPr>
+        <w:shd w:val="clear" w:color="auto" w:fill="131010"/>
+        <w:spacing w:line="270" w:lineRule="atLeast"/>
+        <w:rPr>
+          <w:rFonts w:ascii="Menlo" w:hAnsi="Menlo" w:cs="Menlo"/>
+          <w:color w:val="EEFFFF"/>
+          <w:sz w:val="18"/>
+          <w:szCs w:val="18"/>
+        </w:rPr>
+      </w:pPr>
+      <w:r>
+        <w:rPr>
+          <w:rFonts w:ascii="Menlo" w:hAnsi="Menlo" w:cs="Menlo"/>
+          <w:color w:val="EEFFFF"/>
+          <w:sz w:val="18"/>
+          <w:szCs w:val="18"/>
+        </w:rPr>
+        <w:t xml:space="preserve">        </w:t>
+      </w:r>
+      <w:r>
+        <w:rPr>
+          <w:rFonts w:ascii="Menlo" w:hAnsi="Menlo" w:cs="Menlo"/>
+          <w:color w:val="88C6BE"/>
+          <w:sz w:val="18"/>
+          <w:szCs w:val="18"/>
+        </w:rPr>
+        <w:t>{</w:t>
+      </w:r>
+    </w:p>
+    <w:p>
+      <w:pPr>
+        <w:pStyle w:val="ListParagraph"/>
+        <w:numPr>
+          <w:ilvl w:val="0"/>
+          <w:numId w:val="3"/>
+        </w:numPr>
+        <w:shd w:val="clear" w:color="auto" w:fill="131010"/>
+        <w:spacing w:line="270" w:lineRule="atLeast"/>
+        <w:rPr>
+          <w:rFonts w:ascii="Menlo" w:hAnsi="Menlo" w:cs="Menlo"/>
+          <w:color w:val="EEFFFF"/>
+          <w:sz w:val="18"/>
+          <w:szCs w:val="18"/>
+        </w:rPr>
+      </w:pPr>
+      <w:r>
+        <w:rPr>
+          <w:rFonts w:ascii="Menlo" w:hAnsi="Menlo" w:cs="Menlo"/>
+          <w:color w:val="EEFFFF"/>
+          <w:sz w:val="18"/>
+          <w:szCs w:val="18"/>
+        </w:rPr>
+        <w:t xml:space="preserve">            </w:t>
+      </w:r>
+      <w:proofErr w:type="spellStart"/>
+      <w:r>
+        <w:rPr>
+          <w:rFonts w:ascii="Menlo" w:hAnsi="Menlo" w:cs="Menlo"/>
+          <w:color w:val="EEFFFF"/>
+          <w:sz w:val="18"/>
+          <w:szCs w:val="18"/>
+        </w:rPr>
+        <w:t>cout</w:t>
+      </w:r>
+      <w:proofErr w:type="spellEnd"/>
+      <w:r>
+        <w:rPr>
+          <w:rFonts w:ascii="Menlo" w:hAnsi="Menlo" w:cs="Menlo"/>
+          <w:color w:val="EEFFFF"/>
+          <w:sz w:val="18"/>
+          <w:szCs w:val="18"/>
+        </w:rPr>
+        <w:t xml:space="preserve"> </w:t>
+      </w:r>
+      <w:r>
+        <w:rPr>
+          <w:rFonts w:ascii="Menlo" w:hAnsi="Menlo" w:cs="Menlo"/>
+          <w:color w:val="79B6F2"/>
+          <w:sz w:val="18"/>
+          <w:szCs w:val="18"/>
+        </w:rPr>
+        <w:t>&lt;&lt;</w:t>
+      </w:r>
+      <w:r>
+        <w:rPr>
+          <w:rFonts w:ascii="Menlo" w:hAnsi="Menlo" w:cs="Menlo"/>
+          <w:color w:val="EEFFFF"/>
+          <w:sz w:val="18"/>
+          <w:szCs w:val="18"/>
+        </w:rPr>
+        <w:t xml:space="preserve"> </w:t>
+      </w:r>
+      <w:r>
+        <w:rPr>
+          <w:rFonts w:ascii="Menlo" w:hAnsi="Menlo" w:cs="Menlo"/>
+          <w:color w:val="88C6BE"/>
+          <w:sz w:val="18"/>
+          <w:szCs w:val="18"/>
+        </w:rPr>
+        <w:t>"</w:t>
+      </w:r>
+      <w:r>
+        <w:rPr>
+          <w:rFonts w:ascii="Menlo" w:hAnsi="Menlo" w:cs="Menlo"/>
+          <w:color w:val="C3E88D"/>
+          <w:sz w:val="18"/>
+          <w:szCs w:val="18"/>
+        </w:rPr>
+        <w:t>Error: Missing data</w:t>
+      </w:r>
+      <w:r>
+        <w:rPr>
+          <w:rFonts w:ascii="Menlo" w:hAnsi="Menlo" w:cs="Menlo"/>
+          <w:color w:val="88C6BE"/>
+          <w:sz w:val="18"/>
+          <w:szCs w:val="18"/>
+        </w:rPr>
+        <w:t>"</w:t>
+      </w:r>
+      <w:r>
+        <w:rPr>
+          <w:rFonts w:ascii="Menlo" w:hAnsi="Menlo" w:cs="Menlo"/>
+          <w:color w:val="EEFFFF"/>
+          <w:sz w:val="18"/>
+          <w:szCs w:val="18"/>
+        </w:rPr>
+        <w:t xml:space="preserve"> </w:t>
+      </w:r>
+      <w:r>
+        <w:rPr>
+          <w:rFonts w:ascii="Menlo" w:hAnsi="Menlo" w:cs="Menlo"/>
+          <w:color w:val="79B6F2"/>
+          <w:sz w:val="18"/>
+          <w:szCs w:val="18"/>
+        </w:rPr>
+        <w:t>&lt;&lt;</w:t>
+      </w:r>
+      <w:r>
+        <w:rPr>
+          <w:rFonts w:ascii="Menlo" w:hAnsi="Menlo" w:cs="Menlo"/>
+          <w:color w:val="EEFFFF"/>
+          <w:sz w:val="18"/>
+          <w:szCs w:val="18"/>
+        </w:rPr>
+        <w:t xml:space="preserve"> </w:t>
+      </w:r>
+      <w:proofErr w:type="spellStart"/>
+      <w:proofErr w:type="gramStart"/>
+      <w:r>
+        <w:rPr>
+          <w:rFonts w:ascii="Menlo" w:hAnsi="Menlo" w:cs="Menlo"/>
+          <w:color w:val="79B6F2"/>
+          <w:sz w:val="18"/>
+          <w:szCs w:val="18"/>
+        </w:rPr>
+        <w:t>endl</w:t>
+      </w:r>
+      <w:proofErr w:type="spellEnd"/>
+      <w:r>
+        <w:rPr>
+          <w:rFonts w:ascii="Menlo" w:hAnsi="Menlo" w:cs="Menlo"/>
+          <w:color w:val="FC929E"/>
+          <w:sz w:val="18"/>
+          <w:szCs w:val="18"/>
+        </w:rPr>
+        <w:t>;</w:t>
+      </w:r>
+      <w:proofErr w:type="gramEnd"/>
+    </w:p>
+    <w:p>
+      <w:pPr>
+        <w:pStyle w:val="ListParagraph"/>
+        <w:numPr>
+          <w:ilvl w:val="0"/>
+          <w:numId w:val="3"/>
+        </w:numPr>
+        <w:shd w:val="clear" w:color="auto" w:fill="131010"/>
+        <w:spacing w:line="270" w:lineRule="atLeast"/>
+        <w:rPr>
+          <w:rFonts w:ascii="Menlo" w:hAnsi="Menlo" w:cs="Menlo"/>
+          <w:color w:val="EEFFFF"/>
+          <w:sz w:val="18"/>
+          <w:szCs w:val="18"/>
+        </w:rPr>
+      </w:pPr>
+      <w:r>
+        <w:rPr>
+          <w:rFonts w:ascii="Menlo" w:hAnsi="Menlo" w:cs="Menlo"/>
+          <w:color w:val="EEFFFF"/>
+          <w:sz w:val="18"/>
+          <w:szCs w:val="18"/>
+        </w:rPr>
+        <w:t xml:space="preserve">            </w:t>
+      </w:r>
+      <w:r>
+        <w:rPr>
+          <w:rFonts w:ascii="Menlo" w:hAnsi="Menlo" w:cs="Menlo"/>
+          <w:color w:val="89DDFF"/>
+          <w:sz w:val="18"/>
+          <w:szCs w:val="18"/>
+        </w:rPr>
+        <w:t>return</w:t>
+      </w:r>
+      <w:r>
+        <w:rPr>
+          <w:rFonts w:ascii="Menlo" w:hAnsi="Menlo" w:cs="Menlo"/>
+          <w:color w:val="EEFFFF"/>
+          <w:sz w:val="18"/>
+          <w:szCs w:val="18"/>
+        </w:rPr>
+        <w:t xml:space="preserve"> </w:t>
+      </w:r>
+      <w:proofErr w:type="gramStart"/>
+      <w:r>
+        <w:rPr>
+          <w:rFonts w:ascii="Menlo" w:hAnsi="Menlo" w:cs="Menlo"/>
+          <w:color w:val="FC929E"/>
+          <w:sz w:val="18"/>
+          <w:szCs w:val="18"/>
+        </w:rPr>
+        <w:t>1;</w:t>
+      </w:r>
+      <w:proofErr w:type="gramEnd"/>
+    </w:p>
+    <w:p>
+      <w:pPr>
+        <w:pStyle w:val="ListParagraph"/>
+        <w:numPr>
+          <w:ilvl w:val="0"/>
+          <w:numId w:val="3"/>
+        </w:numPr>
+        <w:shd w:val="clear" w:color="auto" w:fill="131010"/>
+        <w:spacing w:line="270" w:lineRule="atLeast"/>
+        <w:rPr>
+          <w:rFonts w:ascii="Menlo" w:hAnsi="Menlo" w:cs="Menlo"/>
+          <w:color w:val="EEFFFF"/>
+          <w:sz w:val="18"/>
+          <w:szCs w:val="18"/>
+        </w:rPr>
+      </w:pPr>
+      <w:r>
+        <w:rPr>
+          <w:rFonts w:ascii="Menlo" w:hAnsi="Menlo" w:cs="Menlo"/>
+          <w:color w:val="EEFFFF"/>
+          <w:sz w:val="18"/>
+          <w:szCs w:val="18"/>
+        </w:rPr>
+        <w:t xml:space="preserve">        </w:t>
+      </w:r>
+      <w:r>
+        <w:rPr>
+          <w:rFonts w:ascii="Menlo" w:hAnsi="Menlo" w:cs="Menlo"/>
+          <w:color w:val="88C6BE"/>
+          <w:sz w:val="18"/>
+          <w:szCs w:val="18"/>
+        </w:rPr>
+        <w:t>}</w:t>
+      </w:r>
+    </w:p>
+    <w:p>
+      <w:pPr>
+        <w:pStyle w:val="ListParagraph"/>
+        <w:numPr>
+          <w:ilvl w:val="0"/>
+          <w:numId w:val="3"/>
+        </w:numPr>
+        <w:shd w:val="clear" w:color="auto" w:fill="131010"/>
+        <w:spacing w:line="270" w:lineRule="atLeast"/>
+        <w:rPr>
+          <w:rFonts w:ascii="Menlo" w:hAnsi="Menlo" w:cs="Menlo"/>
+          <w:color w:val="EEFFFF"/>
+          <w:sz w:val="18"/>
+          <w:szCs w:val="18"/>
+        </w:rPr>
+      </w:pPr>
+    </w:p>
+    <w:p>
+      <w:pPr>
+        <w:pStyle w:val="ListParagraph"/>
+        <w:numPr>
+          <w:ilvl w:val="0"/>
+          <w:numId w:val="3"/>
+        </w:numPr>
+        <w:shd w:val="clear" w:color="auto" w:fill="131010"/>
+        <w:spacing w:line="270" w:lineRule="atLeast"/>
+        <w:rPr>
+          <w:rFonts w:ascii="Menlo" w:hAnsi="Menlo" w:cs="Menlo"/>
+          <w:color w:val="EEFFFF"/>
+          <w:sz w:val="18"/>
+          <w:szCs w:val="18"/>
+        </w:rPr>
+      </w:pPr>
+      <w:r>
+        <w:rPr>
+          <w:rFonts w:ascii="Menlo" w:hAnsi="Menlo" w:cs="Menlo"/>
+          <w:i/>
+          <w:iCs/>
+          <w:color w:val="B2B2B2"/>
+          <w:sz w:val="18"/>
+          <w:szCs w:val="18"/>
+        </w:rPr>
+        <w:t xml:space="preserve">        // checking file is readable</w:t>
+      </w:r>
+    </w:p>
+    <w:p>
+      <w:pPr>
+        <w:pStyle w:val="ListParagraph"/>
+        <w:numPr>
+          <w:ilvl w:val="0"/>
+          <w:numId w:val="3"/>
+        </w:numPr>
+        <w:shd w:val="clear" w:color="auto" w:fill="131010"/>
+        <w:spacing w:line="270" w:lineRule="atLeast"/>
+        <w:rPr>
+          <w:rFonts w:ascii="Menlo" w:hAnsi="Menlo" w:cs="Menlo"/>
+          <w:color w:val="EEFFFF"/>
+          <w:sz w:val="18"/>
+          <w:szCs w:val="18"/>
+        </w:rPr>
+      </w:pPr>
+      <w:r>
+        <w:rPr>
+          <w:rFonts w:ascii="Menlo" w:hAnsi="Menlo" w:cs="Menlo"/>
+          <w:i/>
+          <w:iCs/>
+          <w:color w:val="B2B2B2"/>
+          <w:sz w:val="18"/>
+          <w:szCs w:val="18"/>
+        </w:rPr>
+        <w:t xml:space="preserve">        // Check that input data are all character strings with letters, numbers,</w:t>
+      </w:r>
+    </w:p>
+    <w:p>
+      <w:pPr>
+        <w:pStyle w:val="ListParagraph"/>
+        <w:numPr>
+          <w:ilvl w:val="0"/>
+          <w:numId w:val="3"/>
+        </w:numPr>
+        <w:shd w:val="clear" w:color="auto" w:fill="131010"/>
+        <w:spacing w:line="270" w:lineRule="atLeast"/>
+        <w:rPr>
+          <w:rFonts w:ascii="Menlo" w:hAnsi="Menlo" w:cs="Menlo"/>
+          <w:color w:val="EEFFFF"/>
+          <w:sz w:val="18"/>
+          <w:szCs w:val="18"/>
+        </w:rPr>
+      </w:pPr>
+      <w:r>
+        <w:rPr>
+          <w:rFonts w:ascii="Menlo" w:hAnsi="Menlo" w:cs="Menlo"/>
+          <w:i/>
+          <w:iCs/>
+          <w:color w:val="B2B2B2"/>
+          <w:sz w:val="18"/>
+          <w:szCs w:val="18"/>
+        </w:rPr>
+        <w:t xml:space="preserve">        // And/or any of the following special characters:</w:t>
+      </w:r>
+    </w:p>
+    <w:p>
+      <w:pPr>
+        <w:pStyle w:val="ListParagraph"/>
+        <w:numPr>
+          <w:ilvl w:val="0"/>
+          <w:numId w:val="3"/>
+        </w:numPr>
+        <w:shd w:val="clear" w:color="auto" w:fill="131010"/>
+        <w:spacing w:line="270" w:lineRule="atLeast"/>
+        <w:rPr>
+          <w:rFonts w:ascii="Menlo" w:hAnsi="Menlo" w:cs="Menlo"/>
+          <w:color w:val="EEFFFF"/>
+          <w:sz w:val="18"/>
+          <w:szCs w:val="18"/>
+        </w:rPr>
+      </w:pPr>
+      <w:r>
+        <w:rPr>
+          <w:rFonts w:ascii="Menlo" w:hAnsi="Menlo" w:cs="Menlo"/>
+          <w:i/>
+          <w:iCs/>
+          <w:color w:val="B2B2B2"/>
+          <w:sz w:val="18"/>
+          <w:szCs w:val="18"/>
+        </w:rPr>
+        <w:lastRenderedPageBreak/>
+        <w:t xml:space="preserve">        //Assume the strings are separated with any number of </w:t>
+      </w:r>
+      <w:proofErr w:type="gramStart"/>
+      <w:r>
+        <w:rPr>
+          <w:rFonts w:ascii="Menlo" w:hAnsi="Menlo" w:cs="Menlo"/>
+          <w:i/>
+          <w:iCs/>
+          <w:color w:val="B2B2B2"/>
+          <w:sz w:val="18"/>
+          <w:szCs w:val="18"/>
+        </w:rPr>
+        <w:t>standard</w:t>
+      </w:r>
+      <w:proofErr w:type="gramEnd"/>
+    </w:p>
+    <w:p>
+      <w:pPr>
+        <w:pStyle w:val="ListParagraph"/>
+        <w:numPr>
+          <w:ilvl w:val="0"/>
+          <w:numId w:val="3"/>
+        </w:numPr>
+        <w:shd w:val="clear" w:color="auto" w:fill="131010"/>
+        <w:spacing w:line="270" w:lineRule="atLeast"/>
+        <w:rPr>
+          <w:rFonts w:ascii="Menlo" w:hAnsi="Menlo" w:cs="Menlo"/>
+          <w:color w:val="EEFFFF"/>
+          <w:sz w:val="18"/>
+          <w:szCs w:val="18"/>
+        </w:rPr>
+      </w:pPr>
+      <w:r>
+        <w:rPr>
+          <w:rFonts w:ascii="Menlo" w:hAnsi="Menlo" w:cs="Menlo"/>
+          <w:i/>
+          <w:iCs/>
+          <w:color w:val="B2B2B2"/>
+          <w:sz w:val="18"/>
+          <w:szCs w:val="18"/>
+        </w:rPr>
+        <w:t xml:space="preserve">        //white-space separators (space, tab, newline).</w:t>
+      </w:r>
+    </w:p>
+    <w:p>
+      <w:pPr>
+        <w:pStyle w:val="ListParagraph"/>
+        <w:numPr>
+          <w:ilvl w:val="0"/>
+          <w:numId w:val="3"/>
+        </w:numPr>
+        <w:shd w:val="clear" w:color="auto" w:fill="131010"/>
+        <w:spacing w:line="270" w:lineRule="atLeast"/>
+        <w:rPr>
+          <w:rFonts w:ascii="Menlo" w:hAnsi="Menlo" w:cs="Menlo"/>
+          <w:color w:val="EEFFFF"/>
+          <w:sz w:val="18"/>
+          <w:szCs w:val="18"/>
+        </w:rPr>
+      </w:pPr>
+      <w:r>
+        <w:rPr>
+          <w:rFonts w:ascii="Menlo" w:hAnsi="Menlo" w:cs="Menlo"/>
+          <w:color w:val="EEFFFF"/>
+          <w:sz w:val="18"/>
+          <w:szCs w:val="18"/>
+        </w:rPr>
+        <w:t xml:space="preserve">        </w:t>
+      </w:r>
+      <w:proofErr w:type="spellStart"/>
+      <w:r>
+        <w:rPr>
+          <w:rFonts w:ascii="Menlo" w:hAnsi="Menlo" w:cs="Menlo"/>
+          <w:color w:val="FAC863"/>
+          <w:sz w:val="18"/>
+          <w:szCs w:val="18"/>
+        </w:rPr>
+        <w:t>ifstream</w:t>
+      </w:r>
+      <w:proofErr w:type="spellEnd"/>
+      <w:r>
+        <w:rPr>
+          <w:rFonts w:ascii="Menlo" w:hAnsi="Menlo" w:cs="Menlo"/>
+          <w:color w:val="EEFFFF"/>
+          <w:sz w:val="18"/>
+          <w:szCs w:val="18"/>
+        </w:rPr>
+        <w:t xml:space="preserve"> </w:t>
+      </w:r>
+      <w:proofErr w:type="spellStart"/>
+      <w:r>
+        <w:rPr>
+          <w:rFonts w:ascii="Menlo" w:hAnsi="Menlo" w:cs="Menlo"/>
+          <w:color w:val="EEFFFF"/>
+          <w:sz w:val="18"/>
+          <w:szCs w:val="18"/>
+        </w:rPr>
+        <w:t>myFile</w:t>
+      </w:r>
+      <w:proofErr w:type="spellEnd"/>
+      <w:r>
+        <w:rPr>
+          <w:rFonts w:ascii="Menlo" w:hAnsi="Menlo" w:cs="Menlo"/>
+          <w:color w:val="88C6BE"/>
+          <w:sz w:val="18"/>
+          <w:szCs w:val="18"/>
+        </w:rPr>
+        <w:t>(</w:t>
+      </w:r>
+      <w:r>
+        <w:rPr>
+          <w:rFonts w:ascii="Menlo" w:hAnsi="Menlo" w:cs="Menlo"/>
+          <w:color w:val="EEFFFF"/>
+          <w:sz w:val="18"/>
+          <w:szCs w:val="18"/>
+        </w:rPr>
+        <w:t>file</w:t>
+      </w:r>
+      <w:proofErr w:type="gramStart"/>
+      <w:r>
+        <w:rPr>
+          <w:rFonts w:ascii="Menlo" w:hAnsi="Menlo" w:cs="Menlo"/>
+          <w:color w:val="88C6BE"/>
+          <w:sz w:val="18"/>
+          <w:szCs w:val="18"/>
+        </w:rPr>
+        <w:t>)</w:t>
+      </w:r>
+      <w:r>
+        <w:rPr>
+          <w:rFonts w:ascii="Menlo" w:hAnsi="Menlo" w:cs="Menlo"/>
+          <w:color w:val="FC929E"/>
+          <w:sz w:val="18"/>
+          <w:szCs w:val="18"/>
+        </w:rPr>
+        <w:t>;</w:t>
+      </w:r>
+      <w:proofErr w:type="gramEnd"/>
+    </w:p>
+    <w:p>
+      <w:pPr>
+        <w:pStyle w:val="ListParagraph"/>
+        <w:numPr>
+          <w:ilvl w:val="0"/>
+          <w:numId w:val="3"/>
+        </w:numPr>
+        <w:shd w:val="clear" w:color="auto" w:fill="131010"/>
+        <w:spacing w:line="270" w:lineRule="atLeast"/>
+        <w:rPr>
+          <w:rFonts w:ascii="Menlo" w:hAnsi="Menlo" w:cs="Menlo"/>
+          <w:color w:val="EEFFFF"/>
+          <w:sz w:val="18"/>
+          <w:szCs w:val="18"/>
+        </w:rPr>
+      </w:pPr>
+    </w:p>
+    <w:p>
+      <w:pPr>
+        <w:pStyle w:val="ListParagraph"/>
+        <w:numPr>
+          <w:ilvl w:val="0"/>
+          <w:numId w:val="3"/>
+        </w:numPr>
+        <w:shd w:val="clear" w:color="auto" w:fill="131010"/>
+        <w:spacing w:line="270" w:lineRule="atLeast"/>
+        <w:rPr>
+          <w:rFonts w:ascii="Menlo" w:hAnsi="Menlo" w:cs="Menlo"/>
+          <w:color w:val="EEFFFF"/>
+          <w:sz w:val="18"/>
+          <w:szCs w:val="18"/>
+        </w:rPr>
+      </w:pPr>
+      <w:r>
+        <w:rPr>
+          <w:rFonts w:ascii="Menlo" w:hAnsi="Menlo" w:cs="Menlo"/>
+          <w:color w:val="EEFFFF"/>
+          <w:sz w:val="18"/>
+          <w:szCs w:val="18"/>
+        </w:rPr>
+        <w:t xml:space="preserve">        </w:t>
+      </w:r>
+      <w:r>
+        <w:rPr>
+          <w:rFonts w:ascii="Menlo" w:hAnsi="Menlo" w:cs="Menlo"/>
+          <w:color w:val="89DDFF"/>
+          <w:sz w:val="18"/>
+          <w:szCs w:val="18"/>
+        </w:rPr>
+        <w:t>if</w:t>
+      </w:r>
+      <w:r>
+        <w:rPr>
+          <w:rFonts w:ascii="Menlo" w:hAnsi="Menlo" w:cs="Menlo"/>
+          <w:color w:val="EEFFFF"/>
+          <w:sz w:val="18"/>
+          <w:szCs w:val="18"/>
+        </w:rPr>
+        <w:t xml:space="preserve"> </w:t>
+      </w:r>
+      <w:r>
+        <w:rPr>
+          <w:rFonts w:ascii="Menlo" w:hAnsi="Menlo" w:cs="Menlo"/>
+          <w:color w:val="88C6BE"/>
+          <w:sz w:val="18"/>
+          <w:szCs w:val="18"/>
+        </w:rPr>
+        <w:t>(</w:t>
+      </w:r>
+      <w:proofErr w:type="spellStart"/>
+      <w:r>
+        <w:rPr>
+          <w:rFonts w:ascii="Menlo" w:hAnsi="Menlo" w:cs="Menlo"/>
+          <w:color w:val="EEFFFF"/>
+          <w:sz w:val="18"/>
+          <w:szCs w:val="18"/>
+        </w:rPr>
+        <w:t>myFile</w:t>
+      </w:r>
+      <w:r>
+        <w:rPr>
+          <w:rFonts w:ascii="Menlo" w:hAnsi="Menlo" w:cs="Menlo"/>
+          <w:color w:val="88C6BE"/>
+          <w:sz w:val="18"/>
+          <w:szCs w:val="18"/>
+        </w:rPr>
+        <w:t>.</w:t>
+      </w:r>
+      <w:r>
+        <w:rPr>
+          <w:rFonts w:ascii="Menlo" w:hAnsi="Menlo" w:cs="Menlo"/>
+          <w:color w:val="79B6F2"/>
+          <w:sz w:val="18"/>
+          <w:szCs w:val="18"/>
+        </w:rPr>
+        <w:t>is_</w:t>
+      </w:r>
+      <w:proofErr w:type="gramStart"/>
+      <w:r>
+        <w:rPr>
+          <w:rFonts w:ascii="Menlo" w:hAnsi="Menlo" w:cs="Menlo"/>
+          <w:color w:val="79B6F2"/>
+          <w:sz w:val="18"/>
+          <w:szCs w:val="18"/>
+        </w:rPr>
+        <w:t>open</w:t>
+      </w:r>
+      <w:proofErr w:type="spellEnd"/>
+      <w:r>
+        <w:rPr>
+          <w:rFonts w:ascii="Menlo" w:hAnsi="Menlo" w:cs="Menlo"/>
+          <w:color w:val="88C6BE"/>
+          <w:sz w:val="18"/>
+          <w:szCs w:val="18"/>
+        </w:rPr>
+        <w:t>(</w:t>
+      </w:r>
+      <w:proofErr w:type="gramEnd"/>
+      <w:r>
+        <w:rPr>
+          <w:rFonts w:ascii="Menlo" w:hAnsi="Menlo" w:cs="Menlo"/>
+          <w:color w:val="88C6BE"/>
+          <w:sz w:val="18"/>
+          <w:szCs w:val="18"/>
+        </w:rPr>
+        <w:t>))</w:t>
+      </w:r>
+    </w:p>
+    <w:p>
+      <w:pPr>
+        <w:pStyle w:val="ListParagraph"/>
+        <w:numPr>
+          <w:ilvl w:val="0"/>
+          <w:numId w:val="3"/>
+        </w:numPr>
+        <w:shd w:val="clear" w:color="auto" w:fill="131010"/>
+        <w:spacing w:line="270" w:lineRule="atLeast"/>
+        <w:rPr>
+          <w:rFonts w:ascii="Menlo" w:hAnsi="Menlo" w:cs="Menlo"/>
+          <w:color w:val="EEFFFF"/>
+          <w:sz w:val="18"/>
+          <w:szCs w:val="18"/>
+        </w:rPr>
+      </w:pPr>
+      <w:r>
+        <w:rPr>
+          <w:rFonts w:ascii="Menlo" w:hAnsi="Menlo" w:cs="Menlo"/>
+          <w:color w:val="EEFFFF"/>
+          <w:sz w:val="18"/>
+          <w:szCs w:val="18"/>
+        </w:rPr>
+        <w:t xml:space="preserve">        </w:t>
+      </w:r>
+      <w:r>
+        <w:rPr>
+          <w:rFonts w:ascii="Menlo" w:hAnsi="Menlo" w:cs="Menlo"/>
+          <w:color w:val="88C6BE"/>
+          <w:sz w:val="18"/>
+          <w:szCs w:val="18"/>
+        </w:rPr>
+        <w:t>{</w:t>
+      </w:r>
+    </w:p>
+    <w:p>
+      <w:pPr>
+        <w:pStyle w:val="ListParagraph"/>
+        <w:numPr>
+          <w:ilvl w:val="0"/>
+          <w:numId w:val="3"/>
+        </w:numPr>
+        <w:shd w:val="clear" w:color="auto" w:fill="131010"/>
+        <w:spacing w:line="270" w:lineRule="atLeast"/>
+        <w:rPr>
+          <w:rFonts w:ascii="Menlo" w:hAnsi="Menlo" w:cs="Menlo"/>
+          <w:color w:val="EEFFFF"/>
+          <w:sz w:val="18"/>
+          <w:szCs w:val="18"/>
+        </w:rPr>
+      </w:pPr>
+      <w:r>
+        <w:rPr>
+          <w:rFonts w:ascii="Menlo" w:hAnsi="Menlo" w:cs="Menlo"/>
+          <w:color w:val="EEFFFF"/>
+          <w:sz w:val="18"/>
+          <w:szCs w:val="18"/>
+        </w:rPr>
+        <w:t xml:space="preserve">            </w:t>
+      </w:r>
+      <w:r>
+        <w:rPr>
+          <w:rFonts w:ascii="Menlo" w:hAnsi="Menlo" w:cs="Menlo"/>
+          <w:color w:val="89DDFF"/>
+          <w:sz w:val="18"/>
+          <w:szCs w:val="18"/>
+        </w:rPr>
+        <w:t>while</w:t>
+      </w:r>
+      <w:r>
+        <w:rPr>
+          <w:rFonts w:ascii="Menlo" w:hAnsi="Menlo" w:cs="Menlo"/>
+          <w:color w:val="EEFFFF"/>
+          <w:sz w:val="18"/>
+          <w:szCs w:val="18"/>
+        </w:rPr>
+        <w:t xml:space="preserve"> </w:t>
+      </w:r>
+      <w:r>
+        <w:rPr>
+          <w:rFonts w:ascii="Menlo" w:hAnsi="Menlo" w:cs="Menlo"/>
+          <w:color w:val="88C6BE"/>
+          <w:sz w:val="18"/>
+          <w:szCs w:val="18"/>
+        </w:rPr>
+        <w:t>(</w:t>
+      </w:r>
+      <w:proofErr w:type="spellStart"/>
+      <w:proofErr w:type="gramStart"/>
+      <w:r>
+        <w:rPr>
+          <w:rFonts w:ascii="Menlo" w:hAnsi="Menlo" w:cs="Menlo"/>
+          <w:color w:val="79B6F2"/>
+          <w:sz w:val="18"/>
+          <w:szCs w:val="18"/>
+        </w:rPr>
+        <w:t>getline</w:t>
+      </w:r>
+      <w:proofErr w:type="spellEnd"/>
+      <w:r>
+        <w:rPr>
+          <w:rFonts w:ascii="Menlo" w:hAnsi="Menlo" w:cs="Menlo"/>
+          <w:color w:val="88C6BE"/>
+          <w:sz w:val="18"/>
+          <w:szCs w:val="18"/>
+        </w:rPr>
+        <w:t>(</w:t>
+      </w:r>
+      <w:proofErr w:type="spellStart"/>
+      <w:proofErr w:type="gramEnd"/>
+      <w:r>
+        <w:rPr>
+          <w:rFonts w:ascii="Menlo" w:hAnsi="Menlo" w:cs="Menlo"/>
+          <w:color w:val="EEFFFF"/>
+          <w:sz w:val="18"/>
+          <w:szCs w:val="18"/>
+        </w:rPr>
+        <w:t>myFile</w:t>
+      </w:r>
+      <w:proofErr w:type="spellEnd"/>
+      <w:r>
+        <w:rPr>
+          <w:rFonts w:ascii="Menlo" w:hAnsi="Menlo" w:cs="Menlo"/>
+          <w:color w:val="88C6BE"/>
+          <w:sz w:val="18"/>
+          <w:szCs w:val="18"/>
+        </w:rPr>
+        <w:t>,</w:t>
+      </w:r>
+      <w:r>
+        <w:rPr>
+          <w:rFonts w:ascii="Menlo" w:hAnsi="Menlo" w:cs="Menlo"/>
+          <w:color w:val="EEFFFF"/>
+          <w:sz w:val="18"/>
+          <w:szCs w:val="18"/>
+        </w:rPr>
+        <w:t xml:space="preserve"> line</w:t>
+      </w:r>
+      <w:r>
+        <w:rPr>
+          <w:rFonts w:ascii="Menlo" w:hAnsi="Menlo" w:cs="Menlo"/>
+          <w:color w:val="88C6BE"/>
+          <w:sz w:val="18"/>
+          <w:szCs w:val="18"/>
+        </w:rPr>
+        <w:t>))</w:t>
+      </w:r>
+    </w:p>
+    <w:p>
+      <w:pPr>
+        <w:pStyle w:val="ListParagraph"/>
+        <w:numPr>
+          <w:ilvl w:val="0"/>
+          <w:numId w:val="3"/>
+        </w:numPr>
+        <w:shd w:val="clear" w:color="auto" w:fill="131010"/>
+        <w:spacing w:line="270" w:lineRule="atLeast"/>
+        <w:rPr>
+          <w:rFonts w:ascii="Menlo" w:hAnsi="Menlo" w:cs="Menlo"/>
+          <w:color w:val="EEFFFF"/>
+          <w:sz w:val="18"/>
+          <w:szCs w:val="18"/>
+        </w:rPr>
+      </w:pPr>
+      <w:r>
+        <w:rPr>
+          <w:rFonts w:ascii="Menlo" w:hAnsi="Menlo" w:cs="Menlo"/>
+          <w:color w:val="EEFFFF"/>
+          <w:sz w:val="18"/>
+          <w:szCs w:val="18"/>
+        </w:rPr>
+        <w:t xml:space="preserve">            </w:t>
+      </w:r>
+      <w:r>
+        <w:rPr>
+          <w:rFonts w:ascii="Menlo" w:hAnsi="Menlo" w:cs="Menlo"/>
+          <w:color w:val="88C6BE"/>
+          <w:sz w:val="18"/>
+          <w:szCs w:val="18"/>
+        </w:rPr>
+        <w:t>{</w:t>
+      </w:r>
+    </w:p>
+    <w:p>
+      <w:pPr>
+        <w:pStyle w:val="ListParagraph"/>
+        <w:numPr>
+          <w:ilvl w:val="0"/>
+          <w:numId w:val="3"/>
+        </w:numPr>
+        <w:shd w:val="clear" w:color="auto" w:fill="131010"/>
+        <w:spacing w:line="270" w:lineRule="atLeast"/>
+        <w:rPr>
+          <w:rFonts w:ascii="Menlo" w:hAnsi="Menlo" w:cs="Menlo"/>
+          <w:color w:val="EEFFFF"/>
+          <w:sz w:val="18"/>
+          <w:szCs w:val="18"/>
+        </w:rPr>
+      </w:pPr>
+      <w:r>
+        <w:rPr>
+          <w:rFonts w:ascii="Menlo" w:hAnsi="Menlo" w:cs="Menlo"/>
+          <w:i/>
+          <w:iCs/>
+          <w:color w:val="B2B2B2"/>
+          <w:sz w:val="18"/>
+          <w:szCs w:val="18"/>
+        </w:rPr>
+        <w:t xml:space="preserve">                // accessing each string that is </w:t>
+      </w:r>
+      <w:proofErr w:type="spellStart"/>
+      <w:r>
+        <w:rPr>
+          <w:rFonts w:ascii="Menlo" w:hAnsi="Menlo" w:cs="Menlo"/>
+          <w:i/>
+          <w:iCs/>
+          <w:color w:val="B2B2B2"/>
+          <w:sz w:val="18"/>
+          <w:szCs w:val="18"/>
+        </w:rPr>
+        <w:t>seperated</w:t>
+      </w:r>
+      <w:proofErr w:type="spellEnd"/>
+      <w:r>
+        <w:rPr>
+          <w:rFonts w:ascii="Menlo" w:hAnsi="Menlo" w:cs="Menlo"/>
+          <w:i/>
+          <w:iCs/>
+          <w:color w:val="B2B2B2"/>
+          <w:sz w:val="18"/>
+          <w:szCs w:val="18"/>
+        </w:rPr>
+        <w:t xml:space="preserve"> by white-space separators</w:t>
+      </w:r>
+    </w:p>
+    <w:p>
+      <w:pPr>
+        <w:pStyle w:val="ListParagraph"/>
+        <w:numPr>
+          <w:ilvl w:val="0"/>
+          <w:numId w:val="3"/>
+        </w:numPr>
+        <w:shd w:val="clear" w:color="auto" w:fill="131010"/>
+        <w:spacing w:line="270" w:lineRule="atLeast"/>
+        <w:rPr>
+          <w:rFonts w:ascii="Menlo" w:hAnsi="Menlo" w:cs="Menlo"/>
+          <w:color w:val="EEFFFF"/>
+          <w:sz w:val="18"/>
+          <w:szCs w:val="18"/>
+        </w:rPr>
+      </w:pPr>
+      <w:r>
+        <w:rPr>
+          <w:rFonts w:ascii="Menlo" w:hAnsi="Menlo" w:cs="Menlo"/>
+          <w:color w:val="EEFFFF"/>
+          <w:sz w:val="18"/>
+          <w:szCs w:val="18"/>
+        </w:rPr>
+        <w:t xml:space="preserve">                </w:t>
+      </w:r>
+      <w:proofErr w:type="spellStart"/>
+      <w:r>
+        <w:rPr>
+          <w:rFonts w:ascii="Menlo" w:hAnsi="Menlo" w:cs="Menlo"/>
+          <w:color w:val="FAC863"/>
+          <w:sz w:val="18"/>
+          <w:szCs w:val="18"/>
+        </w:rPr>
+        <w:t>istringstream</w:t>
+      </w:r>
+      <w:proofErr w:type="spellEnd"/>
+      <w:r>
+        <w:rPr>
+          <w:rFonts w:ascii="Menlo" w:hAnsi="Menlo" w:cs="Menlo"/>
+          <w:color w:val="EEFFFF"/>
+          <w:sz w:val="18"/>
+          <w:szCs w:val="18"/>
+        </w:rPr>
+        <w:t xml:space="preserve"> </w:t>
+      </w:r>
+      <w:proofErr w:type="spellStart"/>
+      <w:r>
+        <w:rPr>
+          <w:rFonts w:ascii="Menlo" w:hAnsi="Menlo" w:cs="Menlo"/>
+          <w:color w:val="EEFFFF"/>
+          <w:sz w:val="18"/>
+          <w:szCs w:val="18"/>
+        </w:rPr>
+        <w:t>strDiv</w:t>
+      </w:r>
+      <w:proofErr w:type="spellEnd"/>
+      <w:r>
+        <w:rPr>
+          <w:rFonts w:ascii="Menlo" w:hAnsi="Menlo" w:cs="Menlo"/>
+          <w:color w:val="88C6BE"/>
+          <w:sz w:val="18"/>
+          <w:szCs w:val="18"/>
+        </w:rPr>
+        <w:t>(</w:t>
+      </w:r>
+      <w:r>
+        <w:rPr>
+          <w:rFonts w:ascii="Menlo" w:hAnsi="Menlo" w:cs="Menlo"/>
+          <w:color w:val="EEFFFF"/>
+          <w:sz w:val="18"/>
+          <w:szCs w:val="18"/>
+        </w:rPr>
+        <w:t>line</w:t>
+      </w:r>
+      <w:proofErr w:type="gramStart"/>
+      <w:r>
+        <w:rPr>
+          <w:rFonts w:ascii="Menlo" w:hAnsi="Menlo" w:cs="Menlo"/>
+          <w:color w:val="88C6BE"/>
+          <w:sz w:val="18"/>
+          <w:szCs w:val="18"/>
+        </w:rPr>
+        <w:t>)</w:t>
+      </w:r>
+      <w:r>
+        <w:rPr>
+          <w:rFonts w:ascii="Menlo" w:hAnsi="Menlo" w:cs="Menlo"/>
+          <w:color w:val="FC929E"/>
+          <w:sz w:val="18"/>
+          <w:szCs w:val="18"/>
+        </w:rPr>
+        <w:t>;</w:t>
+      </w:r>
+      <w:proofErr w:type="gramEnd"/>
+    </w:p>
+    <w:p>
+      <w:pPr>
+        <w:pStyle w:val="ListParagraph"/>
+        <w:numPr>
+          <w:ilvl w:val="0"/>
+          <w:numId w:val="3"/>
+        </w:numPr>
+        <w:shd w:val="clear" w:color="auto" w:fill="131010"/>
+        <w:spacing w:line="270" w:lineRule="atLeast"/>
+        <w:rPr>
+          <w:rFonts w:ascii="Menlo" w:hAnsi="Menlo" w:cs="Menlo"/>
+          <w:color w:val="EEFFFF"/>
+          <w:sz w:val="18"/>
+          <w:szCs w:val="18"/>
+        </w:rPr>
+      </w:pPr>
+    </w:p>
+    <w:p>
+      <w:pPr>
+        <w:pStyle w:val="ListParagraph"/>
+        <w:numPr>
+          <w:ilvl w:val="0"/>
+          <w:numId w:val="3"/>
+        </w:numPr>
+        <w:shd w:val="clear" w:color="auto" w:fill="131010"/>
+        <w:spacing w:line="270" w:lineRule="atLeast"/>
+        <w:rPr>
+          <w:rFonts w:ascii="Menlo" w:hAnsi="Menlo" w:cs="Menlo"/>
+          <w:color w:val="EEFFFF"/>
+          <w:sz w:val="18"/>
+          <w:szCs w:val="18"/>
+        </w:rPr>
+      </w:pPr>
+      <w:r>
+        <w:rPr>
+          <w:rFonts w:ascii="Menlo" w:hAnsi="Menlo" w:cs="Menlo"/>
+          <w:color w:val="EEFFFF"/>
+          <w:sz w:val="18"/>
+          <w:szCs w:val="18"/>
+        </w:rPr>
+        <w:t xml:space="preserve">                </w:t>
+      </w:r>
+      <w:r>
+        <w:rPr>
+          <w:rFonts w:ascii="Menlo" w:hAnsi="Menlo" w:cs="Menlo"/>
+          <w:color w:val="89DDFF"/>
+          <w:sz w:val="18"/>
+          <w:szCs w:val="18"/>
+        </w:rPr>
+        <w:t>while</w:t>
+      </w:r>
+      <w:r>
+        <w:rPr>
+          <w:rFonts w:ascii="Menlo" w:hAnsi="Menlo" w:cs="Menlo"/>
+          <w:color w:val="EEFFFF"/>
+          <w:sz w:val="18"/>
+          <w:szCs w:val="18"/>
+        </w:rPr>
+        <w:t xml:space="preserve"> </w:t>
+      </w:r>
+      <w:r>
+        <w:rPr>
+          <w:rFonts w:ascii="Menlo" w:hAnsi="Menlo" w:cs="Menlo"/>
+          <w:color w:val="88C6BE"/>
+          <w:sz w:val="18"/>
+          <w:szCs w:val="18"/>
+        </w:rPr>
+        <w:t>(</w:t>
+      </w:r>
+      <w:proofErr w:type="spellStart"/>
+      <w:r>
+        <w:rPr>
+          <w:rFonts w:ascii="Menlo" w:hAnsi="Menlo" w:cs="Menlo"/>
+          <w:color w:val="EEFFFF"/>
+          <w:sz w:val="18"/>
+          <w:szCs w:val="18"/>
+        </w:rPr>
+        <w:t>strDiv</w:t>
+      </w:r>
+      <w:proofErr w:type="spellEnd"/>
+      <w:r>
+        <w:rPr>
+          <w:rFonts w:ascii="Menlo" w:hAnsi="Menlo" w:cs="Menlo"/>
+          <w:color w:val="EEFFFF"/>
+          <w:sz w:val="18"/>
+          <w:szCs w:val="18"/>
+        </w:rPr>
+        <w:t xml:space="preserve"> </w:t>
+      </w:r>
+      <w:r>
+        <w:rPr>
+          <w:rFonts w:ascii="Menlo" w:hAnsi="Menlo" w:cs="Menlo"/>
+          <w:color w:val="79B6F2"/>
+          <w:sz w:val="18"/>
+          <w:szCs w:val="18"/>
+        </w:rPr>
+        <w:t>&gt;&gt;</w:t>
+      </w:r>
+      <w:r>
+        <w:rPr>
+          <w:rFonts w:ascii="Menlo" w:hAnsi="Menlo" w:cs="Menlo"/>
+          <w:color w:val="EEFFFF"/>
+          <w:sz w:val="18"/>
+          <w:szCs w:val="18"/>
+        </w:rPr>
+        <w:t xml:space="preserve"> chr</w:t>
+      </w:r>
+      <w:r>
+        <w:rPr>
+          <w:rFonts w:ascii="Menlo" w:hAnsi="Menlo" w:cs="Menlo"/>
+          <w:color w:val="88C6BE"/>
+          <w:sz w:val="18"/>
+          <w:szCs w:val="18"/>
+        </w:rPr>
+        <w:t>)</w:t>
+      </w:r>
+    </w:p>
+    <w:p>
+      <w:pPr>
+        <w:pStyle w:val="ListParagraph"/>
+        <w:numPr>
+          <w:ilvl w:val="0"/>
+          <w:numId w:val="3"/>
+        </w:numPr>
+        <w:shd w:val="clear" w:color="auto" w:fill="131010"/>
+        <w:spacing w:line="270" w:lineRule="atLeast"/>
+        <w:rPr>
+          <w:rFonts w:ascii="Menlo" w:hAnsi="Menlo" w:cs="Menlo"/>
+          <w:color w:val="EEFFFF"/>
+          <w:sz w:val="18"/>
+          <w:szCs w:val="18"/>
+        </w:rPr>
+      </w:pPr>
+      <w:r>
+        <w:rPr>
+          <w:rFonts w:ascii="Menlo" w:hAnsi="Menlo" w:cs="Menlo"/>
+          <w:color w:val="EEFFFF"/>
+          <w:sz w:val="18"/>
+          <w:szCs w:val="18"/>
+        </w:rPr>
+        <w:t xml:space="preserve">                </w:t>
+      </w:r>
+      <w:r>
+        <w:rPr>
+          <w:rFonts w:ascii="Menlo" w:hAnsi="Menlo" w:cs="Menlo"/>
+          <w:color w:val="88C6BE"/>
+          <w:sz w:val="18"/>
+          <w:szCs w:val="18"/>
+        </w:rPr>
+        <w:t>{</w:t>
+      </w:r>
+    </w:p>
+    <w:p>
+      <w:pPr>
+        <w:pStyle w:val="ListParagraph"/>
+        <w:numPr>
+          <w:ilvl w:val="0"/>
+          <w:numId w:val="3"/>
+        </w:numPr>
+        <w:shd w:val="clear" w:color="auto" w:fill="131010"/>
+        <w:spacing w:line="270" w:lineRule="atLeast"/>
+        <w:rPr>
+          <w:rFonts w:ascii="Menlo" w:hAnsi="Menlo" w:cs="Menlo"/>
+          <w:color w:val="EEFFFF"/>
+          <w:sz w:val="18"/>
+          <w:szCs w:val="18"/>
+        </w:rPr>
+      </w:pPr>
+      <w:r>
+        <w:rPr>
+          <w:rFonts w:ascii="Menlo" w:hAnsi="Menlo" w:cs="Menlo"/>
+          <w:color w:val="EEFFFF"/>
+          <w:sz w:val="18"/>
+          <w:szCs w:val="18"/>
+        </w:rPr>
+        <w:t xml:space="preserve">                    </w:t>
+      </w:r>
+      <w:r>
+        <w:rPr>
+          <w:rFonts w:ascii="Menlo" w:hAnsi="Menlo" w:cs="Menlo"/>
+          <w:color w:val="89DDFF"/>
+          <w:sz w:val="18"/>
+          <w:szCs w:val="18"/>
+        </w:rPr>
+        <w:t>if</w:t>
+      </w:r>
+      <w:r>
+        <w:rPr>
+          <w:rFonts w:ascii="Menlo" w:hAnsi="Menlo" w:cs="Menlo"/>
+          <w:color w:val="EEFFFF"/>
+          <w:sz w:val="18"/>
+          <w:szCs w:val="18"/>
+        </w:rPr>
+        <w:t xml:space="preserve"> </w:t>
+      </w:r>
+      <w:r>
+        <w:rPr>
+          <w:rFonts w:ascii="Menlo" w:hAnsi="Menlo" w:cs="Menlo"/>
+          <w:color w:val="88C6BE"/>
+          <w:sz w:val="18"/>
+          <w:szCs w:val="18"/>
+        </w:rPr>
+        <w:t>(</w:t>
+      </w:r>
+      <w:proofErr w:type="spellStart"/>
+      <w:r>
+        <w:rPr>
+          <w:rFonts w:ascii="Menlo" w:hAnsi="Menlo" w:cs="Menlo"/>
+          <w:color w:val="79B6F2"/>
+          <w:sz w:val="18"/>
+          <w:szCs w:val="18"/>
+        </w:rPr>
+        <w:t>stringCharacterCheck</w:t>
+      </w:r>
+      <w:proofErr w:type="spellEnd"/>
+      <w:r>
+        <w:rPr>
+          <w:rFonts w:ascii="Menlo" w:hAnsi="Menlo" w:cs="Menlo"/>
+          <w:color w:val="88C6BE"/>
+          <w:sz w:val="18"/>
+          <w:szCs w:val="18"/>
+        </w:rPr>
+        <w:t>(</w:t>
+      </w:r>
+      <w:r>
+        <w:rPr>
+          <w:rFonts w:ascii="Menlo" w:hAnsi="Menlo" w:cs="Menlo"/>
+          <w:color w:val="EEFFFF"/>
+          <w:sz w:val="18"/>
+          <w:szCs w:val="18"/>
+        </w:rPr>
+        <w:t>chr</w:t>
+      </w:r>
+      <w:r>
+        <w:rPr>
+          <w:rFonts w:ascii="Menlo" w:hAnsi="Menlo" w:cs="Menlo"/>
+          <w:color w:val="88C6BE"/>
+          <w:sz w:val="18"/>
+          <w:szCs w:val="18"/>
+        </w:rPr>
+        <w:t>))</w:t>
+      </w:r>
+    </w:p>
+    <w:p>
+      <w:pPr>
+        <w:pStyle w:val="ListParagraph"/>
+        <w:numPr>
+          <w:ilvl w:val="0"/>
+          <w:numId w:val="3"/>
+        </w:numPr>
+        <w:shd w:val="clear" w:color="auto" w:fill="131010"/>
+        <w:spacing w:line="270" w:lineRule="atLeast"/>
+        <w:rPr>
+          <w:rFonts w:ascii="Menlo" w:hAnsi="Menlo" w:cs="Menlo"/>
+          <w:color w:val="EEFFFF"/>
+          <w:sz w:val="18"/>
+          <w:szCs w:val="18"/>
+        </w:rPr>
+      </w:pPr>
+      <w:r>
+        <w:rPr>
+          <w:rFonts w:ascii="Menlo" w:hAnsi="Menlo" w:cs="Menlo"/>
+          <w:color w:val="EEFFFF"/>
+          <w:sz w:val="18"/>
+          <w:szCs w:val="18"/>
+        </w:rPr>
+        <w:t xml:space="preserve">                    </w:t>
+      </w:r>
+      <w:r>
+        <w:rPr>
+          <w:rFonts w:ascii="Menlo" w:hAnsi="Menlo" w:cs="Menlo"/>
+          <w:color w:val="88C6BE"/>
+          <w:sz w:val="18"/>
+          <w:szCs w:val="18"/>
+        </w:rPr>
+        <w:t>{</w:t>
+      </w:r>
+    </w:p>
+    <w:p>
+      <w:pPr>
+        <w:pStyle w:val="ListParagraph"/>
+        <w:numPr>
+          <w:ilvl w:val="0"/>
+          <w:numId w:val="3"/>
+        </w:numPr>
+        <w:shd w:val="clear" w:color="auto" w:fill="131010"/>
+        <w:spacing w:line="270" w:lineRule="atLeast"/>
+        <w:rPr>
+          <w:rFonts w:ascii="Menlo" w:hAnsi="Menlo" w:cs="Menlo"/>
+          <w:color w:val="EEFFFF"/>
+          <w:sz w:val="18"/>
+          <w:szCs w:val="18"/>
+        </w:rPr>
+      </w:pPr>
+      <w:r>
+        <w:rPr>
+          <w:rFonts w:ascii="Menlo" w:hAnsi="Menlo" w:cs="Menlo"/>
+          <w:color w:val="EEFFFF"/>
+          <w:sz w:val="18"/>
+          <w:szCs w:val="18"/>
+        </w:rPr>
+        <w:t xml:space="preserve">                        </w:t>
+      </w:r>
+      <w:proofErr w:type="spellStart"/>
+      <w:r>
+        <w:rPr>
+          <w:rFonts w:ascii="Menlo" w:hAnsi="Menlo" w:cs="Menlo"/>
+          <w:color w:val="EEFFFF"/>
+          <w:sz w:val="18"/>
+          <w:szCs w:val="18"/>
+        </w:rPr>
+        <w:t>cout</w:t>
+      </w:r>
+      <w:proofErr w:type="spellEnd"/>
+      <w:r>
+        <w:rPr>
+          <w:rFonts w:ascii="Menlo" w:hAnsi="Menlo" w:cs="Menlo"/>
+          <w:color w:val="EEFFFF"/>
+          <w:sz w:val="18"/>
+          <w:szCs w:val="18"/>
+        </w:rPr>
+        <w:t xml:space="preserve"> </w:t>
+      </w:r>
+      <w:r>
+        <w:rPr>
+          <w:rFonts w:ascii="Menlo" w:hAnsi="Menlo" w:cs="Menlo"/>
+          <w:color w:val="79B6F2"/>
+          <w:sz w:val="18"/>
+          <w:szCs w:val="18"/>
+        </w:rPr>
+        <w:t>&lt;&lt;</w:t>
+      </w:r>
+      <w:r>
+        <w:rPr>
+          <w:rFonts w:ascii="Menlo" w:hAnsi="Menlo" w:cs="Menlo"/>
+          <w:color w:val="EEFFFF"/>
+          <w:sz w:val="18"/>
+          <w:szCs w:val="18"/>
+        </w:rPr>
+        <w:t xml:space="preserve"> chr </w:t>
+      </w:r>
+      <w:r>
+        <w:rPr>
+          <w:rFonts w:ascii="Menlo" w:hAnsi="Menlo" w:cs="Menlo"/>
+          <w:color w:val="79B6F2"/>
+          <w:sz w:val="18"/>
+          <w:szCs w:val="18"/>
+        </w:rPr>
+        <w:t>&lt;&lt;</w:t>
+      </w:r>
+      <w:r>
+        <w:rPr>
+          <w:rFonts w:ascii="Menlo" w:hAnsi="Menlo" w:cs="Menlo"/>
+          <w:color w:val="EEFFFF"/>
+          <w:sz w:val="18"/>
+          <w:szCs w:val="18"/>
+        </w:rPr>
+        <w:t xml:space="preserve"> </w:t>
+      </w:r>
+      <w:proofErr w:type="spellStart"/>
+      <w:proofErr w:type="gramStart"/>
+      <w:r>
+        <w:rPr>
+          <w:rFonts w:ascii="Menlo" w:hAnsi="Menlo" w:cs="Menlo"/>
+          <w:color w:val="79B6F2"/>
+          <w:sz w:val="18"/>
+          <w:szCs w:val="18"/>
+        </w:rPr>
+        <w:t>endl</w:t>
+      </w:r>
+      <w:proofErr w:type="spellEnd"/>
+      <w:r>
+        <w:rPr>
+          <w:rFonts w:ascii="Menlo" w:hAnsi="Menlo" w:cs="Menlo"/>
+          <w:color w:val="FC929E"/>
+          <w:sz w:val="18"/>
+          <w:szCs w:val="18"/>
+        </w:rPr>
+        <w:t>;</w:t>
+      </w:r>
+      <w:proofErr w:type="gramEnd"/>
+    </w:p>
+    <w:p>
+      <w:pPr>
+        <w:pStyle w:val="ListParagraph"/>
+        <w:numPr>
+          <w:ilvl w:val="0"/>
+          <w:numId w:val="3"/>
+        </w:numPr>
+        <w:shd w:val="clear" w:color="auto" w:fill="131010"/>
+        <w:spacing w:line="270" w:lineRule="atLeast"/>
+        <w:rPr>
+          <w:rFonts w:ascii="Menlo" w:hAnsi="Menlo" w:cs="Menlo"/>
+          <w:color w:val="EEFFFF"/>
+          <w:sz w:val="18"/>
+          <w:szCs w:val="18"/>
+        </w:rPr>
+      </w:pPr>
+      <w:r>
+        <w:rPr>
+          <w:rFonts w:ascii="Menlo" w:hAnsi="Menlo" w:cs="Menlo"/>
+          <w:color w:val="EEFFFF"/>
+          <w:sz w:val="18"/>
+          <w:szCs w:val="18"/>
+        </w:rPr>
+        <w:t xml:space="preserve">                    </w:t>
+      </w:r>
+      <w:r>
+        <w:rPr>
+          <w:rFonts w:ascii="Menlo" w:hAnsi="Menlo" w:cs="Menlo"/>
+          <w:color w:val="88C6BE"/>
+          <w:sz w:val="18"/>
+          <w:szCs w:val="18"/>
+        </w:rPr>
+        <w:t>}</w:t>
+      </w:r>
+    </w:p>
+    <w:p>
+      <w:pPr>
+        <w:pStyle w:val="ListParagraph"/>
+        <w:numPr>
+          <w:ilvl w:val="0"/>
+          <w:numId w:val="3"/>
+        </w:numPr>
+        <w:shd w:val="clear" w:color="auto" w:fill="131010"/>
+        <w:spacing w:line="270" w:lineRule="atLeast"/>
+        <w:rPr>
+          <w:rFonts w:ascii="Menlo" w:hAnsi="Menlo" w:cs="Menlo"/>
+          <w:color w:val="EEFFFF"/>
+          <w:sz w:val="18"/>
+          <w:szCs w:val="18"/>
+        </w:rPr>
+      </w:pPr>
+      <w:r>
+        <w:rPr>
+          <w:rFonts w:ascii="Menlo" w:hAnsi="Menlo" w:cs="Menlo"/>
+          <w:color w:val="EEFFFF"/>
+          <w:sz w:val="18"/>
+          <w:szCs w:val="18"/>
+        </w:rPr>
+        <w:t xml:space="preserve">                    </w:t>
+      </w:r>
+      <w:proofErr w:type="spellStart"/>
+      <w:r>
+        <w:rPr>
+          <w:rFonts w:ascii="Menlo" w:hAnsi="Menlo" w:cs="Menlo"/>
+          <w:color w:val="EEFFFF"/>
+          <w:sz w:val="18"/>
+          <w:szCs w:val="18"/>
+        </w:rPr>
+        <w:t>cout</w:t>
+      </w:r>
+      <w:proofErr w:type="spellEnd"/>
+      <w:r>
+        <w:rPr>
+          <w:rFonts w:ascii="Menlo" w:hAnsi="Menlo" w:cs="Menlo"/>
+          <w:color w:val="EEFFFF"/>
+          <w:sz w:val="18"/>
+          <w:szCs w:val="18"/>
+        </w:rPr>
+        <w:t xml:space="preserve"> </w:t>
+      </w:r>
+      <w:r>
+        <w:rPr>
+          <w:rFonts w:ascii="Menlo" w:hAnsi="Menlo" w:cs="Menlo"/>
+          <w:color w:val="79B6F2"/>
+          <w:sz w:val="18"/>
+          <w:szCs w:val="18"/>
+        </w:rPr>
+        <w:t>&lt;&lt;</w:t>
+      </w:r>
+      <w:r>
+        <w:rPr>
+          <w:rFonts w:ascii="Menlo" w:hAnsi="Menlo" w:cs="Menlo"/>
+          <w:color w:val="EEFFFF"/>
+          <w:sz w:val="18"/>
+          <w:szCs w:val="18"/>
+        </w:rPr>
+        <w:t xml:space="preserve"> </w:t>
+      </w:r>
+      <w:r>
+        <w:rPr>
+          <w:rFonts w:ascii="Menlo" w:hAnsi="Menlo" w:cs="Menlo"/>
+          <w:color w:val="88C6BE"/>
+          <w:sz w:val="18"/>
+          <w:szCs w:val="18"/>
+        </w:rPr>
+        <w:t>"</w:t>
+      </w:r>
+      <w:r>
+        <w:rPr>
+          <w:rFonts w:ascii="Menlo" w:hAnsi="Menlo" w:cs="Menlo"/>
+          <w:color w:val="C3E88D"/>
+          <w:sz w:val="18"/>
+          <w:szCs w:val="18"/>
+        </w:rPr>
+        <w:t xml:space="preserve">Error: Invalid character </w:t>
+      </w:r>
+      <w:r>
+        <w:rPr>
+          <w:rFonts w:ascii="Menlo" w:hAnsi="Menlo" w:cs="Menlo"/>
+          <w:color w:val="88C6BE"/>
+          <w:sz w:val="18"/>
+          <w:szCs w:val="18"/>
+        </w:rPr>
+        <w:t>"</w:t>
+      </w:r>
+      <w:r>
+        <w:rPr>
+          <w:rFonts w:ascii="Menlo" w:hAnsi="Menlo" w:cs="Menlo"/>
+          <w:color w:val="EEFFFF"/>
+          <w:sz w:val="18"/>
+          <w:szCs w:val="18"/>
+        </w:rPr>
+        <w:t xml:space="preserve"> </w:t>
+      </w:r>
+      <w:r>
+        <w:rPr>
+          <w:rFonts w:ascii="Menlo" w:hAnsi="Menlo" w:cs="Menlo"/>
+          <w:color w:val="79B6F2"/>
+          <w:sz w:val="18"/>
+          <w:szCs w:val="18"/>
+        </w:rPr>
+        <w:t>&lt;&lt;</w:t>
+      </w:r>
+      <w:r>
+        <w:rPr>
+          <w:rFonts w:ascii="Menlo" w:hAnsi="Menlo" w:cs="Menlo"/>
+          <w:color w:val="EEFFFF"/>
+          <w:sz w:val="18"/>
+          <w:szCs w:val="18"/>
+        </w:rPr>
+        <w:t xml:space="preserve"> chr </w:t>
+      </w:r>
+      <w:r>
+        <w:rPr>
+          <w:rFonts w:ascii="Menlo" w:hAnsi="Menlo" w:cs="Menlo"/>
+          <w:color w:val="79B6F2"/>
+          <w:sz w:val="18"/>
+          <w:szCs w:val="18"/>
+        </w:rPr>
+        <w:t>&lt;&lt;</w:t>
+      </w:r>
+      <w:r>
+        <w:rPr>
+          <w:rFonts w:ascii="Menlo" w:hAnsi="Menlo" w:cs="Menlo"/>
+          <w:color w:val="EEFFFF"/>
+          <w:sz w:val="18"/>
+          <w:szCs w:val="18"/>
+        </w:rPr>
+        <w:t xml:space="preserve"> </w:t>
+      </w:r>
+      <w:proofErr w:type="spellStart"/>
+      <w:proofErr w:type="gramStart"/>
+      <w:r>
+        <w:rPr>
+          <w:rFonts w:ascii="Menlo" w:hAnsi="Menlo" w:cs="Menlo"/>
+          <w:color w:val="79B6F2"/>
+          <w:sz w:val="18"/>
+          <w:szCs w:val="18"/>
+        </w:rPr>
+        <w:t>endl</w:t>
+      </w:r>
+      <w:proofErr w:type="spellEnd"/>
+      <w:r>
+        <w:rPr>
+          <w:rFonts w:ascii="Menlo" w:hAnsi="Menlo" w:cs="Menlo"/>
+          <w:color w:val="FC929E"/>
+          <w:sz w:val="18"/>
+          <w:szCs w:val="18"/>
+        </w:rPr>
+        <w:t>;</w:t>
+      </w:r>
+      <w:proofErr w:type="gramEnd"/>
+    </w:p>
+    <w:p>
+      <w:pPr>
+        <w:pStyle w:val="ListParagraph"/>
+        <w:numPr>
+          <w:ilvl w:val="0"/>
+          <w:numId w:val="3"/>
+        </w:numPr>
+        <w:shd w:val="clear" w:color="auto" w:fill="131010"/>
+        <w:spacing w:line="270" w:lineRule="atLeast"/>
+        <w:rPr>
+          <w:rFonts w:ascii="Menlo" w:hAnsi="Menlo" w:cs="Menlo"/>
+          <w:color w:val="EEFFFF"/>
+          <w:sz w:val="18"/>
+          <w:szCs w:val="18"/>
+        </w:rPr>
+      </w:pPr>
+      <w:r>
+        <w:rPr>
+          <w:rFonts w:ascii="Menlo" w:hAnsi="Menlo" w:cs="Menlo"/>
+          <w:color w:val="EEFFFF"/>
+          <w:sz w:val="18"/>
+          <w:szCs w:val="18"/>
+        </w:rPr>
+        <w:t xml:space="preserve">                    </w:t>
+      </w:r>
+      <w:proofErr w:type="gramStart"/>
+      <w:r>
+        <w:rPr>
+          <w:rFonts w:ascii="Menlo" w:hAnsi="Menlo" w:cs="Menlo"/>
+          <w:color w:val="79B6F2"/>
+          <w:sz w:val="18"/>
+          <w:szCs w:val="18"/>
+        </w:rPr>
+        <w:t>exit</w:t>
+      </w:r>
+      <w:r>
+        <w:rPr>
+          <w:rFonts w:ascii="Menlo" w:hAnsi="Menlo" w:cs="Menlo"/>
+          <w:color w:val="88C6BE"/>
+          <w:sz w:val="18"/>
+          <w:szCs w:val="18"/>
+        </w:rPr>
+        <w:t>(</w:t>
+      </w:r>
+      <w:proofErr w:type="gramEnd"/>
+      <w:r>
+        <w:rPr>
+          <w:rFonts w:ascii="Menlo" w:hAnsi="Menlo" w:cs="Menlo"/>
+          <w:color w:val="FC929E"/>
+          <w:sz w:val="18"/>
+          <w:szCs w:val="18"/>
+        </w:rPr>
+        <w:t>1</w:t>
+      </w:r>
+      <w:r>
+        <w:rPr>
+          <w:rFonts w:ascii="Menlo" w:hAnsi="Menlo" w:cs="Menlo"/>
+          <w:color w:val="88C6BE"/>
+          <w:sz w:val="18"/>
+          <w:szCs w:val="18"/>
+        </w:rPr>
+        <w:t>)</w:t>
+      </w:r>
+      <w:r>
+        <w:rPr>
+          <w:rFonts w:ascii="Menlo" w:hAnsi="Menlo" w:cs="Menlo"/>
+          <w:color w:val="FC929E"/>
+          <w:sz w:val="18"/>
+          <w:szCs w:val="18"/>
+        </w:rPr>
+        <w:t>;</w:t>
+      </w:r>
+    </w:p>
+    <w:p>
+      <w:pPr>
+        <w:pStyle w:val="ListParagraph"/>
+        <w:numPr>
+          <w:ilvl w:val="0"/>
+          <w:numId w:val="3"/>
+        </w:numPr>
+        <w:shd w:val="clear" w:color="auto" w:fill="131010"/>
+        <w:spacing w:line="270" w:lineRule="atLeast"/>
+        <w:rPr>
+          <w:rFonts w:ascii="Menlo" w:hAnsi="Menlo" w:cs="Menlo"/>
+          <w:color w:val="EEFFFF"/>
+          <w:sz w:val="18"/>
+          <w:szCs w:val="18"/>
+        </w:rPr>
+      </w:pPr>
+      <w:r>
+        <w:rPr>
+          <w:rFonts w:ascii="Menlo" w:hAnsi="Menlo" w:cs="Menlo"/>
+          <w:color w:val="EEFFFF"/>
+          <w:sz w:val="18"/>
+          <w:szCs w:val="18"/>
+        </w:rPr>
+        <w:t xml:space="preserve">                </w:t>
+      </w:r>
+      <w:r>
+        <w:rPr>
+          <w:rFonts w:ascii="Menlo" w:hAnsi="Menlo" w:cs="Menlo"/>
+          <w:color w:val="88C6BE"/>
+          <w:sz w:val="18"/>
+          <w:szCs w:val="18"/>
+        </w:rPr>
+        <w:t>}</w:t>
+      </w:r>
+    </w:p>
+    <w:p>
+      <w:pPr>
+        <w:pStyle w:val="ListParagraph"/>
+        <w:numPr>
+          <w:ilvl w:val="0"/>
+          <w:numId w:val="3"/>
+        </w:numPr>
+        <w:shd w:val="clear" w:color="auto" w:fill="131010"/>
+        <w:spacing w:line="270" w:lineRule="atLeast"/>
+        <w:rPr>
+          <w:rFonts w:ascii="Menlo" w:hAnsi="Menlo" w:cs="Menlo"/>
+          <w:color w:val="EEFFFF"/>
+          <w:sz w:val="18"/>
+          <w:szCs w:val="18"/>
+        </w:rPr>
+      </w:pPr>
+      <w:r>
+        <w:rPr>
+          <w:rFonts w:ascii="Menlo" w:hAnsi="Menlo" w:cs="Menlo"/>
+          <w:color w:val="EEFFFF"/>
+          <w:sz w:val="18"/>
+          <w:szCs w:val="18"/>
+        </w:rPr>
+        <w:t xml:space="preserve">            </w:t>
+      </w:r>
+      <w:r>
+        <w:rPr>
+          <w:rFonts w:ascii="Menlo" w:hAnsi="Menlo" w:cs="Menlo"/>
+          <w:color w:val="88C6BE"/>
+          <w:sz w:val="18"/>
+          <w:szCs w:val="18"/>
+        </w:rPr>
+        <w:t>}</w:t>
+      </w:r>
+    </w:p>
+    <w:p>
+      <w:pPr>
+        <w:pStyle w:val="ListParagraph"/>
+        <w:numPr>
+          <w:ilvl w:val="0"/>
+          <w:numId w:val="3"/>
+        </w:numPr>
+        <w:shd w:val="clear" w:color="auto" w:fill="131010"/>
+        <w:spacing w:line="270" w:lineRule="atLeast"/>
+        <w:rPr>
+          <w:rFonts w:ascii="Menlo" w:hAnsi="Menlo" w:cs="Menlo"/>
+          <w:color w:val="EEFFFF"/>
+          <w:sz w:val="18"/>
+          <w:szCs w:val="18"/>
+        </w:rPr>
+      </w:pPr>
+      <w:r>
+        <w:rPr>
+          <w:rFonts w:ascii="Menlo" w:hAnsi="Menlo" w:cs="Menlo"/>
+          <w:color w:val="EEFFFF"/>
+          <w:sz w:val="18"/>
+          <w:szCs w:val="18"/>
+        </w:rPr>
+        <w:t xml:space="preserve">            </w:t>
+      </w:r>
+      <w:proofErr w:type="spellStart"/>
+      <w:r>
+        <w:rPr>
+          <w:rFonts w:ascii="Menlo" w:hAnsi="Menlo" w:cs="Menlo"/>
+          <w:color w:val="EEFFFF"/>
+          <w:sz w:val="18"/>
+          <w:szCs w:val="18"/>
+        </w:rPr>
+        <w:t>myFile</w:t>
+      </w:r>
+      <w:r>
+        <w:rPr>
+          <w:rFonts w:ascii="Menlo" w:hAnsi="Menlo" w:cs="Menlo"/>
+          <w:color w:val="88C6BE"/>
+          <w:sz w:val="18"/>
+          <w:szCs w:val="18"/>
+        </w:rPr>
+        <w:t>.</w:t>
+      </w:r>
+      <w:r>
+        <w:rPr>
+          <w:rFonts w:ascii="Menlo" w:hAnsi="Menlo" w:cs="Menlo"/>
+          <w:color w:val="79B6F2"/>
+          <w:sz w:val="18"/>
+          <w:szCs w:val="18"/>
+        </w:rPr>
+        <w:t>close</w:t>
+      </w:r>
+      <w:proofErr w:type="spellEnd"/>
+      <w:r>
+        <w:rPr>
+          <w:rFonts w:ascii="Menlo" w:hAnsi="Menlo" w:cs="Menlo"/>
+          <w:color w:val="88C6BE"/>
+          <w:sz w:val="18"/>
+          <w:szCs w:val="18"/>
+        </w:rPr>
+        <w:t>(</w:t>
+      </w:r>
+      <w:proofErr w:type="gramStart"/>
+      <w:r>
+        <w:rPr>
+          <w:rFonts w:ascii="Menlo" w:hAnsi="Menlo" w:cs="Menlo"/>
+          <w:color w:val="88C6BE"/>
+          <w:sz w:val="18"/>
+          <w:szCs w:val="18"/>
+        </w:rPr>
+        <w:t>)</w:t>
+      </w:r>
+      <w:r>
+        <w:rPr>
+          <w:rFonts w:ascii="Menlo" w:hAnsi="Menlo" w:cs="Menlo"/>
+          <w:color w:val="FC929E"/>
+          <w:sz w:val="18"/>
+          <w:szCs w:val="18"/>
+        </w:rPr>
+        <w:t>;</w:t>
+      </w:r>
+      <w:proofErr w:type="gramEnd"/>
+    </w:p>
+    <w:p>
+      <w:pPr>
+        <w:pStyle w:val="ListParagraph"/>
+        <w:numPr>
+          <w:ilvl w:val="0"/>
+          <w:numId w:val="3"/>
+        </w:numPr>
+        <w:shd w:val="clear" w:color="auto" w:fill="131010"/>
+        <w:spacing w:line="270" w:lineRule="atLeast"/>
+        <w:rPr>
+          <w:rFonts w:ascii="Menlo" w:hAnsi="Menlo" w:cs="Menlo"/>
+          <w:color w:val="EEFFFF"/>
+          <w:sz w:val="18"/>
+          <w:szCs w:val="18"/>
+        </w:rPr>
+      </w:pPr>
+      <w:r>
+        <w:rPr>
+          <w:rFonts w:ascii="Menlo" w:hAnsi="Menlo" w:cs="Menlo"/>
+          <w:color w:val="EEFFFF"/>
+          <w:sz w:val="18"/>
+          <w:szCs w:val="18"/>
+        </w:rPr>
+        <w:t xml:space="preserve">        </w:t>
+      </w:r>
+      <w:r>
+        <w:rPr>
+          <w:rFonts w:ascii="Menlo" w:hAnsi="Menlo" w:cs="Menlo"/>
+          <w:color w:val="88C6BE"/>
+          <w:sz w:val="18"/>
+          <w:szCs w:val="18"/>
+        </w:rPr>
+        <w:t>}</w:t>
+      </w:r>
+    </w:p>
+    <w:p>
+      <w:pPr>
+        <w:pStyle w:val="ListParagraph"/>
+        <w:numPr>
+          <w:ilvl w:val="0"/>
+          <w:numId w:val="3"/>
+        </w:numPr>
+        <w:shd w:val="clear" w:color="auto" w:fill="131010"/>
+        <w:spacing w:line="270" w:lineRule="atLeast"/>
+        <w:rPr>
+          <w:rFonts w:ascii="Menlo" w:hAnsi="Menlo" w:cs="Menlo"/>
+          <w:color w:val="EEFFFF"/>
+          <w:sz w:val="18"/>
+          <w:szCs w:val="18"/>
+        </w:rPr>
+      </w:pPr>
+      <w:r>
+        <w:rPr>
+          <w:rFonts w:ascii="Menlo" w:hAnsi="Menlo" w:cs="Menlo"/>
+          <w:color w:val="EEFFFF"/>
+          <w:sz w:val="18"/>
+          <w:szCs w:val="18"/>
+        </w:rPr>
+        <w:t xml:space="preserve">        </w:t>
+      </w:r>
+      <w:r>
+        <w:rPr>
+          <w:rFonts w:ascii="Menlo" w:hAnsi="Menlo" w:cs="Menlo"/>
+          <w:color w:val="89DDFF"/>
+          <w:sz w:val="18"/>
+          <w:szCs w:val="18"/>
+        </w:rPr>
+        <w:t>else</w:t>
+      </w:r>
+    </w:p>
+    <w:p>
+      <w:pPr>
+        <w:pStyle w:val="ListParagraph"/>
+        <w:numPr>
+          <w:ilvl w:val="0"/>
+          <w:numId w:val="3"/>
+        </w:numPr>
+        <w:shd w:val="clear" w:color="auto" w:fill="131010"/>
+        <w:spacing w:line="270" w:lineRule="atLeast"/>
+        <w:rPr>
+          <w:rFonts w:ascii="Menlo" w:hAnsi="Menlo" w:cs="Menlo"/>
+          <w:color w:val="EEFFFF"/>
+          <w:sz w:val="18"/>
+          <w:szCs w:val="18"/>
+        </w:rPr>
+      </w:pPr>
+      <w:r>
+        <w:rPr>
+          <w:rFonts w:ascii="Menlo" w:hAnsi="Menlo" w:cs="Menlo"/>
+          <w:color w:val="EEFFFF"/>
+          <w:sz w:val="18"/>
+          <w:szCs w:val="18"/>
+        </w:rPr>
+        <w:t xml:space="preserve">        </w:t>
+      </w:r>
+      <w:r>
+        <w:rPr>
+          <w:rFonts w:ascii="Menlo" w:hAnsi="Menlo" w:cs="Menlo"/>
+          <w:color w:val="88C6BE"/>
+          <w:sz w:val="18"/>
+          <w:szCs w:val="18"/>
+        </w:rPr>
+        <w:t>{</w:t>
+      </w:r>
+    </w:p>
+    <w:p>
+      <w:pPr>
+        <w:pStyle w:val="ListParagraph"/>
+        <w:numPr>
+          <w:ilvl w:val="0"/>
+          <w:numId w:val="3"/>
+        </w:numPr>
+        <w:shd w:val="clear" w:color="auto" w:fill="131010"/>
+        <w:spacing w:line="270" w:lineRule="atLeast"/>
+        <w:rPr>
+          <w:rFonts w:ascii="Menlo" w:hAnsi="Menlo" w:cs="Menlo"/>
+          <w:color w:val="EEFFFF"/>
+          <w:sz w:val="18"/>
+          <w:szCs w:val="18"/>
+        </w:rPr>
+      </w:pPr>
+      <w:r>
+        <w:rPr>
+          <w:rFonts w:ascii="Menlo" w:hAnsi="Menlo" w:cs="Menlo"/>
+          <w:color w:val="EEFFFF"/>
+          <w:sz w:val="18"/>
+          <w:szCs w:val="18"/>
+        </w:rPr>
+        <w:t xml:space="preserve">            </w:t>
+      </w:r>
+      <w:proofErr w:type="spellStart"/>
+      <w:r>
+        <w:rPr>
+          <w:rFonts w:ascii="Menlo" w:hAnsi="Menlo" w:cs="Menlo"/>
+          <w:color w:val="EEFFFF"/>
+          <w:sz w:val="18"/>
+          <w:szCs w:val="18"/>
+        </w:rPr>
+        <w:t>cout</w:t>
+      </w:r>
+      <w:proofErr w:type="spellEnd"/>
+      <w:r>
+        <w:rPr>
+          <w:rFonts w:ascii="Menlo" w:hAnsi="Menlo" w:cs="Menlo"/>
+          <w:color w:val="EEFFFF"/>
+          <w:sz w:val="18"/>
+          <w:szCs w:val="18"/>
+        </w:rPr>
+        <w:t xml:space="preserve"> </w:t>
+      </w:r>
+      <w:r>
+        <w:rPr>
+          <w:rFonts w:ascii="Menlo" w:hAnsi="Menlo" w:cs="Menlo"/>
+          <w:color w:val="79B6F2"/>
+          <w:sz w:val="18"/>
+          <w:szCs w:val="18"/>
+        </w:rPr>
+        <w:t>&lt;&lt;</w:t>
+      </w:r>
+      <w:r>
+        <w:rPr>
+          <w:rFonts w:ascii="Menlo" w:hAnsi="Menlo" w:cs="Menlo"/>
+          <w:color w:val="EEFFFF"/>
+          <w:sz w:val="18"/>
+          <w:szCs w:val="18"/>
+        </w:rPr>
+        <w:t xml:space="preserve"> file </w:t>
+      </w:r>
+      <w:r>
+        <w:rPr>
+          <w:rFonts w:ascii="Menlo" w:hAnsi="Menlo" w:cs="Menlo"/>
+          <w:color w:val="79B6F2"/>
+          <w:sz w:val="18"/>
+          <w:szCs w:val="18"/>
+        </w:rPr>
+        <w:t>&lt;&lt;</w:t>
+      </w:r>
+      <w:r>
+        <w:rPr>
+          <w:rFonts w:ascii="Menlo" w:hAnsi="Menlo" w:cs="Menlo"/>
+          <w:color w:val="EEFFFF"/>
+          <w:sz w:val="18"/>
+          <w:szCs w:val="18"/>
+        </w:rPr>
+        <w:t xml:space="preserve"> </w:t>
+      </w:r>
+      <w:r>
+        <w:rPr>
+          <w:rFonts w:ascii="Menlo" w:hAnsi="Menlo" w:cs="Menlo"/>
+          <w:color w:val="88C6BE"/>
+          <w:sz w:val="18"/>
+          <w:szCs w:val="18"/>
+        </w:rPr>
+        <w:t>"</w:t>
+      </w:r>
+      <w:r>
+        <w:rPr>
+          <w:rFonts w:ascii="Menlo" w:hAnsi="Menlo" w:cs="Menlo"/>
+          <w:color w:val="C3E88D"/>
+          <w:sz w:val="18"/>
+          <w:szCs w:val="18"/>
+        </w:rPr>
+        <w:t xml:space="preserve"> couldn't open</w:t>
+      </w:r>
+      <w:r>
+        <w:rPr>
+          <w:rFonts w:ascii="Menlo" w:hAnsi="Menlo" w:cs="Menlo"/>
+          <w:color w:val="88C6BE"/>
+          <w:sz w:val="18"/>
+          <w:szCs w:val="18"/>
+        </w:rPr>
+        <w:t>"</w:t>
+      </w:r>
+      <w:r>
+        <w:rPr>
+          <w:rFonts w:ascii="Menlo" w:hAnsi="Menlo" w:cs="Menlo"/>
+          <w:color w:val="EEFFFF"/>
+          <w:sz w:val="18"/>
+          <w:szCs w:val="18"/>
+        </w:rPr>
+        <w:t xml:space="preserve"> </w:t>
+      </w:r>
+      <w:r>
+        <w:rPr>
+          <w:rFonts w:ascii="Menlo" w:hAnsi="Menlo" w:cs="Menlo"/>
+          <w:color w:val="79B6F2"/>
+          <w:sz w:val="18"/>
+          <w:szCs w:val="18"/>
+        </w:rPr>
+        <w:t>&lt;&lt;</w:t>
+      </w:r>
+      <w:r>
+        <w:rPr>
+          <w:rFonts w:ascii="Menlo" w:hAnsi="Menlo" w:cs="Menlo"/>
+          <w:color w:val="EEFFFF"/>
+          <w:sz w:val="18"/>
+          <w:szCs w:val="18"/>
+        </w:rPr>
+        <w:t xml:space="preserve"> </w:t>
+      </w:r>
+      <w:proofErr w:type="spellStart"/>
+      <w:proofErr w:type="gramStart"/>
+      <w:r>
+        <w:rPr>
+          <w:rFonts w:ascii="Menlo" w:hAnsi="Menlo" w:cs="Menlo"/>
+          <w:color w:val="79B6F2"/>
+          <w:sz w:val="18"/>
+          <w:szCs w:val="18"/>
+        </w:rPr>
+        <w:t>endl</w:t>
+      </w:r>
+      <w:proofErr w:type="spellEnd"/>
+      <w:r>
+        <w:rPr>
+          <w:rFonts w:ascii="Menlo" w:hAnsi="Menlo" w:cs="Menlo"/>
+          <w:color w:val="FC929E"/>
+          <w:sz w:val="18"/>
+          <w:szCs w:val="18"/>
+        </w:rPr>
+        <w:t>;</w:t>
+      </w:r>
+      <w:proofErr w:type="gramEnd"/>
+    </w:p>
+    <w:p>
+      <w:pPr>
+        <w:pStyle w:val="ListParagraph"/>
+        <w:numPr>
+          <w:ilvl w:val="0"/>
+          <w:numId w:val="3"/>
+        </w:numPr>
+        <w:shd w:val="clear" w:color="auto" w:fill="131010"/>
+        <w:spacing w:line="270" w:lineRule="atLeast"/>
+        <w:rPr>
+          <w:rFonts w:ascii="Menlo" w:hAnsi="Menlo" w:cs="Menlo"/>
+          <w:color w:val="EEFFFF"/>
+          <w:sz w:val="18"/>
+          <w:szCs w:val="18"/>
+        </w:rPr>
+      </w:pPr>
+      <w:r>
+        <w:rPr>
+          <w:rFonts w:ascii="Menlo" w:hAnsi="Menlo" w:cs="Menlo"/>
+          <w:color w:val="EEFFFF"/>
+          <w:sz w:val="18"/>
+          <w:szCs w:val="18"/>
+        </w:rPr>
+        <w:t xml:space="preserve">            </w:t>
+      </w:r>
+      <w:proofErr w:type="gramStart"/>
+      <w:r>
+        <w:rPr>
+          <w:rFonts w:ascii="Menlo" w:hAnsi="Menlo" w:cs="Menlo"/>
+          <w:color w:val="79B6F2"/>
+          <w:sz w:val="18"/>
+          <w:szCs w:val="18"/>
+        </w:rPr>
+        <w:t>exit</w:t>
+      </w:r>
+      <w:r>
+        <w:rPr>
+          <w:rFonts w:ascii="Menlo" w:hAnsi="Menlo" w:cs="Menlo"/>
+          <w:color w:val="88C6BE"/>
+          <w:sz w:val="18"/>
+          <w:szCs w:val="18"/>
+        </w:rPr>
+        <w:t>(</w:t>
+      </w:r>
+      <w:proofErr w:type="gramEnd"/>
+      <w:r>
+        <w:rPr>
+          <w:rFonts w:ascii="Menlo" w:hAnsi="Menlo" w:cs="Menlo"/>
+          <w:color w:val="FC929E"/>
+          <w:sz w:val="18"/>
+          <w:szCs w:val="18"/>
+        </w:rPr>
+        <w:t>1</w:t>
+      </w:r>
+      <w:r>
+        <w:rPr>
+          <w:rFonts w:ascii="Menlo" w:hAnsi="Menlo" w:cs="Menlo"/>
+          <w:color w:val="88C6BE"/>
+          <w:sz w:val="18"/>
+          <w:szCs w:val="18"/>
+        </w:rPr>
+        <w:t>)</w:t>
+      </w:r>
+      <w:r>
+        <w:rPr>
+          <w:rFonts w:ascii="Menlo" w:hAnsi="Menlo" w:cs="Menlo"/>
+          <w:color w:val="FC929E"/>
+          <w:sz w:val="18"/>
+          <w:szCs w:val="18"/>
+        </w:rPr>
+        <w:t>;</w:t>
+      </w:r>
+    </w:p>
+    <w:p>
+      <w:pPr>
+        <w:pStyle w:val="ListParagraph"/>
+        <w:numPr>
+          <w:ilvl w:val="0"/>
+          <w:numId w:val="3"/>
+        </w:numPr>
+        <w:shd w:val="clear" w:color="auto" w:fill="131010"/>
+        <w:spacing w:line="270" w:lineRule="atLeast"/>
+        <w:rPr>
+          <w:rFonts w:ascii="Menlo" w:hAnsi="Menlo" w:cs="Menlo"/>
+          <w:color w:val="EEFFFF"/>
+          <w:sz w:val="18"/>
+          <w:szCs w:val="18"/>
+        </w:rPr>
+      </w:pPr>
+      <w:r>
+        <w:rPr>
+          <w:rFonts w:ascii="Menlo" w:hAnsi="Menlo" w:cs="Menlo"/>
+          <w:color w:val="EEFFFF"/>
+          <w:sz w:val="18"/>
+          <w:szCs w:val="18"/>
+        </w:rPr>
+        <w:t xml:space="preserve">        </w:t>
+      </w:r>
+      <w:r>
+        <w:rPr>
+          <w:rFonts w:ascii="Menlo" w:hAnsi="Menlo" w:cs="Menlo"/>
+          <w:color w:val="88C6BE"/>
+          <w:sz w:val="18"/>
+          <w:szCs w:val="18"/>
+        </w:rPr>
+        <w:t>}</w:t>
+      </w:r>
+    </w:p>
+    <w:p>
+      <w:pPr>
+        <w:spacing w:line="259" w:lineRule="auto"/>
+        <w:rPr>
+          <w:rFonts w:ascii="Calibri" w:eastAsia="Calibri" w:hAnsi="Calibri"/>
+        </w:rPr>
+      </w:pPr>
+    </w:p>
+    <w:p>
+      <w:pPr>
+        <w:spacing w:line="259" w:lineRule="auto"/>
+        <w:rPr>
+          <w:rFonts w:ascii="Calibri" w:eastAsia="Calibri" w:hAnsi="Calibri"/>
+        </w:rPr>
+      </w:pPr>
+    </w:p>
+    <w:p>
+      <w:pPr>
+        <w:spacing w:line="259" w:lineRule="auto"/>
+        <w:rPr>
+          <w:rFonts w:ascii="Calibri" w:eastAsia="Calibri" w:hAnsi="Calibri"/>
+        </w:rPr>
+      </w:pPr>
+    </w:p>
+    <w:p>
+      <w:pPr>
+        <w:spacing w:line="259" w:lineRule="auto"/>
+        <w:rPr>
+          <w:rFonts w:ascii="Calibri" w:eastAsia="Calibri" w:hAnsi="Calibri"/>
+        </w:rPr>
+      </w:pPr>
+      <w:r>
+        <w:rPr>
+          <w:rFonts w:ascii="Calibri" w:eastAsia="Calibri" w:hAnsi="Calibri"/>
         </w:rPr>
         <w:t>OR2:</w:t>
       </w:r>
     </w:p>
     <w:p>
       <w:pPr>
-        <w:spacing w:after="0" w:line="259" w:lineRule="auto"/>
-        <w:rPr>
-          <w:rFonts w:ascii="Calibri" w:eastAsia="Calibri" w:hAnsi="Calibri" w:cs="Times New Roman"/>
-        </w:rPr>
-      </w:pPr>
-      <w:r>
-        <w:rPr>
-          <w:rFonts w:ascii="Calibri" w:eastAsia="Calibri" w:hAnsi="Calibri" w:cs="Times New Roman"/>
+        <w:spacing w:line="259" w:lineRule="auto"/>
+        <w:rPr>
+          <w:rFonts w:ascii="Calibri" w:eastAsia="Calibri" w:hAnsi="Calibri"/>
+        </w:rPr>
+      </w:pPr>
+      <w:r>
+        <w:rPr>
+          <w:rFonts w:ascii="Calibri" w:eastAsia="Calibri" w:hAnsi="Calibri"/>
         </w:rPr>
         <w:t>https://solvepro.co/check-if-a-file-is-empty-in-c/</w:t>
       </w:r>
@@ -770,7 +3359,7 @@
     <w:p>
       <w:pPr>
         <w:rPr>
-          <w:rFonts w:ascii="Menlo" w:eastAsia="Times New Roman" w:hAnsi="Menlo" w:cs="Menlo"/>
+          <w:rFonts w:ascii="Menlo" w:hAnsi="Menlo" w:cs="Menlo"/>
           <w:color w:val="5A5A5A"/>
           <w:spacing w:val="-4"/>
           <w:sz w:val="21"/>
@@ -780,7 +3369,7 @@
       </w:pPr>
       <w:r>
         <w:rPr>
-          <w:rFonts w:ascii="inherit" w:eastAsia="Times New Roman" w:hAnsi="inherit" w:cs="Menlo"/>
+          <w:rFonts w:ascii="inherit" w:hAnsi="inherit" w:cs="Menlo"/>
           <w:color w:val="286983"/>
           <w:spacing w:val="-4"/>
           <w:sz w:val="21"/>
@@ -790,7 +3379,7 @@
       </w:r>
       <w:r>
         <w:rPr>
-          <w:rFonts w:ascii="inherit" w:eastAsia="Times New Roman" w:hAnsi="inherit" w:cs="Menlo"/>
+          <w:rFonts w:ascii="inherit" w:hAnsi="inherit" w:cs="Menlo"/>
           <w:color w:val="575279"/>
           <w:spacing w:val="-4"/>
           <w:sz w:val="21"/>
@@ -801,7 +3390,7 @@
       <w:proofErr w:type="spellStart"/>
       <w:r>
         <w:rPr>
-          <w:rFonts w:ascii="inherit" w:eastAsia="Times New Roman" w:hAnsi="inherit" w:cs="Menlo"/>
+          <w:rFonts w:ascii="inherit" w:hAnsi="inherit" w:cs="Menlo"/>
           <w:color w:val="D7827E"/>
           <w:spacing w:val="-4"/>
           <w:sz w:val="21"/>
@@ -811,7 +3400,7 @@
       </w:r>
       <w:r>
         <w:rPr>
-          <w:rFonts w:ascii="inherit" w:eastAsia="Times New Roman" w:hAnsi="inherit" w:cs="Menlo"/>
+          <w:rFonts w:ascii="inherit" w:hAnsi="inherit" w:cs="Menlo"/>
           <w:color w:val="286983"/>
           <w:spacing w:val="-4"/>
           <w:sz w:val="21"/>
@@ -822,7 +3411,7 @@
       <w:proofErr w:type="spellEnd"/>
       <w:r>
         <w:rPr>
-          <w:rFonts w:ascii="inherit" w:eastAsia="Times New Roman" w:hAnsi="inherit" w:cs="Menlo"/>
+          <w:rFonts w:ascii="inherit" w:hAnsi="inherit" w:cs="Menlo"/>
           <w:color w:val="575279"/>
           <w:spacing w:val="-4"/>
           <w:sz w:val="21"/>
@@ -834,7 +3423,7 @@
       <w:proofErr w:type="gramStart"/>
       <w:r>
         <w:rPr>
-          <w:rFonts w:ascii="inherit" w:eastAsia="Times New Roman" w:hAnsi="inherit" w:cs="Menlo"/>
+          <w:rFonts w:ascii="inherit" w:hAnsi="inherit" w:cs="Menlo"/>
           <w:color w:val="D7827E"/>
           <w:spacing w:val="-4"/>
           <w:sz w:val="21"/>
@@ -845,7 +3434,7 @@
       <w:proofErr w:type="spellEnd"/>
       <w:r>
         <w:rPr>
-          <w:rFonts w:ascii="inherit" w:eastAsia="Times New Roman" w:hAnsi="inherit" w:cs="Menlo"/>
+          <w:rFonts w:ascii="inherit" w:hAnsi="inherit" w:cs="Menlo"/>
           <w:color w:val="797593"/>
           <w:spacing w:val="-4"/>
           <w:sz w:val="21"/>
@@ -856,7 +3445,7 @@
       <w:proofErr w:type="gramEnd"/>
       <w:r>
         <w:rPr>
-          <w:rFonts w:ascii="inherit" w:eastAsia="Times New Roman" w:hAnsi="inherit" w:cs="Menlo"/>
+          <w:rFonts w:ascii="inherit" w:hAnsi="inherit" w:cs="Menlo"/>
           <w:color w:val="286983"/>
           <w:spacing w:val="-4"/>
           <w:sz w:val="21"/>
@@ -866,7 +3455,7 @@
       </w:r>
       <w:r>
         <w:rPr>
-          <w:rFonts w:ascii="inherit" w:eastAsia="Times New Roman" w:hAnsi="inherit" w:cs="Menlo"/>
+          <w:rFonts w:ascii="inherit" w:hAnsi="inherit" w:cs="Menlo"/>
           <w:color w:val="575279"/>
           <w:spacing w:val="-4"/>
           <w:sz w:val="21"/>
@@ -876,7 +3465,7 @@
       </w:r>
       <w:r>
         <w:rPr>
-          <w:rFonts w:ascii="inherit" w:eastAsia="Times New Roman" w:hAnsi="inherit" w:cs="Menlo"/>
+          <w:rFonts w:ascii="inherit" w:hAnsi="inherit" w:cs="Menlo"/>
           <w:color w:val="D7827E"/>
           <w:spacing w:val="-4"/>
           <w:sz w:val="21"/>
@@ -886,7 +3475,7 @@
       </w:r>
       <w:r>
         <w:rPr>
-          <w:rFonts w:ascii="inherit" w:eastAsia="Times New Roman" w:hAnsi="inherit" w:cs="Menlo"/>
+          <w:rFonts w:ascii="inherit" w:hAnsi="inherit" w:cs="Menlo"/>
           <w:color w:val="797593"/>
           <w:spacing w:val="-4"/>
           <w:sz w:val="21"/>
@@ -896,7 +3485,7 @@
       </w:r>
       <w:r>
         <w:rPr>
-          <w:rFonts w:ascii="inherit" w:eastAsia="Times New Roman" w:hAnsi="inherit" w:cs="Menlo"/>
+          <w:rFonts w:ascii="inherit" w:hAnsi="inherit" w:cs="Menlo"/>
           <w:color w:val="56949F"/>
           <w:spacing w:val="-4"/>
           <w:sz w:val="21"/>
@@ -906,7 +3495,7 @@
       </w:r>
       <w:r>
         <w:rPr>
-          <w:rFonts w:ascii="inherit" w:eastAsia="Times New Roman" w:hAnsi="inherit" w:cs="Menlo"/>
+          <w:rFonts w:ascii="inherit" w:hAnsi="inherit" w:cs="Menlo"/>
           <w:color w:val="286983"/>
           <w:spacing w:val="-4"/>
           <w:sz w:val="21"/>
@@ -916,7 +3505,7 @@
       </w:r>
       <w:r>
         <w:rPr>
-          <w:rFonts w:ascii="inherit" w:eastAsia="Times New Roman" w:hAnsi="inherit" w:cs="Menlo"/>
+          <w:rFonts w:ascii="inherit" w:hAnsi="inherit" w:cs="Menlo"/>
           <w:color w:val="575279"/>
           <w:spacing w:val="-4"/>
           <w:sz w:val="21"/>
@@ -926,7 +3515,7 @@
       </w:r>
       <w:r>
         <w:rPr>
-          <w:rFonts w:ascii="inherit" w:eastAsia="Times New Roman" w:hAnsi="inherit" w:cs="Menlo"/>
+          <w:rFonts w:ascii="inherit" w:hAnsi="inherit" w:cs="Menlo"/>
           <w:i/>
           <w:iCs/>
           <w:color w:val="907AA9"/>
@@ -938,7 +3527,7 @@
       </w:r>
       <w:r>
         <w:rPr>
-          <w:rFonts w:ascii="inherit" w:eastAsia="Times New Roman" w:hAnsi="inherit" w:cs="Menlo"/>
+          <w:rFonts w:ascii="inherit" w:hAnsi="inherit" w:cs="Menlo"/>
           <w:color w:val="797593"/>
           <w:spacing w:val="-4"/>
           <w:sz w:val="21"/>
@@ -948,7 +3537,7 @@
       </w:r>
       <w:r>
         <w:rPr>
-          <w:rFonts w:ascii="inherit" w:eastAsia="Times New Roman" w:hAnsi="inherit" w:cs="Menlo"/>
+          <w:rFonts w:ascii="inherit" w:hAnsi="inherit" w:cs="Menlo"/>
           <w:color w:val="575279"/>
           <w:spacing w:val="-4"/>
           <w:sz w:val="21"/>
@@ -958,7 +3547,7 @@
       </w:r>
       <w:r>
         <w:rPr>
-          <w:rFonts w:ascii="inherit" w:eastAsia="Times New Roman" w:hAnsi="inherit" w:cs="Menlo"/>
+          <w:rFonts w:ascii="inherit" w:hAnsi="inherit" w:cs="Menlo"/>
           <w:color w:val="797593"/>
           <w:spacing w:val="-4"/>
           <w:sz w:val="21"/>
@@ -969,9 +3558,8 @@
     </w:p>
     <w:p>
       <w:pPr>
-        <w:spacing w:after="0"/>
-        <w:rPr>
-          <w:rFonts w:ascii="Menlo" w:eastAsia="Times New Roman" w:hAnsi="Menlo" w:cs="Menlo"/>
+        <w:rPr>
+          <w:rFonts w:ascii="Menlo" w:hAnsi="Menlo" w:cs="Menlo"/>
           <w:color w:val="5A5A5A"/>
           <w:spacing w:val="-4"/>
           <w:sz w:val="21"/>
@@ -981,7 +3569,7 @@
       </w:pPr>
       <w:r>
         <w:rPr>
-          <w:rFonts w:ascii="inherit" w:eastAsia="Times New Roman" w:hAnsi="inherit" w:cs="Menlo"/>
+          <w:rFonts w:ascii="inherit" w:hAnsi="inherit" w:cs="Menlo"/>
           <w:color w:val="575279"/>
           <w:spacing w:val="-4"/>
           <w:sz w:val="21"/>
@@ -992,7 +3580,7 @@
       <w:proofErr w:type="gramStart"/>
       <w:r>
         <w:rPr>
-          <w:rFonts w:ascii="inherit" w:eastAsia="Times New Roman" w:hAnsi="inherit" w:cs="Menlo"/>
+          <w:rFonts w:ascii="inherit" w:hAnsi="inherit" w:cs="Menlo"/>
           <w:color w:val="D7827E"/>
           <w:spacing w:val="-4"/>
           <w:sz w:val="21"/>
@@ -1002,7 +3590,7 @@
       </w:r>
       <w:r>
         <w:rPr>
-          <w:rFonts w:ascii="inherit" w:eastAsia="Times New Roman" w:hAnsi="inherit" w:cs="Menlo"/>
+          <w:rFonts w:ascii="inherit" w:hAnsi="inherit" w:cs="Menlo"/>
           <w:color w:val="797593"/>
           <w:spacing w:val="-4"/>
           <w:sz w:val="21"/>
@@ -1014,7 +3602,7 @@
       <w:proofErr w:type="gramEnd"/>
       <w:r>
         <w:rPr>
-          <w:rFonts w:ascii="inherit" w:eastAsia="Times New Roman" w:hAnsi="inherit" w:cs="Menlo"/>
+          <w:rFonts w:ascii="inherit" w:hAnsi="inherit" w:cs="Menlo"/>
           <w:color w:val="575279"/>
           <w:spacing w:val="-4"/>
           <w:sz w:val="21"/>
@@ -1025,7 +3613,7 @@
       <w:proofErr w:type="spellEnd"/>
       <w:r>
         <w:rPr>
-          <w:rFonts w:ascii="inherit" w:eastAsia="Times New Roman" w:hAnsi="inherit" w:cs="Menlo"/>
+          <w:rFonts w:ascii="inherit" w:hAnsi="inherit" w:cs="Menlo"/>
           <w:color w:val="575279"/>
           <w:spacing w:val="-4"/>
           <w:sz w:val="21"/>
@@ -1035,7 +3623,7 @@
       </w:r>
       <w:r>
         <w:rPr>
-          <w:rFonts w:ascii="inherit" w:eastAsia="Times New Roman" w:hAnsi="inherit" w:cs="Menlo"/>
+          <w:rFonts w:ascii="inherit" w:hAnsi="inherit" w:cs="Menlo"/>
           <w:color w:val="D7827E"/>
           <w:spacing w:val="-4"/>
           <w:sz w:val="21"/>
@@ -1045,7 +3633,7 @@
       </w:r>
       <w:r>
         <w:rPr>
-          <w:rFonts w:ascii="inherit" w:eastAsia="Times New Roman" w:hAnsi="inherit" w:cs="Menlo"/>
+          <w:rFonts w:ascii="inherit" w:hAnsi="inherit" w:cs="Menlo"/>
           <w:color w:val="797593"/>
           <w:spacing w:val="-4"/>
           <w:sz w:val="21"/>
@@ -1055,7 +3643,7 @@
       </w:r>
       <w:r>
         <w:rPr>
-          <w:rFonts w:ascii="inherit" w:eastAsia="Times New Roman" w:hAnsi="inherit" w:cs="Menlo"/>
+          <w:rFonts w:ascii="inherit" w:hAnsi="inherit" w:cs="Menlo"/>
           <w:color w:val="575279"/>
           <w:spacing w:val="-4"/>
           <w:sz w:val="21"/>
@@ -1065,7 +3653,7 @@
       </w:r>
       <w:r>
         <w:rPr>
-          <w:rFonts w:ascii="inherit" w:eastAsia="Times New Roman" w:hAnsi="inherit" w:cs="Menlo"/>
+          <w:rFonts w:ascii="inherit" w:hAnsi="inherit" w:cs="Menlo"/>
           <w:color w:val="797593"/>
           <w:spacing w:val="-4"/>
           <w:sz w:val="21"/>
@@ -1076,9 +3664,8 @@
     </w:p>
     <w:p>
       <w:pPr>
-        <w:spacing w:after="0"/>
-        <w:rPr>
-          <w:rFonts w:ascii="Menlo" w:eastAsia="Times New Roman" w:hAnsi="Menlo" w:cs="Menlo"/>
+        <w:rPr>
+          <w:rFonts w:ascii="Menlo" w:hAnsi="Menlo" w:cs="Menlo"/>
           <w:color w:val="5A5A5A"/>
           <w:spacing w:val="-4"/>
           <w:sz w:val="21"/>
@@ -1088,7 +3675,7 @@
       </w:pPr>
       <w:r>
         <w:rPr>
-          <w:rFonts w:ascii="inherit" w:eastAsia="Times New Roman" w:hAnsi="inherit" w:cs="Menlo"/>
+          <w:rFonts w:ascii="inherit" w:hAnsi="inherit" w:cs="Menlo"/>
           <w:color w:val="575279"/>
           <w:spacing w:val="-4"/>
           <w:sz w:val="21"/>
@@ -1098,7 +3685,7 @@
       </w:r>
       <w:r>
         <w:rPr>
-          <w:rFonts w:ascii="inherit" w:eastAsia="Times New Roman" w:hAnsi="inherit" w:cs="Menlo"/>
+          <w:rFonts w:ascii="inherit" w:hAnsi="inherit" w:cs="Menlo"/>
           <w:color w:val="286983"/>
           <w:spacing w:val="-4"/>
           <w:sz w:val="21"/>
@@ -1108,7 +3695,7 @@
       </w:r>
       <w:r>
         <w:rPr>
-          <w:rFonts w:ascii="inherit" w:eastAsia="Times New Roman" w:hAnsi="inherit" w:cs="Menlo"/>
+          <w:rFonts w:ascii="inherit" w:hAnsi="inherit" w:cs="Menlo"/>
           <w:color w:val="575279"/>
           <w:spacing w:val="-4"/>
           <w:sz w:val="21"/>
@@ -1120,7 +3707,7 @@
       <w:proofErr w:type="gramStart"/>
       <w:r>
         <w:rPr>
-          <w:rFonts w:ascii="inherit" w:eastAsia="Times New Roman" w:hAnsi="inherit" w:cs="Menlo"/>
+          <w:rFonts w:ascii="inherit" w:hAnsi="inherit" w:cs="Menlo"/>
           <w:i/>
           <w:iCs/>
           <w:color w:val="575279"/>
@@ -1132,7 +3719,7 @@
       </w:r>
       <w:r>
         <w:rPr>
-          <w:rFonts w:ascii="inherit" w:eastAsia="Times New Roman" w:hAnsi="inherit" w:cs="Menlo"/>
+          <w:rFonts w:ascii="inherit" w:hAnsi="inherit" w:cs="Menlo"/>
           <w:color w:val="797593"/>
           <w:spacing w:val="-4"/>
           <w:sz w:val="21"/>
@@ -1142,7 +3729,7 @@
       </w:r>
       <w:r>
         <w:rPr>
-          <w:rFonts w:ascii="inherit" w:eastAsia="Times New Roman" w:hAnsi="inherit" w:cs="Menlo"/>
+          <w:rFonts w:ascii="inherit" w:hAnsi="inherit" w:cs="Menlo"/>
           <w:color w:val="D7827E"/>
           <w:spacing w:val="-4"/>
           <w:sz w:val="21"/>
@@ -1154,7 +3741,7 @@
       <w:proofErr w:type="gramEnd"/>
       <w:r>
         <w:rPr>
-          <w:rFonts w:ascii="inherit" w:eastAsia="Times New Roman" w:hAnsi="inherit" w:cs="Menlo"/>
+          <w:rFonts w:ascii="inherit" w:hAnsi="inherit" w:cs="Menlo"/>
           <w:color w:val="797593"/>
           <w:spacing w:val="-4"/>
           <w:sz w:val="21"/>
@@ -1164,7 +3751,7 @@
       </w:r>
       <w:r>
         <w:rPr>
-          <w:rFonts w:ascii="inherit" w:eastAsia="Times New Roman" w:hAnsi="inherit" w:cs="Menlo"/>
+          <w:rFonts w:ascii="inherit" w:hAnsi="inherit" w:cs="Menlo"/>
           <w:color w:val="575279"/>
           <w:spacing w:val="-4"/>
           <w:sz w:val="21"/>
@@ -1174,7 +3761,7 @@
       </w:r>
       <w:r>
         <w:rPr>
-          <w:rFonts w:ascii="inherit" w:eastAsia="Times New Roman" w:hAnsi="inherit" w:cs="Menlo"/>
+          <w:rFonts w:ascii="inherit" w:hAnsi="inherit" w:cs="Menlo"/>
           <w:color w:val="286983"/>
           <w:spacing w:val="-4"/>
           <w:sz w:val="21"/>
@@ -1184,7 +3771,7 @@
       </w:r>
       <w:r>
         <w:rPr>
-          <w:rFonts w:ascii="inherit" w:eastAsia="Times New Roman" w:hAnsi="inherit" w:cs="Menlo"/>
+          <w:rFonts w:ascii="inherit" w:hAnsi="inherit" w:cs="Menlo"/>
           <w:color w:val="575279"/>
           <w:spacing w:val="-4"/>
           <w:sz w:val="21"/>
@@ -1194,7 +3781,7 @@
       </w:r>
       <w:r>
         <w:rPr>
-          <w:rFonts w:ascii="inherit" w:eastAsia="Times New Roman" w:hAnsi="inherit" w:cs="Menlo"/>
+          <w:rFonts w:ascii="inherit" w:hAnsi="inherit" w:cs="Menlo"/>
           <w:color w:val="D7827E"/>
           <w:spacing w:val="-4"/>
           <w:sz w:val="21"/>
@@ -1204,7 +3791,7 @@
       </w:r>
       <w:r>
         <w:rPr>
-          <w:rFonts w:ascii="inherit" w:eastAsia="Times New Roman" w:hAnsi="inherit" w:cs="Menlo"/>
+          <w:rFonts w:ascii="inherit" w:hAnsi="inherit" w:cs="Menlo"/>
           <w:color w:val="797593"/>
           <w:spacing w:val="-4"/>
           <w:sz w:val="21"/>
@@ -1215,7 +3802,7 @@
       <w:proofErr w:type="spellStart"/>
       <w:r>
         <w:rPr>
-          <w:rFonts w:ascii="inherit" w:eastAsia="Times New Roman" w:hAnsi="inherit" w:cs="Menlo"/>
+          <w:rFonts w:ascii="inherit" w:hAnsi="inherit" w:cs="Menlo"/>
           <w:color w:val="D7827E"/>
           <w:spacing w:val="-4"/>
           <w:sz w:val="21"/>
@@ -1226,7 +3813,7 @@
       <w:proofErr w:type="spellEnd"/>
       <w:r>
         <w:rPr>
-          <w:rFonts w:ascii="inherit" w:eastAsia="Times New Roman" w:hAnsi="inherit" w:cs="Menlo"/>
+          <w:rFonts w:ascii="inherit" w:hAnsi="inherit" w:cs="Menlo"/>
           <w:color w:val="797593"/>
           <w:spacing w:val="-4"/>
           <w:sz w:val="21"/>
@@ -1237,7 +3824,7 @@
       <w:proofErr w:type="spellStart"/>
       <w:r>
         <w:rPr>
-          <w:rFonts w:ascii="inherit" w:eastAsia="Times New Roman" w:hAnsi="inherit" w:cs="Menlo"/>
+          <w:rFonts w:ascii="inherit" w:hAnsi="inherit" w:cs="Menlo"/>
           <w:color w:val="D7827E"/>
           <w:spacing w:val="-4"/>
           <w:sz w:val="21"/>
@@ -1248,7 +3835,7 @@
       <w:proofErr w:type="spellEnd"/>
       <w:r>
         <w:rPr>
-          <w:rFonts w:ascii="inherit" w:eastAsia="Times New Roman" w:hAnsi="inherit" w:cs="Menlo"/>
+          <w:rFonts w:ascii="inherit" w:hAnsi="inherit" w:cs="Menlo"/>
           <w:color w:val="797593"/>
           <w:spacing w:val="-4"/>
           <w:sz w:val="21"/>
@@ -1259,7 +3846,7 @@
       <w:proofErr w:type="spellStart"/>
       <w:r>
         <w:rPr>
-          <w:rFonts w:ascii="inherit" w:eastAsia="Times New Roman" w:hAnsi="inherit" w:cs="Menlo"/>
+          <w:rFonts w:ascii="inherit" w:hAnsi="inherit" w:cs="Menlo"/>
           <w:color w:val="D7827E"/>
           <w:spacing w:val="-4"/>
           <w:sz w:val="21"/>
@@ -1270,7 +3857,7 @@
       <w:proofErr w:type="spellEnd"/>
       <w:r>
         <w:rPr>
-          <w:rFonts w:ascii="inherit" w:eastAsia="Times New Roman" w:hAnsi="inherit" w:cs="Menlo"/>
+          <w:rFonts w:ascii="inherit" w:hAnsi="inherit" w:cs="Menlo"/>
           <w:color w:val="797593"/>
           <w:spacing w:val="-4"/>
           <w:sz w:val="21"/>
@@ -1281,14 +3868,13 @@
     </w:p>
     <w:p>
       <w:pPr>
-        <w:spacing w:after="0"/>
-        <w:rPr>
-          <w:rFonts w:ascii="Calibri" w:eastAsia="Calibri" w:hAnsi="Calibri" w:cs="Times New Roman"/>
-        </w:rPr>
-      </w:pPr>
-      <w:r>
-        <w:rPr>
-          <w:rFonts w:ascii="inherit" w:eastAsia="Times New Roman" w:hAnsi="inherit" w:cs="Menlo"/>
+        <w:rPr>
+          <w:rFonts w:ascii="Calibri" w:eastAsia="Calibri" w:hAnsi="Calibri"/>
+        </w:rPr>
+      </w:pPr>
+      <w:r>
+        <w:rPr>
+          <w:rFonts w:ascii="inherit" w:hAnsi="inherit" w:cs="Menlo"/>
           <w:color w:val="797593"/>
           <w:spacing w:val="-4"/>
           <w:sz w:val="21"/>
@@ -1299,38 +3885,38 @@
     </w:p>
     <w:p>
       <w:pPr>
-        <w:spacing w:after="0" w:line="259" w:lineRule="auto"/>
-        <w:rPr>
-          <w:rFonts w:ascii="Calibri" w:eastAsia="Calibri" w:hAnsi="Calibri" w:cs="Times New Roman"/>
-        </w:rPr>
-      </w:pPr>
-    </w:p>
-    <w:p>
-      <w:pPr>
-        <w:spacing w:after="0" w:line="259" w:lineRule="auto"/>
-        <w:rPr>
-          <w:rFonts w:ascii="Calibri" w:eastAsia="Calibri" w:hAnsi="Calibri" w:cs="Times New Roman"/>
-        </w:rPr>
-      </w:pPr>
-      <w:r>
-        <w:rPr>
-          <w:rFonts w:ascii="Calibri" w:eastAsia="Calibri" w:hAnsi="Calibri" w:cs="Times New Roman"/>
+        <w:spacing w:line="259" w:lineRule="auto"/>
+        <w:rPr>
+          <w:rFonts w:ascii="Calibri" w:eastAsia="Calibri" w:hAnsi="Calibri"/>
+        </w:rPr>
+      </w:pPr>
+    </w:p>
+    <w:p>
+      <w:pPr>
+        <w:spacing w:line="259" w:lineRule="auto"/>
+        <w:rPr>
+          <w:rFonts w:ascii="Calibri" w:eastAsia="Calibri" w:hAnsi="Calibri"/>
+        </w:rPr>
+      </w:pPr>
+      <w:r>
+        <w:rPr>
+          <w:rFonts w:ascii="Calibri" w:eastAsia="Calibri" w:hAnsi="Calibri"/>
         </w:rPr>
         <w:t>OR3:</w:t>
       </w:r>
     </w:p>
     <w:p>
       <w:pPr>
-        <w:spacing w:after="0" w:line="259" w:lineRule="auto"/>
-        <w:rPr>
-          <w:rFonts w:ascii="Calibri" w:eastAsia="Calibri" w:hAnsi="Calibri" w:cs="Times New Roman"/>
+        <w:spacing w:line="259" w:lineRule="auto"/>
+        <w:rPr>
+          <w:rFonts w:ascii="Calibri" w:eastAsia="Calibri" w:hAnsi="Calibri"/>
         </w:rPr>
       </w:pPr>
       <w:hyperlink r:id="rId6" w:history="1">
         <w:r>
           <w:rPr>
             <w:rStyle w:val="Hyperlink"/>
-            <w:rFonts w:ascii="Calibri" w:eastAsia="Calibri" w:hAnsi="Calibri" w:cs="Times New Roman"/>
+            <w:rFonts w:ascii="Calibri" w:eastAsia="Calibri" w:hAnsi="Calibri"/>
           </w:rPr>
           <w:t>https://www.geeksforgeeks.org/processing-strings-using-stdistringstream/</w:t>
         </w:r>
@@ -1401,22 +3987,108 @@
     </w:p>
     <w:p>
       <w:pPr>
-        <w:spacing w:after="0" w:line="259" w:lineRule="auto"/>
-        <w:rPr>
-          <w:rFonts w:ascii="Calibri" w:eastAsia="Calibri" w:hAnsi="Calibri" w:cs="Times New Roman"/>
-        </w:rPr>
-      </w:pPr>
-    </w:p>
-    <w:p>
-      <w:pPr>
-        <w:spacing w:after="0" w:line="259" w:lineRule="auto"/>
-        <w:rPr>
-          <w:rFonts w:ascii="Calibri" w:eastAsia="Calibri" w:hAnsi="Calibri" w:cs="Times New Roman"/>
-        </w:rPr>
-      </w:pPr>
-      <w:r>
-        <w:rPr>
-          <w:rFonts w:ascii="Calibri" w:eastAsia="Calibri" w:hAnsi="Calibri" w:cs="Times New Roman"/>
+        <w:pStyle w:val="ListParagraph"/>
+        <w:numPr>
+          <w:ilvl w:val="0"/>
+          <w:numId w:val="3"/>
+        </w:numPr>
+        <w:shd w:val="clear" w:color="auto" w:fill="131010"/>
+        <w:spacing w:line="270" w:lineRule="atLeast"/>
+        <w:rPr>
+          <w:rFonts w:ascii="Menlo" w:hAnsi="Menlo" w:cs="Menlo"/>
+          <w:color w:val="EEFFFF"/>
+          <w:sz w:val="18"/>
+          <w:szCs w:val="18"/>
+        </w:rPr>
+      </w:pPr>
+      <w:proofErr w:type="spellStart"/>
+      <w:r>
+        <w:rPr>
+          <w:rFonts w:ascii="Menlo" w:hAnsi="Menlo" w:cs="Menlo"/>
+          <w:color w:val="FAC863"/>
+          <w:sz w:val="18"/>
+          <w:szCs w:val="18"/>
+        </w:rPr>
+        <w:t>istringstream</w:t>
+      </w:r>
+      <w:proofErr w:type="spellEnd"/>
+      <w:r>
+        <w:rPr>
+          <w:rFonts w:ascii="Menlo" w:hAnsi="Menlo" w:cs="Menlo"/>
+          <w:color w:val="EEFFFF"/>
+          <w:sz w:val="18"/>
+          <w:szCs w:val="18"/>
+        </w:rPr>
+        <w:t xml:space="preserve"> </w:t>
+      </w:r>
+      <w:proofErr w:type="spellStart"/>
+      <w:r>
+        <w:rPr>
+          <w:rFonts w:ascii="Menlo" w:hAnsi="Menlo" w:cs="Menlo"/>
+          <w:color w:val="EEFFFF"/>
+          <w:sz w:val="18"/>
+          <w:szCs w:val="18"/>
+        </w:rPr>
+        <w:t>strDiv</w:t>
+      </w:r>
+      <w:proofErr w:type="spellEnd"/>
+      <w:r>
+        <w:rPr>
+          <w:rFonts w:ascii="Menlo" w:hAnsi="Menlo" w:cs="Menlo"/>
+          <w:color w:val="88C6BE"/>
+          <w:sz w:val="18"/>
+          <w:szCs w:val="18"/>
+        </w:rPr>
+        <w:t>(</w:t>
+      </w:r>
+      <w:r>
+        <w:rPr>
+          <w:rFonts w:ascii="Menlo" w:hAnsi="Menlo" w:cs="Menlo"/>
+          <w:color w:val="EEFFFF"/>
+          <w:sz w:val="18"/>
+          <w:szCs w:val="18"/>
+        </w:rPr>
+        <w:t>line</w:t>
+      </w:r>
+      <w:proofErr w:type="gramStart"/>
+      <w:r>
+        <w:rPr>
+          <w:rFonts w:ascii="Menlo" w:hAnsi="Menlo" w:cs="Menlo"/>
+          <w:color w:val="88C6BE"/>
+          <w:sz w:val="18"/>
+          <w:szCs w:val="18"/>
+        </w:rPr>
+        <w:t>)</w:t>
+      </w:r>
+      <w:r>
+        <w:rPr>
+          <w:rFonts w:ascii="Menlo" w:hAnsi="Menlo" w:cs="Menlo"/>
+          <w:color w:val="FC929E"/>
+          <w:sz w:val="18"/>
+          <w:szCs w:val="18"/>
+        </w:rPr>
+        <w:t>;</w:t>
+      </w:r>
+      <w:proofErr w:type="gramEnd"/>
+    </w:p>
+    <w:p>
+      <w:pPr>
+        <w:spacing w:line="259" w:lineRule="auto"/>
+        <w:rPr>
+          <w:rFonts w:ascii="Calibri" w:eastAsia="Calibri" w:hAnsi="Calibri"/>
+        </w:rPr>
+      </w:pPr>
+    </w:p>
+    <w:p>
+      <w:pPr>
+        <w:spacing w:line="259" w:lineRule="auto"/>
+        <w:rPr>
+          <w:rFonts w:ascii="Calibri" w:eastAsia="Calibri" w:hAnsi="Calibri"/>
+        </w:rPr>
+      </w:pPr>
+      <w:r>
+        <w:rPr>
+          <w:rFonts w:ascii="Calibri" w:eastAsia="Calibri" w:hAnsi="Calibri"/>
         </w:rPr>
         <w:t>OR4:</w:t>
       </w:r>
@@ -1461,19 +4133,113 @@
         </w:rPr>
         <w:t xml:space="preserve">this </w:t>
       </w:r>
+      <w:r>
+        <w:rPr>
+          <w:rFonts w:ascii="Calibri" w:eastAsia="Calibri" w:hAnsi="Calibri" w:cs="Times New Roman"/>
+        </w:rPr>
+        <w:t>should</w:t>
+      </w:r>
+      <w:r>
+        <w:rPr>
+          <w:rFonts w:ascii="Calibri" w:eastAsia="Calibri" w:hAnsi="Calibri" w:cs="Times New Roman"/>
+        </w:rPr>
+        <w:t xml:space="preserve"> work to help check characters in string</w:t>
+      </w:r>
+    </w:p>
+    <w:p>
+      <w:pPr>
+        <w:pStyle w:val="ListParagraph"/>
+        <w:numPr>
+          <w:ilvl w:val="0"/>
+          <w:numId w:val="3"/>
+        </w:numPr>
+        <w:shd w:val="clear" w:color="auto" w:fill="131010"/>
+        <w:spacing w:line="270" w:lineRule="atLeast"/>
+        <w:rPr>
+          <w:rFonts w:ascii="Menlo" w:hAnsi="Menlo" w:cs="Menlo"/>
+          <w:color w:val="EEFFFF"/>
+          <w:sz w:val="18"/>
+          <w:szCs w:val="18"/>
+        </w:rPr>
+      </w:pPr>
+      <w:r>
+        <w:rPr>
+          <w:rFonts w:ascii="Menlo" w:hAnsi="Menlo" w:cs="Menlo"/>
+          <w:color w:val="89DDFF"/>
+          <w:sz w:val="18"/>
+          <w:szCs w:val="18"/>
+        </w:rPr>
+        <w:t>if</w:t>
+      </w:r>
+      <w:r>
+        <w:rPr>
+          <w:rFonts w:ascii="Menlo" w:hAnsi="Menlo" w:cs="Menlo"/>
+          <w:color w:val="EEFFFF"/>
+          <w:sz w:val="18"/>
+          <w:szCs w:val="18"/>
+        </w:rPr>
+        <w:t xml:space="preserve"> </w:t>
+      </w:r>
+      <w:r>
+        <w:rPr>
+          <w:rFonts w:ascii="Menlo" w:hAnsi="Menlo" w:cs="Menlo"/>
+          <w:color w:val="88C6BE"/>
+          <w:sz w:val="18"/>
+          <w:szCs w:val="18"/>
+        </w:rPr>
+        <w:t>(</w:t>
+      </w:r>
       <w:proofErr w:type="spellStart"/>
       <w:r>
         <w:rPr>
-          <w:rFonts w:ascii="Calibri" w:eastAsia="Calibri" w:hAnsi="Calibri" w:cs="Times New Roman"/>
-        </w:rPr>
-        <w:t>shuld</w:t>
+          <w:rFonts w:ascii="Menlo" w:hAnsi="Menlo" w:cs="Menlo"/>
+          <w:color w:val="79B6F2"/>
+          <w:sz w:val="18"/>
+          <w:szCs w:val="18"/>
+        </w:rPr>
+        <w:t>isalnum</w:t>
       </w:r>
       <w:proofErr w:type="spellEnd"/>
       <w:r>
         <w:rPr>
-          <w:rFonts w:ascii="Calibri" w:eastAsia="Calibri" w:hAnsi="Calibri" w:cs="Times New Roman"/>
-        </w:rPr>
-        <w:t xml:space="preserve"> work to help check characters in string</w:t>
+          <w:rFonts w:ascii="Menlo" w:hAnsi="Menlo" w:cs="Menlo"/>
+          <w:color w:val="88C6BE"/>
+          <w:sz w:val="18"/>
+          <w:szCs w:val="18"/>
+        </w:rPr>
+        <w:t>(</w:t>
+      </w:r>
+      <w:r>
+        <w:rPr>
+          <w:rFonts w:ascii="Menlo" w:hAnsi="Menlo" w:cs="Menlo"/>
+          <w:color w:val="EEFFFF"/>
+          <w:sz w:val="18"/>
+          <w:szCs w:val="18"/>
+        </w:rPr>
+        <w:t>c</w:t>
+      </w:r>
+      <w:r>
+        <w:rPr>
+          <w:rFonts w:ascii="Menlo" w:hAnsi="Menlo" w:cs="Menlo"/>
+          <w:color w:val="88C6BE"/>
+          <w:sz w:val="18"/>
+          <w:szCs w:val="18"/>
+        </w:rPr>
+        <w:t>))</w:t>
+      </w:r>
+    </w:p>
+    <w:p>
+      <w:pPr>
+        <w:spacing w:line="259" w:lineRule="auto"/>
+        <w:rPr>
+          <w:rFonts w:ascii="Calibri" w:eastAsia="Calibri" w:hAnsi="Calibri"/>
+        </w:rPr>
+      </w:pPr>
+      <w:r>
+        <w:rPr>
+          <w:rFonts w:ascii="Calibri" w:eastAsia="Calibri" w:hAnsi="Calibri"/>
+        </w:rPr>
+        <w:t>OR5</w:t>
       </w:r>
     </w:p>
     <w:p>
@@ -1488,49 +4254,190 @@
           <w:rFonts w:ascii="Calibri" w:eastAsia="Calibri" w:hAnsi="Calibri" w:cs="Times New Roman"/>
         </w:rPr>
       </w:pPr>
-    </w:p>
-    <w:p>
-      <w:pPr>
+      <w:r>
+        <w:rPr>
+          <w:rFonts w:ascii="Calibri" w:eastAsia="Calibri" w:hAnsi="Calibri" w:cs="Times New Roman"/>
+        </w:rPr>
+        <w:t>https://cplusplus.com/reference/cctype/isspace</w:t>
+      </w:r>
+    </w:p>
+    <w:p>
+      <w:pPr>
+        <w:pStyle w:val="ListParagraph"/>
+        <w:numPr>
+          <w:ilvl w:val="0"/>
+          <w:numId w:val="3"/>
+        </w:numPr>
         <w:spacing w:after="0" w:line="259" w:lineRule="auto"/>
         <w:rPr>
           <w:rFonts w:ascii="Calibri" w:eastAsia="Calibri" w:hAnsi="Calibri" w:cs="Times New Roman"/>
         </w:rPr>
       </w:pPr>
-    </w:p>
-    <w:p>
-      <w:pPr>
-        <w:spacing w:after="0" w:line="259" w:lineRule="auto"/>
+      <w:r>
         <w:rPr>
           <w:rFonts w:ascii="Calibri" w:eastAsia="Calibri" w:hAnsi="Calibri" w:cs="Times New Roman"/>
         </w:rPr>
-      </w:pPr>
-    </w:p>
-    <w:p>
-      <w:pPr>
-        <w:spacing w:after="0" w:line="259" w:lineRule="auto"/>
+        <w:t xml:space="preserve">Help with </w:t>
+      </w:r>
+      <w:r>
         <w:rPr>
           <w:rFonts w:ascii="Calibri" w:eastAsia="Calibri" w:hAnsi="Calibri" w:cs="Times New Roman"/>
         </w:rPr>
-      </w:pPr>
-    </w:p>
-    <w:p>
-      <w:pPr>
-        <w:spacing w:after="0" w:line="259" w:lineRule="auto"/>
+        <w:t xml:space="preserve">finding </w:t>
+      </w:r>
+      <w:r>
         <w:rPr>
           <w:rFonts w:ascii="Calibri" w:eastAsia="Calibri" w:hAnsi="Calibri" w:cs="Times New Roman"/>
         </w:rPr>
-      </w:pPr>
-    </w:p>
-    <w:p>
-      <w:pPr>
-        <w:spacing w:after="0" w:line="259" w:lineRule="auto"/>
+        <w:t>white-space</w:t>
+      </w:r>
+      <w:r>
         <w:rPr>
           <w:rFonts w:ascii="Calibri" w:eastAsia="Calibri" w:hAnsi="Calibri" w:cs="Times New Roman"/>
         </w:rPr>
-      </w:pPr>
-      <w:r>
-        <w:rPr>
-          <w:rFonts w:ascii="Calibri" w:eastAsia="Calibri" w:hAnsi="Calibri" w:cs="Times New Roman"/>
+        <w:t xml:space="preserve"> characters</w:t>
+      </w:r>
+    </w:p>
+    <w:p>
+      <w:pPr>
+        <w:pStyle w:val="ListParagraph"/>
+        <w:numPr>
+          <w:ilvl w:val="0"/>
+          <w:numId w:val="3"/>
+        </w:numPr>
+        <w:shd w:val="clear" w:color="auto" w:fill="131010"/>
+        <w:spacing w:line="270" w:lineRule="atLeast"/>
+        <w:rPr>
+          <w:rFonts w:ascii="Menlo" w:hAnsi="Menlo" w:cs="Menlo"/>
+          <w:color w:val="EEFFFF"/>
+          <w:sz w:val="18"/>
+          <w:szCs w:val="18"/>
+        </w:rPr>
+      </w:pPr>
+      <w:r>
+        <w:rPr>
+          <w:rFonts w:ascii="Menlo" w:hAnsi="Menlo" w:cs="Menlo"/>
+          <w:color w:val="89DDFF"/>
+          <w:sz w:val="18"/>
+          <w:szCs w:val="18"/>
+        </w:rPr>
+        <w:lastRenderedPageBreak/>
+        <w:t>if</w:t>
+      </w:r>
+      <w:r>
+        <w:rPr>
+          <w:rFonts w:ascii="Menlo" w:hAnsi="Menlo" w:cs="Menlo"/>
+          <w:color w:val="EEFFFF"/>
+          <w:sz w:val="18"/>
+          <w:szCs w:val="18"/>
+        </w:rPr>
+        <w:t xml:space="preserve"> </w:t>
+      </w:r>
+      <w:r>
+        <w:rPr>
+          <w:rFonts w:ascii="Menlo" w:hAnsi="Menlo" w:cs="Menlo"/>
+          <w:color w:val="88C6BE"/>
+          <w:sz w:val="18"/>
+          <w:szCs w:val="18"/>
+        </w:rPr>
+        <w:t>(</w:t>
+      </w:r>
+      <w:proofErr w:type="spellStart"/>
+      <w:r>
+        <w:rPr>
+          <w:rFonts w:ascii="Menlo" w:hAnsi="Menlo" w:cs="Menlo"/>
+          <w:color w:val="79B6F2"/>
+          <w:sz w:val="18"/>
+          <w:szCs w:val="18"/>
+        </w:rPr>
+        <w:t>isspace</w:t>
+      </w:r>
+      <w:proofErr w:type="spellEnd"/>
+      <w:r>
+        <w:rPr>
+          <w:rFonts w:ascii="Menlo" w:hAnsi="Menlo" w:cs="Menlo"/>
+          <w:color w:val="88C6BE"/>
+          <w:sz w:val="18"/>
+          <w:szCs w:val="18"/>
+        </w:rPr>
+        <w:t>(</w:t>
+      </w:r>
+      <w:r>
+        <w:rPr>
+          <w:rFonts w:ascii="Menlo" w:hAnsi="Menlo" w:cs="Menlo"/>
+          <w:color w:val="EEFFFF"/>
+          <w:sz w:val="18"/>
+          <w:szCs w:val="18"/>
+        </w:rPr>
+        <w:t>c</w:t>
+      </w:r>
+      <w:r>
+        <w:rPr>
+          <w:rFonts w:ascii="Menlo" w:hAnsi="Menlo" w:cs="Menlo"/>
+          <w:color w:val="88C6BE"/>
+          <w:sz w:val="18"/>
+          <w:szCs w:val="18"/>
+        </w:rPr>
+        <w:t>)</w:t>
+      </w:r>
+      <w:r>
+        <w:rPr>
+          <w:rFonts w:ascii="Menlo" w:hAnsi="Menlo" w:cs="Menlo"/>
+          <w:color w:val="88C6BE"/>
+          <w:sz w:val="18"/>
+          <w:szCs w:val="18"/>
+        </w:rPr>
+        <w:t>)</w:t>
+      </w:r>
+    </w:p>
+    <w:p>
+      <w:pPr>
+        <w:spacing w:line="259" w:lineRule="auto"/>
+        <w:rPr>
+          <w:rFonts w:ascii="Calibri" w:eastAsia="Calibri" w:hAnsi="Calibri"/>
+        </w:rPr>
+      </w:pPr>
+    </w:p>
+    <w:p>
+      <w:pPr>
+        <w:spacing w:line="259" w:lineRule="auto"/>
+        <w:rPr>
+          <w:rFonts w:ascii="Calibri" w:eastAsia="Calibri" w:hAnsi="Calibri"/>
+        </w:rPr>
+      </w:pPr>
+      <w:r>
+        <w:rPr>
+          <w:rFonts w:ascii="Calibri" w:eastAsia="Calibri" w:hAnsi="Calibri"/>
+        </w:rPr>
+        <w:t>OR6</w:t>
+      </w:r>
+    </w:p>
+    <w:p>
+      <w:pPr>
+        <w:spacing w:line="259" w:lineRule="auto"/>
+        <w:rPr>
+          <w:rFonts w:ascii="Calibri" w:eastAsia="Calibri" w:hAnsi="Calibri"/>
+        </w:rPr>
+      </w:pPr>
+    </w:p>
+    <w:p>
+      <w:pPr>
+        <w:spacing w:line="259" w:lineRule="auto"/>
+        <w:rPr>
+          <w:rFonts w:ascii="Calibri" w:eastAsia="Calibri" w:hAnsi="Calibri"/>
+        </w:rPr>
+      </w:pPr>
+    </w:p>
+    <w:p>
+      <w:pPr>
+        <w:spacing w:line="259" w:lineRule="auto"/>
+        <w:rPr>
+          <w:rFonts w:ascii="Calibri" w:eastAsia="Calibri" w:hAnsi="Calibri"/>
+        </w:rPr>
+      </w:pPr>
+      <w:r>
+        <w:rPr>
+          <w:rFonts w:ascii="Calibri" w:eastAsia="Calibri" w:hAnsi="Calibri"/>
           <w:i/>
           <w:iCs/>
         </w:rPr>
@@ -1538,37 +4445,31 @@
       </w:r>
       <w:r>
         <w:rPr>
-          <w:rFonts w:ascii="Calibri" w:eastAsia="Calibri" w:hAnsi="Calibri" w:cs="Times New Roman"/>
+          <w:rFonts w:ascii="Calibri" w:eastAsia="Calibri" w:hAnsi="Calibri"/>
         </w:rPr>
         <w:t xml:space="preserve">: </w:t>
       </w:r>
       <w:r>
         <w:rPr>
-          <w:rFonts w:ascii="Calibri" w:eastAsia="Calibri" w:hAnsi="Calibri" w:cs="Times New Roman"/>
+          <w:rFonts w:ascii="Calibri" w:eastAsia="Calibri" w:hAnsi="Calibri"/>
           <w:b/>
           <w:bCs/>
-          <w:sz w:val="24"/>
-          <w:szCs w:val="24"/>
         </w:rPr>
         <w:t>__</w:t>
       </w:r>
       <w:r>
         <w:rPr>
-          <w:rFonts w:ascii="Calibri" w:eastAsia="Calibri" w:hAnsi="Calibri" w:cs="Times New Roman"/>
+          <w:rFonts w:ascii="Calibri" w:eastAsia="Calibri" w:hAnsi="Calibri"/>
           <w:b/>
           <w:bCs/>
-          <w:sz w:val="24"/>
-          <w:szCs w:val="24"/>
         </w:rPr>
         <w:t>P0</w:t>
       </w:r>
       <w:r>
         <w:rPr>
-          <w:rFonts w:ascii="Calibri" w:eastAsia="Calibri" w:hAnsi="Calibri" w:cs="Times New Roman"/>
+          <w:rFonts w:ascii="Calibri" w:eastAsia="Calibri" w:hAnsi="Calibri"/>
           <w:b/>
           <w:bCs/>
-          <w:sz w:val="24"/>
-          <w:szCs w:val="24"/>
         </w:rPr>
         <w:t>__</w:t>
       </w:r>
@@ -1578,9 +4479,9 @@
         <w:pBdr>
           <w:bottom w:val="single" w:sz="12" w:space="1" w:color="auto"/>
         </w:pBdr>
-        <w:spacing w:after="0" w:line="259" w:lineRule="auto"/>
-        <w:rPr>
-          <w:rFonts w:ascii="Calibri" w:eastAsia="Calibri" w:hAnsi="Calibri" w:cs="Times New Roman"/>
+        <w:spacing w:line="259" w:lineRule="auto"/>
+        <w:rPr>
+          <w:rFonts w:ascii="Calibri" w:eastAsia="Calibri" w:hAnsi="Calibri"/>
         </w:rPr>
       </w:pPr>
     </w:p>
@@ -1589,213 +4490,213 @@
         <w:pBdr>
           <w:bottom w:val="single" w:sz="12" w:space="1" w:color="auto"/>
         </w:pBdr>
-        <w:spacing w:after="0" w:line="259" w:lineRule="auto"/>
-        <w:rPr>
-          <w:rFonts w:ascii="Calibri" w:eastAsia="Calibri" w:hAnsi="Calibri" w:cs="Times New Roman"/>
-        </w:rPr>
-      </w:pPr>
-      <w:r>
-        <w:rPr>
-          <w:rFonts w:ascii="Calibri" w:eastAsia="Calibri" w:hAnsi="Calibri" w:cs="Times New Roman"/>
+        <w:spacing w:line="259" w:lineRule="auto"/>
+        <w:rPr>
+          <w:rFonts w:ascii="Calibri" w:eastAsia="Calibri" w:hAnsi="Calibri"/>
+        </w:rPr>
+      </w:pPr>
+      <w:r>
+        <w:rPr>
+          <w:rFonts w:ascii="Calibri" w:eastAsia="Calibri" w:hAnsi="Calibri"/>
         </w:rPr>
         <w:t>Grant Hughes</w:t>
       </w:r>
       <w:r>
         <w:rPr>
-          <w:rFonts w:ascii="Calibri" w:eastAsia="Calibri" w:hAnsi="Calibri" w:cs="Times New Roman"/>
+          <w:rFonts w:ascii="Calibri" w:eastAsia="Calibri" w:hAnsi="Calibri"/>
         </w:rPr>
         <w:tab/>
       </w:r>
       <w:r>
         <w:rPr>
-          <w:rFonts w:ascii="Calibri" w:eastAsia="Calibri" w:hAnsi="Calibri" w:cs="Times New Roman"/>
+          <w:rFonts w:ascii="Calibri" w:eastAsia="Calibri" w:hAnsi="Calibri"/>
         </w:rPr>
         <w:tab/>
       </w:r>
       <w:r>
         <w:rPr>
-          <w:rFonts w:ascii="Calibri" w:eastAsia="Calibri" w:hAnsi="Calibri" w:cs="Times New Roman"/>
+          <w:rFonts w:ascii="Calibri" w:eastAsia="Calibri" w:hAnsi="Calibri"/>
         </w:rPr>
         <w:tab/>
       </w:r>
       <w:r>
         <w:rPr>
-          <w:rFonts w:ascii="Calibri" w:eastAsia="Calibri" w:hAnsi="Calibri" w:cs="Times New Roman"/>
+          <w:rFonts w:ascii="Calibri" w:eastAsia="Calibri" w:hAnsi="Calibri"/>
         </w:rPr>
         <w:tab/>
       </w:r>
       <w:r>
         <w:rPr>
-          <w:rFonts w:ascii="Calibri" w:eastAsia="Calibri" w:hAnsi="Calibri" w:cs="Times New Roman"/>
+          <w:rFonts w:ascii="Calibri" w:eastAsia="Calibri" w:hAnsi="Calibri"/>
         </w:rPr>
         <w:tab/>
       </w:r>
       <w:r>
         <w:rPr>
-          <w:rFonts w:ascii="Calibri" w:eastAsia="Calibri" w:hAnsi="Calibri" w:cs="Times New Roman"/>
+          <w:rFonts w:ascii="Calibri" w:eastAsia="Calibri" w:hAnsi="Calibri"/>
         </w:rPr>
         <w:tab/>
       </w:r>
       <w:r>
         <w:rPr>
-          <w:rFonts w:ascii="Calibri" w:eastAsia="Calibri" w:hAnsi="Calibri" w:cs="Times New Roman"/>
+          <w:rFonts w:ascii="Calibri" w:eastAsia="Calibri" w:hAnsi="Calibri"/>
         </w:rPr>
         <w:tab/>
       </w:r>
       <w:r>
         <w:rPr>
-          <w:rFonts w:ascii="Calibri" w:eastAsia="Calibri" w:hAnsi="Calibri" w:cs="Times New Roman"/>
+          <w:rFonts w:ascii="Calibri" w:eastAsia="Calibri" w:hAnsi="Calibri"/>
         </w:rPr>
         <w:tab/>
       </w:r>
       <w:r>
         <w:rPr>
-          <w:rFonts w:ascii="Calibri" w:eastAsia="Calibri" w:hAnsi="Calibri" w:cs="Times New Roman"/>
+          <w:rFonts w:ascii="Calibri" w:eastAsia="Calibri" w:hAnsi="Calibri"/>
         </w:rPr>
         <w:tab/>
       </w:r>
       <w:r>
         <w:rPr>
-          <w:rFonts w:ascii="Calibri" w:eastAsia="Calibri" w:hAnsi="Calibri" w:cs="Times New Roman"/>
+          <w:rFonts w:ascii="Calibri" w:eastAsia="Calibri" w:hAnsi="Calibri"/>
         </w:rPr>
         <w:tab/>
       </w:r>
       <w:r>
         <w:rPr>
-          <w:rFonts w:ascii="Calibri" w:eastAsia="Calibri" w:hAnsi="Calibri" w:cs="Times New Roman"/>
+          <w:rFonts w:ascii="Calibri" w:eastAsia="Calibri" w:hAnsi="Calibri"/>
         </w:rPr>
         <w:tab/>
       </w:r>
       <w:r>
         <w:rPr>
-          <w:rFonts w:ascii="Calibri" w:eastAsia="Calibri" w:hAnsi="Calibri" w:cs="Times New Roman"/>
+          <w:rFonts w:ascii="Calibri" w:eastAsia="Calibri" w:hAnsi="Calibri"/>
         </w:rPr>
         <w:tab/>
         <w:t>1/31/2</w:t>
       </w:r>
       <w:r>
         <w:rPr>
-          <w:rFonts w:ascii="Calibri" w:eastAsia="Calibri" w:hAnsi="Calibri" w:cs="Times New Roman"/>
+          <w:rFonts w:ascii="Calibri" w:eastAsia="Calibri" w:hAnsi="Calibri"/>
         </w:rPr>
         <w:t>025</w:t>
       </w:r>
     </w:p>
     <w:p>
       <w:pPr>
-        <w:spacing w:after="0" w:line="259" w:lineRule="auto"/>
-        <w:rPr>
-          <w:rFonts w:ascii="Calibri" w:eastAsia="Calibri" w:hAnsi="Calibri" w:cs="Times New Roman"/>
+        <w:spacing w:line="259" w:lineRule="auto"/>
+        <w:rPr>
+          <w:rFonts w:ascii="Calibri" w:eastAsia="Calibri" w:hAnsi="Calibri"/>
           <w:i/>
         </w:rPr>
       </w:pPr>
       <w:r>
         <w:rPr>
-          <w:rFonts w:ascii="Calibri" w:eastAsia="Calibri" w:hAnsi="Calibri" w:cs="Times New Roman"/>
+          <w:rFonts w:ascii="Calibri" w:eastAsia="Calibri" w:hAnsi="Calibri"/>
           <w:i/>
         </w:rPr>
         <w:t xml:space="preserve">Signature (typed name </w:t>
       </w:r>
       <w:r>
         <w:rPr>
-          <w:rFonts w:ascii="Calibri" w:eastAsia="Calibri" w:hAnsi="Calibri" w:cs="Times New Roman"/>
+          <w:rFonts w:ascii="Calibri" w:eastAsia="Calibri" w:hAnsi="Calibri"/>
           <w:i/>
         </w:rPr>
         <w:t>is fine</w:t>
       </w:r>
       <w:r>
         <w:rPr>
-          <w:rFonts w:ascii="Calibri" w:eastAsia="Calibri" w:hAnsi="Calibri" w:cs="Times New Roman"/>
+          <w:rFonts w:ascii="Calibri" w:eastAsia="Calibri" w:hAnsi="Calibri"/>
           <w:i/>
         </w:rPr>
         <w:t>)</w:t>
       </w:r>
       <w:r>
         <w:rPr>
-          <w:rFonts w:ascii="Calibri" w:eastAsia="Calibri" w:hAnsi="Calibri" w:cs="Times New Roman"/>
+          <w:rFonts w:ascii="Calibri" w:eastAsia="Calibri" w:hAnsi="Calibri"/>
           <w:i/>
         </w:rPr>
         <w:tab/>
       </w:r>
       <w:r>
         <w:rPr>
-          <w:rFonts w:ascii="Calibri" w:eastAsia="Calibri" w:hAnsi="Calibri" w:cs="Times New Roman"/>
+          <w:rFonts w:ascii="Calibri" w:eastAsia="Calibri" w:hAnsi="Calibri"/>
           <w:i/>
         </w:rPr>
         <w:tab/>
       </w:r>
       <w:r>
         <w:rPr>
-          <w:rFonts w:ascii="Calibri" w:eastAsia="Calibri" w:hAnsi="Calibri" w:cs="Times New Roman"/>
+          <w:rFonts w:ascii="Calibri" w:eastAsia="Calibri" w:hAnsi="Calibri"/>
           <w:i/>
         </w:rPr>
         <w:tab/>
       </w:r>
       <w:r>
         <w:rPr>
-          <w:rFonts w:ascii="Calibri" w:eastAsia="Calibri" w:hAnsi="Calibri" w:cs="Times New Roman"/>
+          <w:rFonts w:ascii="Calibri" w:eastAsia="Calibri" w:hAnsi="Calibri"/>
           <w:i/>
         </w:rPr>
         <w:tab/>
       </w:r>
       <w:r>
         <w:rPr>
-          <w:rFonts w:ascii="Calibri" w:eastAsia="Calibri" w:hAnsi="Calibri" w:cs="Times New Roman"/>
+          <w:rFonts w:ascii="Calibri" w:eastAsia="Calibri" w:hAnsi="Calibri"/>
           <w:i/>
         </w:rPr>
         <w:tab/>
       </w:r>
       <w:r>
         <w:rPr>
-          <w:rFonts w:ascii="Calibri" w:eastAsia="Calibri" w:hAnsi="Calibri" w:cs="Times New Roman"/>
+          <w:rFonts w:ascii="Calibri" w:eastAsia="Calibri" w:hAnsi="Calibri"/>
           <w:i/>
         </w:rPr>
         <w:tab/>
       </w:r>
       <w:r>
         <w:rPr>
-          <w:rFonts w:ascii="Calibri" w:eastAsia="Calibri" w:hAnsi="Calibri" w:cs="Times New Roman"/>
+          <w:rFonts w:ascii="Calibri" w:eastAsia="Calibri" w:hAnsi="Calibri"/>
           <w:i/>
         </w:rPr>
         <w:tab/>
       </w:r>
       <w:r>
         <w:rPr>
-          <w:rFonts w:ascii="Calibri" w:eastAsia="Calibri" w:hAnsi="Calibri" w:cs="Times New Roman"/>
+          <w:rFonts w:ascii="Calibri" w:eastAsia="Calibri" w:hAnsi="Calibri"/>
           <w:i/>
         </w:rPr>
         <w:t xml:space="preserve">   </w:t>
       </w:r>
       <w:r>
         <w:rPr>
-          <w:rFonts w:ascii="Calibri" w:eastAsia="Calibri" w:hAnsi="Calibri" w:cs="Times New Roman"/>
+          <w:rFonts w:ascii="Calibri" w:eastAsia="Calibri" w:hAnsi="Calibri"/>
           <w:i/>
         </w:rPr>
         <w:t xml:space="preserve">  </w:t>
       </w:r>
       <w:r>
         <w:rPr>
-          <w:rFonts w:ascii="Calibri" w:eastAsia="Calibri" w:hAnsi="Calibri" w:cs="Times New Roman"/>
+          <w:rFonts w:ascii="Calibri" w:eastAsia="Calibri" w:hAnsi="Calibri"/>
           <w:i/>
         </w:rPr>
         <w:tab/>
       </w:r>
       <w:r>
         <w:rPr>
-          <w:rFonts w:ascii="Calibri" w:eastAsia="Calibri" w:hAnsi="Calibri" w:cs="Times New Roman"/>
+          <w:rFonts w:ascii="Calibri" w:eastAsia="Calibri" w:hAnsi="Calibri"/>
           <w:i/>
         </w:rPr>
         <w:tab/>
       </w:r>
       <w:r>
         <w:rPr>
-          <w:rFonts w:ascii="Calibri" w:eastAsia="Calibri" w:hAnsi="Calibri" w:cs="Times New Roman"/>
+          <w:rFonts w:ascii="Calibri" w:eastAsia="Calibri" w:hAnsi="Calibri"/>
           <w:i/>
         </w:rPr>
         <w:t xml:space="preserve">          </w:t>
       </w:r>
       <w:r>
         <w:rPr>
-          <w:rFonts w:ascii="Calibri" w:eastAsia="Calibri" w:hAnsi="Calibri" w:cs="Times New Roman"/>
+          <w:rFonts w:ascii="Calibri" w:eastAsia="Calibri" w:hAnsi="Calibri"/>
           <w:i/>
         </w:rPr>
         <w:t>Date</w:t>
@@ -2536,6 +5437,15 @@
   <w:style w:type="paragraph" w:default="1" w:styleId="Normal">
     <w:name w:val="Normal"/>
     <w:qFormat/>
+    <w:rsid w:val="00D65984"/>
+    <w:pPr>
+      <w:spacing w:after="0"/>
+    </w:pPr>
+    <w:rPr>
+      <w:rFonts w:ascii="Times New Roman" w:eastAsia="Times New Roman" w:hAnsi="Times New Roman" w:cs="Times New Roman"/>
+      <w:sz w:val="24"/>
+      <w:szCs w:val="24"/>
+    </w:rPr>
   </w:style>
   <w:style w:type="character" w:default="1" w:styleId="DefaultParagraphFont">
     <w:name w:val="Default Paragraph Font"/>
@@ -2613,9 +5523,15 @@
     <w:qFormat/>
     <w:rsid w:val="009824AB"/>
     <w:pPr>
+      <w:spacing w:after="120"/>
       <w:ind w:left="720"/>
       <w:contextualSpacing/>
     </w:pPr>
+    <w:rPr>
+      <w:rFonts w:asciiTheme="minorHAnsi" w:eastAsiaTheme="minorHAnsi" w:hAnsiTheme="minorHAnsi" w:cstheme="minorBidi"/>
+      <w:sz w:val="22"/>
+      <w:szCs w:val="22"/>
+    </w:rPr>
   </w:style>
   <w:style w:type="character" w:styleId="FollowedHyperlink">
     <w:name w:val="FollowedHyperlink"/>

</xml_diff>